<commit_message>
Fixed grammar and added missing features for documentation.
</commit_message>
<xml_diff>
--- a/project.docx
+++ b/project.docx
@@ -1,6 +1,6 @@
 
 <file path=word/document.xml><?xml version="1.0" encoding="utf-8"?>
-<w:document xmlns:wpc="http://schemas.microsoft.com/office/word/2010/wordprocessingCanvas" xmlns:mc="http://schemas.openxmlformats.org/markup-compatibility/2006" xmlns:o="urn:schemas-microsoft-com:office:office" xmlns:r="http://schemas.openxmlformats.org/officeDocument/2006/relationships" xmlns:m="http://schemas.openxmlformats.org/officeDocument/2006/math" xmlns:v="urn:schemas-microsoft-com:vml" xmlns:wp14="http://schemas.microsoft.com/office/word/2010/wordprocessingDrawing" xmlns:wp="http://schemas.openxmlformats.org/drawingml/2006/wordprocessingDrawing" xmlns:w10="urn:schemas-microsoft-com:office:word" xmlns:w="http://schemas.openxmlformats.org/wordprocessingml/2006/main" xmlns:w14="http://schemas.microsoft.com/office/word/2010/wordml" xmlns:w15="http://schemas.microsoft.com/office/word/2012/wordml" xmlns:wpg="http://schemas.microsoft.com/office/word/2010/wordprocessingGroup" xmlns:wpi="http://schemas.microsoft.com/office/word/2010/wordprocessingInk" xmlns:wne="http://schemas.microsoft.com/office/word/2006/wordml" xmlns:wps="http://schemas.microsoft.com/office/word/2010/wordprocessingShape" mc:Ignorable="w14 w15 wp14">
+<w:document xmlns:wpc="http://schemas.microsoft.com/office/word/2010/wordprocessingCanvas" xmlns:mc="http://schemas.openxmlformats.org/markup-compatibility/2006" xmlns:o="urn:schemas-microsoft-com:office:office" xmlns:r="http://schemas.openxmlformats.org/officeDocument/2006/relationships" xmlns:m="http://schemas.openxmlformats.org/officeDocument/2006/math" xmlns:v="urn:schemas-microsoft-com:vml" xmlns:wp14="http://schemas.microsoft.com/office/word/2010/wordprocessingDrawing" xmlns:wp="http://schemas.openxmlformats.org/drawingml/2006/wordprocessingDrawing" xmlns:w10="urn:schemas-microsoft-com:office:word" xmlns:w="http://schemas.openxmlformats.org/wordprocessingml/2006/main" xmlns:w14="http://schemas.microsoft.com/office/word/2010/wordml" xmlns:wpg="http://schemas.microsoft.com/office/word/2010/wordprocessingGroup" xmlns:wpi="http://schemas.microsoft.com/office/word/2010/wordprocessingInk" xmlns:wne="http://schemas.microsoft.com/office/word/2006/wordml" xmlns:wps="http://schemas.microsoft.com/office/word/2010/wordprocessingShape" mc:Ignorable="w14 wp14">
   <w:body>
     <w:p>
       <w:pPr>
@@ -238,7 +238,27 @@
           <w:sz w:val="19"/>
           <w:szCs w:val="19"/>
         </w:rPr>
-        <w:t>Getting Start:</w:t>
+        <w:t>Getting Start</w:t>
+      </w:r>
+      <w:r>
+        <w:rPr>
+          <w:rFonts w:ascii="Verdana" w:eastAsia="Times New Roman" w:hAnsi="Verdana" w:cs="Times New Roman"/>
+          <w:b/>
+          <w:color w:val="464646"/>
+          <w:sz w:val="19"/>
+          <w:szCs w:val="19"/>
+        </w:rPr>
+        <w:t>ed</w:t>
+      </w:r>
+      <w:r>
+        <w:rPr>
+          <w:rFonts w:ascii="Verdana" w:eastAsia="Times New Roman" w:hAnsi="Verdana" w:cs="Times New Roman"/>
+          <w:b/>
+          <w:color w:val="464646"/>
+          <w:sz w:val="19"/>
+          <w:szCs w:val="19"/>
+        </w:rPr>
+        <w:t>:</w:t>
       </w:r>
       <w:r>
         <w:rPr>
@@ -270,7 +290,151 @@
           <w:sz w:val="19"/>
           <w:szCs w:val="19"/>
         </w:rPr>
-        <w:t xml:space="preserve">User require to register an account in order to browse other pages. Once login, user can create post, view other posts on main page or search for specific post. If buyer is interested in a post, they can send a message to seller. After seller receive the message, they can arrange trade detail. </w:t>
+        <w:t>User</w:t>
+      </w:r>
+      <w:r>
+        <w:rPr>
+          <w:rFonts w:ascii="Verdana" w:eastAsia="Times New Roman" w:hAnsi="Verdana" w:cs="Times New Roman"/>
+          <w:color w:val="464646"/>
+          <w:sz w:val="19"/>
+          <w:szCs w:val="19"/>
+        </w:rPr>
+        <w:t>s are</w:t>
+      </w:r>
+      <w:r>
+        <w:rPr>
+          <w:rFonts w:ascii="Verdana" w:eastAsia="Times New Roman" w:hAnsi="Verdana" w:cs="Times New Roman"/>
+          <w:color w:val="464646"/>
+          <w:sz w:val="19"/>
+          <w:szCs w:val="19"/>
+        </w:rPr>
+        <w:t xml:space="preserve"> require</w:t>
+      </w:r>
+      <w:r>
+        <w:rPr>
+          <w:rFonts w:ascii="Verdana" w:eastAsia="Times New Roman" w:hAnsi="Verdana" w:cs="Times New Roman"/>
+          <w:color w:val="464646"/>
+          <w:sz w:val="19"/>
+          <w:szCs w:val="19"/>
+        </w:rPr>
+        <w:t>d</w:t>
+      </w:r>
+      <w:r>
+        <w:rPr>
+          <w:rFonts w:ascii="Verdana" w:eastAsia="Times New Roman" w:hAnsi="Verdana" w:cs="Times New Roman"/>
+          <w:color w:val="464646"/>
+          <w:sz w:val="19"/>
+          <w:szCs w:val="19"/>
+        </w:rPr>
+        <w:t xml:space="preserve"> to register an account in order to browse other pages. Once </w:t>
+      </w:r>
+      <w:r>
+        <w:rPr>
+          <w:rFonts w:ascii="Verdana" w:eastAsia="Times New Roman" w:hAnsi="Verdana" w:cs="Times New Roman"/>
+          <w:color w:val="464646"/>
+          <w:sz w:val="19"/>
+          <w:szCs w:val="19"/>
+        </w:rPr>
+        <w:t>a user logs in, the user can then</w:t>
+      </w:r>
+      <w:r>
+        <w:rPr>
+          <w:rFonts w:ascii="Verdana" w:eastAsia="Times New Roman" w:hAnsi="Verdana" w:cs="Times New Roman"/>
+          <w:color w:val="464646"/>
+          <w:sz w:val="19"/>
+          <w:szCs w:val="19"/>
+        </w:rPr>
+        <w:t xml:space="preserve"> view other posts on </w:t>
+      </w:r>
+      <w:r>
+        <w:rPr>
+          <w:rFonts w:ascii="Verdana" w:eastAsia="Times New Roman" w:hAnsi="Verdana" w:cs="Times New Roman"/>
+          <w:color w:val="464646"/>
+          <w:sz w:val="19"/>
+          <w:szCs w:val="19"/>
+        </w:rPr>
+        <w:t xml:space="preserve">the </w:t>
+      </w:r>
+      <w:r>
+        <w:rPr>
+          <w:rFonts w:ascii="Verdana" w:eastAsia="Times New Roman" w:hAnsi="Verdana" w:cs="Times New Roman"/>
+          <w:color w:val="464646"/>
+          <w:sz w:val="19"/>
+          <w:szCs w:val="19"/>
+        </w:rPr>
+        <w:t>main page or search for specific post</w:t>
+      </w:r>
+      <w:r>
+        <w:rPr>
+          <w:rFonts w:ascii="Verdana" w:eastAsia="Times New Roman" w:hAnsi="Verdana" w:cs="Times New Roman"/>
+          <w:color w:val="464646"/>
+          <w:sz w:val="19"/>
+          <w:szCs w:val="19"/>
+        </w:rPr>
+        <w:t>s</w:t>
+      </w:r>
+      <w:r>
+        <w:rPr>
+          <w:rFonts w:ascii="Verdana" w:eastAsia="Times New Roman" w:hAnsi="Verdana" w:cs="Times New Roman"/>
+          <w:color w:val="464646"/>
+          <w:sz w:val="19"/>
+          <w:szCs w:val="19"/>
+        </w:rPr>
+        <w:t>. If buyer</w:t>
+      </w:r>
+      <w:r>
+        <w:rPr>
+          <w:rFonts w:ascii="Verdana" w:eastAsia="Times New Roman" w:hAnsi="Verdana" w:cs="Times New Roman"/>
+          <w:color w:val="464646"/>
+          <w:sz w:val="19"/>
+          <w:szCs w:val="19"/>
+        </w:rPr>
+        <w:t>s are</w:t>
+      </w:r>
+      <w:r>
+        <w:rPr>
+          <w:rFonts w:ascii="Verdana" w:eastAsia="Times New Roman" w:hAnsi="Verdana" w:cs="Times New Roman"/>
+          <w:color w:val="464646"/>
+          <w:sz w:val="19"/>
+          <w:szCs w:val="19"/>
+        </w:rPr>
+        <w:t xml:space="preserve"> interested in a </w:t>
+      </w:r>
+      <w:r>
+        <w:rPr>
+          <w:rFonts w:ascii="Verdana" w:eastAsia="Times New Roman" w:hAnsi="Verdana" w:cs="Times New Roman"/>
+          <w:color w:val="464646"/>
+          <w:sz w:val="19"/>
+          <w:szCs w:val="19"/>
+        </w:rPr>
+        <w:t>posting</w:t>
+      </w:r>
+      <w:r>
+        <w:rPr>
+          <w:rFonts w:ascii="Verdana" w:eastAsia="Times New Roman" w:hAnsi="Verdana" w:cs="Times New Roman"/>
+          <w:color w:val="464646"/>
+          <w:sz w:val="19"/>
+          <w:szCs w:val="19"/>
+        </w:rPr>
+        <w:t>, they can send a message to seller</w:t>
+      </w:r>
+      <w:r>
+        <w:rPr>
+          <w:rFonts w:ascii="Verdana" w:eastAsia="Times New Roman" w:hAnsi="Verdana" w:cs="Times New Roman"/>
+          <w:color w:val="464646"/>
+          <w:sz w:val="19"/>
+          <w:szCs w:val="19"/>
+        </w:rPr>
+        <w:t xml:space="preserve"> or write a comment under the post</w:t>
+      </w:r>
+      <w:r>
+        <w:rPr>
+          <w:rFonts w:ascii="Verdana" w:eastAsia="Times New Roman" w:hAnsi="Verdana" w:cs="Times New Roman"/>
+          <w:color w:val="464646"/>
+          <w:sz w:val="19"/>
+          <w:szCs w:val="19"/>
+        </w:rPr>
+        <w:t xml:space="preserve">. After seller receive the message, they can arrange trade detail. </w:t>
       </w:r>
     </w:p>
     <w:p>
@@ -408,7 +572,52 @@
           <w:sz w:val="19"/>
           <w:szCs w:val="19"/>
         </w:rPr>
-        <w:t xml:space="preserve">We follow MVC design strictly while implementing our application, hence we choose express as our main framework to generate basic MVC structure. </w:t>
+        <w:t>We follow</w:t>
+      </w:r>
+      <w:r>
+        <w:rPr>
+          <w:rFonts w:ascii="Verdana" w:eastAsia="Times New Roman" w:hAnsi="Verdana" w:cs="Times New Roman"/>
+          <w:color w:val="464646"/>
+          <w:sz w:val="19"/>
+          <w:szCs w:val="19"/>
+        </w:rPr>
+        <w:t>ed the</w:t>
+      </w:r>
+      <w:r>
+        <w:rPr>
+          <w:rFonts w:ascii="Verdana" w:eastAsia="Times New Roman" w:hAnsi="Verdana" w:cs="Times New Roman"/>
+          <w:color w:val="464646"/>
+          <w:sz w:val="19"/>
+          <w:szCs w:val="19"/>
+        </w:rPr>
+        <w:t xml:space="preserve"> MVC design</w:t>
+      </w:r>
+      <w:r>
+        <w:rPr>
+          <w:rFonts w:ascii="Verdana" w:eastAsia="Times New Roman" w:hAnsi="Verdana" w:cs="Times New Roman"/>
+          <w:color w:val="464646"/>
+          <w:sz w:val="19"/>
+          <w:szCs w:val="19"/>
+        </w:rPr>
+        <w:t>s</w:t>
+      </w:r>
+      <w:r>
+        <w:rPr>
+          <w:rFonts w:ascii="Verdana" w:eastAsia="Times New Roman" w:hAnsi="Verdana" w:cs="Times New Roman"/>
+          <w:color w:val="464646"/>
+          <w:sz w:val="19"/>
+          <w:szCs w:val="19"/>
+        </w:rPr>
+        <w:t xml:space="preserve"> strictly while implementing our application, </w:t>
+      </w:r>
+      <w:r>
+        <w:rPr>
+          <w:rFonts w:ascii="Verdana" w:eastAsia="Times New Roman" w:hAnsi="Verdana" w:cs="Times New Roman"/>
+          <w:color w:val="464646"/>
+          <w:sz w:val="19"/>
+          <w:szCs w:val="19"/>
+        </w:rPr>
+        <w:t>and we chose Express as our main framework to best generate the basic MVC structure.</w:t>
       </w:r>
     </w:p>
     <w:p>
@@ -448,7 +657,16 @@
           <w:sz w:val="19"/>
           <w:szCs w:val="19"/>
         </w:rPr>
-        <w:t xml:space="preserve">  We choose </w:t>
+        <w:t xml:space="preserve">  We cho</w:t>
+      </w:r>
+      <w:r>
+        <w:rPr>
+          <w:rFonts w:ascii="Verdana" w:eastAsia="Times New Roman" w:hAnsi="Verdana" w:cs="Times New Roman"/>
+          <w:color w:val="464646"/>
+          <w:sz w:val="19"/>
+          <w:szCs w:val="19"/>
+        </w:rPr>
+        <w:t xml:space="preserve">se </w:t>
       </w:r>
       <w:proofErr w:type="spellStart"/>
       <w:r>
@@ -468,7 +686,70 @@
           <w:sz w:val="19"/>
           <w:szCs w:val="19"/>
         </w:rPr>
-        <w:t xml:space="preserve"> with mongoose modeling because mongoose provide simple data schema with built-in type casting and validation which greatly simplify form submission between pages.</w:t>
+        <w:t xml:space="preserve"> with M</w:t>
+      </w:r>
+      <w:r>
+        <w:rPr>
+          <w:rFonts w:ascii="Verdana" w:eastAsia="Times New Roman" w:hAnsi="Verdana" w:cs="Times New Roman"/>
+          <w:color w:val="464646"/>
+          <w:sz w:val="19"/>
+          <w:szCs w:val="19"/>
+        </w:rPr>
+        <w:t>ongoose modeling because mongoose provide</w:t>
+      </w:r>
+      <w:r>
+        <w:rPr>
+          <w:rFonts w:ascii="Verdana" w:eastAsia="Times New Roman" w:hAnsi="Verdana" w:cs="Times New Roman"/>
+          <w:color w:val="464646"/>
+          <w:sz w:val="19"/>
+          <w:szCs w:val="19"/>
+        </w:rPr>
+        <w:t>s</w:t>
+      </w:r>
+      <w:r>
+        <w:rPr>
+          <w:rFonts w:ascii="Verdana" w:eastAsia="Times New Roman" w:hAnsi="Verdana" w:cs="Times New Roman"/>
+          <w:color w:val="464646"/>
+          <w:sz w:val="19"/>
+          <w:szCs w:val="19"/>
+        </w:rPr>
+        <w:t xml:space="preserve"> simple data schema</w:t>
+      </w:r>
+      <w:r>
+        <w:rPr>
+          <w:rFonts w:ascii="Verdana" w:eastAsia="Times New Roman" w:hAnsi="Verdana" w:cs="Times New Roman"/>
+          <w:color w:val="464646"/>
+          <w:sz w:val="19"/>
+          <w:szCs w:val="19"/>
+        </w:rPr>
+        <w:t>s</w:t>
+      </w:r>
+      <w:r>
+        <w:rPr>
+          <w:rFonts w:ascii="Verdana" w:eastAsia="Times New Roman" w:hAnsi="Verdana" w:cs="Times New Roman"/>
+          <w:color w:val="464646"/>
+          <w:sz w:val="19"/>
+          <w:szCs w:val="19"/>
+        </w:rPr>
+        <w:t xml:space="preserve"> with built-in type casting and v</w:t>
+      </w:r>
+      <w:r>
+        <w:rPr>
+          <w:rFonts w:ascii="Verdana" w:eastAsia="Times New Roman" w:hAnsi="Verdana" w:cs="Times New Roman"/>
+          <w:color w:val="464646"/>
+          <w:sz w:val="19"/>
+          <w:szCs w:val="19"/>
+        </w:rPr>
+        <w:t>alidation which greatly simplifies</w:t>
+      </w:r>
+      <w:r>
+        <w:rPr>
+          <w:rFonts w:ascii="Verdana" w:eastAsia="Times New Roman" w:hAnsi="Verdana" w:cs="Times New Roman"/>
+          <w:color w:val="464646"/>
+          <w:sz w:val="19"/>
+          <w:szCs w:val="19"/>
+        </w:rPr>
+        <w:t xml:space="preserve"> form submission between pages.</w:t>
       </w:r>
     </w:p>
     <w:p>
@@ -517,7 +798,133 @@
           <w:sz w:val="19"/>
           <w:szCs w:val="19"/>
         </w:rPr>
-        <w:t xml:space="preserve">we choose EJS as our template because it generate HTML, CSS markup with simple JavaScript. So everything we needed to display data, information is located in views. </w:t>
+        <w:t>W</w:t>
+      </w:r>
+      <w:r>
+        <w:rPr>
+          <w:rFonts w:ascii="Verdana" w:eastAsia="Times New Roman" w:hAnsi="Verdana" w:cs="Times New Roman"/>
+          <w:color w:val="464646"/>
+          <w:sz w:val="19"/>
+          <w:szCs w:val="19"/>
+        </w:rPr>
+        <w:t xml:space="preserve">e chose </w:t>
+      </w:r>
+      <w:r>
+        <w:rPr>
+          <w:rFonts w:ascii="Verdana" w:eastAsia="Times New Roman" w:hAnsi="Verdana" w:cs="Times New Roman"/>
+          <w:color w:val="464646"/>
+          <w:sz w:val="19"/>
+          <w:szCs w:val="19"/>
+        </w:rPr>
+        <w:t xml:space="preserve">the </w:t>
+      </w:r>
+      <w:r>
+        <w:rPr>
+          <w:rFonts w:ascii="Verdana" w:eastAsia="Times New Roman" w:hAnsi="Verdana" w:cs="Times New Roman"/>
+          <w:color w:val="464646"/>
+          <w:sz w:val="19"/>
+          <w:szCs w:val="19"/>
+        </w:rPr>
+        <w:t xml:space="preserve">EJS </w:t>
+      </w:r>
+      <w:r>
+        <w:rPr>
+          <w:rFonts w:ascii="Verdana" w:eastAsia="Times New Roman" w:hAnsi="Verdana" w:cs="Times New Roman"/>
+          <w:color w:val="464646"/>
+          <w:sz w:val="19"/>
+          <w:szCs w:val="19"/>
+        </w:rPr>
+        <w:t xml:space="preserve">template </w:t>
+      </w:r>
+      <w:r>
+        <w:rPr>
+          <w:rFonts w:ascii="Verdana" w:eastAsia="Times New Roman" w:hAnsi="Verdana" w:cs="Times New Roman"/>
+          <w:color w:val="464646"/>
+          <w:sz w:val="19"/>
+          <w:szCs w:val="19"/>
+        </w:rPr>
+        <w:t xml:space="preserve">as our </w:t>
+      </w:r>
+      <w:r>
+        <w:rPr>
+          <w:rFonts w:ascii="Verdana" w:eastAsia="Times New Roman" w:hAnsi="Verdana" w:cs="Times New Roman"/>
+          <w:color w:val="464646"/>
+          <w:sz w:val="19"/>
+          <w:szCs w:val="19"/>
+        </w:rPr>
+        <w:t>frontend</w:t>
+      </w:r>
+      <w:r>
+        <w:rPr>
+          <w:rFonts w:ascii="Verdana" w:eastAsia="Times New Roman" w:hAnsi="Verdana" w:cs="Times New Roman"/>
+          <w:color w:val="464646"/>
+          <w:sz w:val="19"/>
+          <w:szCs w:val="19"/>
+        </w:rPr>
+        <w:t xml:space="preserve"> because it generate</w:t>
+      </w:r>
+      <w:r>
+        <w:rPr>
+          <w:rFonts w:ascii="Verdana" w:eastAsia="Times New Roman" w:hAnsi="Verdana" w:cs="Times New Roman"/>
+          <w:color w:val="464646"/>
+          <w:sz w:val="19"/>
+          <w:szCs w:val="19"/>
+        </w:rPr>
+        <w:t>s HTML content</w:t>
+      </w:r>
+      <w:r>
+        <w:rPr>
+          <w:rFonts w:ascii="Verdana" w:eastAsia="Times New Roman" w:hAnsi="Verdana" w:cs="Times New Roman"/>
+          <w:color w:val="464646"/>
+          <w:sz w:val="19"/>
+          <w:szCs w:val="19"/>
+        </w:rPr>
+        <w:t xml:space="preserve"> with simple</w:t>
+      </w:r>
+      <w:r>
+        <w:rPr>
+          <w:rFonts w:ascii="Verdana" w:eastAsia="Times New Roman" w:hAnsi="Verdana" w:cs="Times New Roman"/>
+          <w:color w:val="464646"/>
+          <w:sz w:val="19"/>
+          <w:szCs w:val="19"/>
+        </w:rPr>
+        <w:t xml:space="preserve"> embedded</w:t>
+      </w:r>
+      <w:r>
+        <w:rPr>
+          <w:rFonts w:ascii="Verdana" w:eastAsia="Times New Roman" w:hAnsi="Verdana" w:cs="Times New Roman"/>
+          <w:color w:val="464646"/>
+          <w:sz w:val="19"/>
+          <w:szCs w:val="19"/>
+        </w:rPr>
+        <w:t xml:space="preserve"> JavaScript</w:t>
+      </w:r>
+      <w:r>
+        <w:rPr>
+          <w:rFonts w:ascii="Verdana" w:eastAsia="Times New Roman" w:hAnsi="Verdana" w:cs="Times New Roman"/>
+          <w:color w:val="464646"/>
+          <w:sz w:val="19"/>
+          <w:szCs w:val="19"/>
+        </w:rPr>
+        <w:t xml:space="preserve"> code</w:t>
+      </w:r>
+      <w:r>
+        <w:rPr>
+          <w:rFonts w:ascii="Verdana" w:eastAsia="Times New Roman" w:hAnsi="Verdana" w:cs="Times New Roman"/>
+          <w:color w:val="464646"/>
+          <w:sz w:val="19"/>
+          <w:szCs w:val="19"/>
+        </w:rPr>
+        <w:t xml:space="preserve">. </w:t>
+      </w:r>
+      <w:r>
+        <w:rPr>
+          <w:rFonts w:ascii="Verdana" w:eastAsia="Times New Roman" w:hAnsi="Verdana" w:cs="Times New Roman"/>
+          <w:color w:val="464646"/>
+          <w:sz w:val="19"/>
+          <w:szCs w:val="19"/>
+        </w:rPr>
+        <w:t xml:space="preserve">With EJS we could display any data and information using code within the views themselves. </w:t>
       </w:r>
     </w:p>
     <w:p>
@@ -549,7 +956,81 @@
           <w:sz w:val="19"/>
           <w:szCs w:val="19"/>
         </w:rPr>
-        <w:t xml:space="preserve">: We use Express as our core framework , all major function such as register, create post , login authentication are all located here. </w:t>
+        <w:t>: We use</w:t>
+      </w:r>
+      <w:r>
+        <w:rPr>
+          <w:rFonts w:ascii="Verdana" w:eastAsia="Times New Roman" w:hAnsi="Verdana" w:cs="Times New Roman"/>
+          <w:color w:val="464646"/>
+          <w:sz w:val="19"/>
+          <w:szCs w:val="19"/>
+        </w:rPr>
+        <w:t>d</w:t>
+      </w:r>
+      <w:r>
+        <w:rPr>
+          <w:rFonts w:ascii="Verdana" w:eastAsia="Times New Roman" w:hAnsi="Verdana" w:cs="Times New Roman"/>
+          <w:color w:val="464646"/>
+          <w:sz w:val="19"/>
+          <w:szCs w:val="19"/>
+        </w:rPr>
+        <w:t xml:space="preserve"> Express as our core </w:t>
+      </w:r>
+      <w:proofErr w:type="gramStart"/>
+      <w:r>
+        <w:rPr>
+          <w:rFonts w:ascii="Verdana" w:eastAsia="Times New Roman" w:hAnsi="Verdana" w:cs="Times New Roman"/>
+          <w:color w:val="464646"/>
+          <w:sz w:val="19"/>
+          <w:szCs w:val="19"/>
+        </w:rPr>
+        <w:t>framework ,</w:t>
+      </w:r>
+      <w:proofErr w:type="gramEnd"/>
+      <w:r>
+        <w:rPr>
+          <w:rFonts w:ascii="Verdana" w:eastAsia="Times New Roman" w:hAnsi="Verdana" w:cs="Times New Roman"/>
+          <w:color w:val="464646"/>
+          <w:sz w:val="19"/>
+          <w:szCs w:val="19"/>
+        </w:rPr>
+        <w:t xml:space="preserve"> </w:t>
+      </w:r>
+      <w:r>
+        <w:rPr>
+          <w:rFonts w:ascii="Verdana" w:eastAsia="Times New Roman" w:hAnsi="Verdana" w:cs="Times New Roman"/>
+          <w:color w:val="464646"/>
+          <w:sz w:val="19"/>
+          <w:szCs w:val="19"/>
+        </w:rPr>
+        <w:t xml:space="preserve">and </w:t>
+      </w:r>
+      <w:r>
+        <w:rPr>
+          <w:rFonts w:ascii="Verdana" w:eastAsia="Times New Roman" w:hAnsi="Verdana" w:cs="Times New Roman"/>
+          <w:color w:val="464646"/>
+          <w:sz w:val="19"/>
+          <w:szCs w:val="19"/>
+        </w:rPr>
+        <w:t>all major function such as register, create post , login authentication</w:t>
+      </w:r>
+      <w:r>
+        <w:rPr>
+          <w:rFonts w:ascii="Verdana" w:eastAsia="Times New Roman" w:hAnsi="Verdana" w:cs="Times New Roman"/>
+          <w:color w:val="464646"/>
+          <w:sz w:val="19"/>
+          <w:szCs w:val="19"/>
+        </w:rPr>
+        <w:t>, etc.</w:t>
+      </w:r>
+      <w:r>
+        <w:rPr>
+          <w:rFonts w:ascii="Verdana" w:eastAsia="Times New Roman" w:hAnsi="Verdana" w:cs="Times New Roman"/>
+          <w:color w:val="464646"/>
+          <w:sz w:val="19"/>
+          <w:szCs w:val="19"/>
+        </w:rPr>
+        <w:t xml:space="preserve"> are located here. </w:t>
       </w:r>
       <w:r>
         <w:rPr>
@@ -568,42 +1049,21 @@
         <w:ind w:left="-240" w:firstLine="240"/>
         <w:rPr>
           <w:rFonts w:ascii="Verdana" w:eastAsia="Times New Roman" w:hAnsi="Verdana" w:cs="Times New Roman"/>
-          <w:color w:val="464646"/>
-          <w:sz w:val="19"/>
-          <w:szCs w:val="19"/>
-        </w:rPr>
-      </w:pPr>
-      <w:r>
-        <w:rPr>
-          <w:rFonts w:ascii="Verdana" w:eastAsia="Times New Roman" w:hAnsi="Verdana" w:cs="Times New Roman"/>
-          <w:b/>
-          <w:color w:val="464646"/>
-          <w:sz w:val="19"/>
-          <w:szCs w:val="19"/>
-        </w:rPr>
-        <w:t xml:space="preserve">Missing features </w:t>
-      </w:r>
-      <w:proofErr w:type="gramStart"/>
-      <w:r>
-        <w:rPr>
-          <w:rFonts w:ascii="Verdana" w:eastAsia="Times New Roman" w:hAnsi="Verdana" w:cs="Times New Roman"/>
-          <w:b/>
-          <w:color w:val="464646"/>
-          <w:sz w:val="19"/>
-          <w:szCs w:val="19"/>
-        </w:rPr>
-        <w:t>( rating</w:t>
-      </w:r>
-      <w:proofErr w:type="gramEnd"/>
-      <w:r>
-        <w:rPr>
-          <w:rFonts w:ascii="Verdana" w:eastAsia="Times New Roman" w:hAnsi="Verdana" w:cs="Times New Roman"/>
-          <w:b/>
-          <w:color w:val="464646"/>
-          <w:sz w:val="19"/>
-          <w:szCs w:val="19"/>
-        </w:rPr>
-        <w:t xml:space="preserve"> system?):</w:t>
+          <w:b/>
+          <w:color w:val="464646"/>
+          <w:sz w:val="19"/>
+          <w:szCs w:val="19"/>
+        </w:rPr>
+      </w:pPr>
+      <w:r>
+        <w:rPr>
+          <w:rFonts w:ascii="Verdana" w:eastAsia="Times New Roman" w:hAnsi="Verdana" w:cs="Times New Roman"/>
+          <w:b/>
+          <w:color w:val="464646"/>
+          <w:sz w:val="19"/>
+          <w:szCs w:val="19"/>
+        </w:rPr>
+        <w:t>Missing features:</w:t>
       </w:r>
     </w:p>
     <w:p>
@@ -621,64 +1081,121 @@
       <w:r>
         <w:rPr>
           <w:rFonts w:ascii="Verdana" w:eastAsia="Times New Roman" w:hAnsi="Verdana" w:cs="Times New Roman"/>
-          <w:color w:val="464646"/>
-          <w:sz w:val="19"/>
-          <w:szCs w:val="19"/>
-        </w:rPr>
-        <w:t xml:space="preserve"> </w:t>
+          <w:b/>
+          <w:color w:val="464646"/>
+          <w:sz w:val="19"/>
+          <w:szCs w:val="19"/>
+        </w:rPr>
+        <w:tab/>
+      </w:r>
+      <w:r>
+        <w:rPr>
+          <w:rFonts w:ascii="Verdana" w:eastAsia="Times New Roman" w:hAnsi="Verdana" w:cs="Times New Roman"/>
+          <w:color w:val="464646"/>
+          <w:sz w:val="19"/>
+          <w:szCs w:val="19"/>
+        </w:rPr>
+        <w:t>Admin login: While we do have a</w:t>
+      </w:r>
+      <w:bookmarkStart w:id="0" w:name="_GoBack"/>
+      <w:bookmarkEnd w:id="0"/>
+      <w:r>
+        <w:rPr>
+          <w:rFonts w:ascii="Verdana" w:eastAsia="Times New Roman" w:hAnsi="Verdana" w:cs="Times New Roman"/>
+          <w:color w:val="464646"/>
+          <w:sz w:val="19"/>
+          <w:szCs w:val="19"/>
+        </w:rPr>
+        <w:t xml:space="preserve">n admin page with the ability to view all postings, all users, and modify user account information (username and password), we were unable to make sure that only admins could log in. Admins are part of the user database and as such users are able to log into the admin page as well. We set up the site so that the admin login page can only be accessed by typing in the </w:t>
+      </w:r>
+      <w:proofErr w:type="spellStart"/>
+      <w:proofErr w:type="gramStart"/>
+      <w:r>
+        <w:rPr>
+          <w:rFonts w:ascii="Verdana" w:eastAsia="Times New Roman" w:hAnsi="Verdana" w:cs="Times New Roman"/>
+          <w:color w:val="464646"/>
+          <w:sz w:val="19"/>
+          <w:szCs w:val="19"/>
+        </w:rPr>
+        <w:t>url</w:t>
+      </w:r>
+      <w:proofErr w:type="spellEnd"/>
+      <w:proofErr w:type="gramEnd"/>
+      <w:r>
+        <w:rPr>
+          <w:rFonts w:ascii="Verdana" w:eastAsia="Times New Roman" w:hAnsi="Verdana" w:cs="Times New Roman"/>
+          <w:color w:val="464646"/>
+          <w:sz w:val="19"/>
+          <w:szCs w:val="19"/>
+        </w:rPr>
+        <w:t>, not with a link on the main page. Ideally the way this works is that only admins can log into the admin page, and any user who tries will be redirected to the user login page instead.</w:t>
       </w:r>
     </w:p>
     <w:p>
       <w:pPr>
         <w:shd w:val="clear" w:color="auto" w:fill="FFFFFF"/>
         <w:spacing w:before="100" w:beforeAutospacing="1" w:after="120" w:line="230" w:lineRule="atLeast"/>
-        <w:rPr>
-          <w:rFonts w:ascii="Helvetica" w:hAnsi="Helvetica" w:cs="Helvetica"/>
-          <w:b/>
-          <w:color w:val="333333"/>
-          <w:sz w:val="20"/>
-          <w:szCs w:val="20"/>
-          <w:shd w:val="clear" w:color="auto" w:fill="FFFFFF"/>
-        </w:rPr>
-      </w:pPr>
-      <w:bookmarkStart w:id="0" w:name="_GoBack"/>
-      <w:bookmarkEnd w:id="0"/>
-      <w:r>
-        <w:rPr>
-          <w:rFonts w:ascii="Helvetica" w:hAnsi="Helvetica" w:cs="Helvetica" w:hint="eastAsia"/>
-          <w:b/>
-          <w:color w:val="333333"/>
-          <w:sz w:val="20"/>
-          <w:szCs w:val="20"/>
-          <w:shd w:val="clear" w:color="auto" w:fill="FFFFFF"/>
-        </w:rPr>
-        <w:t>S</w:t>
-      </w:r>
-      <w:r>
-        <w:rPr>
-          <w:rFonts w:ascii="Helvetica" w:hAnsi="Helvetica" w:cs="Helvetica"/>
-          <w:b/>
-          <w:color w:val="333333"/>
-          <w:sz w:val="20"/>
-          <w:szCs w:val="20"/>
-          <w:shd w:val="clear" w:color="auto" w:fill="FFFFFF"/>
-        </w:rPr>
-        <w:t xml:space="preserve">ecurity: (Hash passwords) </w:t>
+        <w:ind w:left="-240" w:firstLine="240"/>
+        <w:rPr>
+          <w:rFonts w:ascii="Verdana" w:eastAsia="Times New Roman" w:hAnsi="Verdana" w:cs="Times New Roman"/>
+          <w:b/>
+          <w:color w:val="464646"/>
+          <w:sz w:val="19"/>
+          <w:szCs w:val="19"/>
+        </w:rPr>
+      </w:pPr>
+      <w:r>
+        <w:rPr>
+          <w:rFonts w:ascii="Verdana" w:eastAsia="Times New Roman" w:hAnsi="Verdana" w:cs="Times New Roman"/>
+          <w:b/>
+          <w:color w:val="464646"/>
+          <w:sz w:val="19"/>
+          <w:szCs w:val="19"/>
+        </w:rPr>
+        <w:t>Security</w:t>
+      </w:r>
+      <w:r>
+        <w:rPr>
+          <w:rFonts w:ascii="Verdana" w:eastAsia="Times New Roman" w:hAnsi="Verdana" w:cs="Times New Roman"/>
+          <w:b/>
+          <w:color w:val="464646"/>
+          <w:sz w:val="19"/>
+          <w:szCs w:val="19"/>
+        </w:rPr>
+        <w:t>:</w:t>
       </w:r>
     </w:p>
     <w:p>
       <w:pPr>
         <w:shd w:val="clear" w:color="auto" w:fill="FFFFFF"/>
         <w:spacing w:before="100" w:beforeAutospacing="1" w:after="120" w:line="230" w:lineRule="atLeast"/>
-        <w:rPr>
-          <w:rFonts w:ascii="Helvetica" w:hAnsi="Helvetica" w:cs="Helvetica"/>
-          <w:b/>
-          <w:color w:val="333333"/>
-          <w:sz w:val="20"/>
-          <w:szCs w:val="20"/>
-          <w:shd w:val="clear" w:color="auto" w:fill="FFFFFF"/>
-        </w:rPr>
-      </w:pPr>
+        <w:ind w:left="-240" w:firstLine="240"/>
+        <w:rPr>
+          <w:rFonts w:ascii="Verdana" w:eastAsia="Times New Roman" w:hAnsi="Verdana" w:cs="Times New Roman"/>
+          <w:color w:val="464646"/>
+          <w:sz w:val="19"/>
+          <w:szCs w:val="19"/>
+        </w:rPr>
+      </w:pPr>
+      <w:r>
+        <w:rPr>
+          <w:rFonts w:ascii="Verdana" w:eastAsia="Times New Roman" w:hAnsi="Verdana" w:cs="Times New Roman"/>
+          <w:b/>
+          <w:color w:val="464646"/>
+          <w:sz w:val="19"/>
+          <w:szCs w:val="19"/>
+        </w:rPr>
+        <w:tab/>
+      </w:r>
+      <w:r>
+        <w:rPr>
+          <w:rFonts w:ascii="Verdana" w:eastAsia="Times New Roman" w:hAnsi="Verdana" w:cs="Times New Roman"/>
+          <w:color w:val="464646"/>
+          <w:sz w:val="19"/>
+          <w:szCs w:val="19"/>
+        </w:rPr>
+        <w:t>User passwords are passed through hash functions when stored in our database. Only admins are able to see the passwords in plaintext.</w:t>
+      </w:r>
     </w:p>
     <w:p>
       <w:pPr>
@@ -735,6 +1252,28 @@
           <w:shd w:val="clear" w:color="auto" w:fill="FFFFFF"/>
         </w:rPr>
       </w:pPr>
+      <w:r>
+        <w:rPr>
+          <w:rFonts w:ascii="Helvetica" w:hAnsi="Helvetica" w:cs="Helvetica"/>
+          <w:b/>
+          <w:color w:val="333333"/>
+          <w:sz w:val="20"/>
+          <w:szCs w:val="20"/>
+          <w:shd w:val="clear" w:color="auto" w:fill="FFFFFF"/>
+        </w:rPr>
+        <w:t>Performance:</w:t>
+      </w:r>
+      <w:r>
+        <w:rPr>
+          <w:rFonts w:ascii="Helvetica" w:hAnsi="Helvetica" w:cs="Helvetica"/>
+          <w:b/>
+          <w:color w:val="333333"/>
+          <w:sz w:val="20"/>
+          <w:szCs w:val="20"/>
+          <w:shd w:val="clear" w:color="auto" w:fill="FFFFFF"/>
+        </w:rPr>
+        <w:t xml:space="preserve"> </w:t>
+      </w:r>
     </w:p>
     <w:p>
       <w:pPr>
@@ -742,13 +1281,213 @@
         <w:spacing w:before="100" w:beforeAutospacing="1" w:after="120" w:line="230" w:lineRule="atLeast"/>
         <w:rPr>
           <w:rFonts w:ascii="Helvetica" w:hAnsi="Helvetica" w:cs="Helvetica"/>
-          <w:b/>
-          <w:color w:val="333333"/>
-          <w:sz w:val="20"/>
-          <w:szCs w:val="20"/>
-          <w:shd w:val="clear" w:color="auto" w:fill="FFFFFF"/>
-        </w:rPr>
-      </w:pPr>
+          <w:color w:val="333333"/>
+          <w:sz w:val="20"/>
+          <w:szCs w:val="20"/>
+          <w:shd w:val="clear" w:color="auto" w:fill="FFFFFF"/>
+        </w:rPr>
+      </w:pPr>
+      <w:r>
+        <w:rPr>
+          <w:rFonts w:ascii="Helvetica" w:hAnsi="Helvetica" w:cs="Helvetica"/>
+          <w:b/>
+          <w:color w:val="333333"/>
+          <w:sz w:val="20"/>
+          <w:szCs w:val="20"/>
+          <w:shd w:val="clear" w:color="auto" w:fill="FFFFFF"/>
+        </w:rPr>
+        <w:tab/>
+      </w:r>
+      <w:r>
+        <w:rPr>
+          <w:rFonts w:ascii="Helvetica" w:hAnsi="Helvetica" w:cs="Helvetica"/>
+          <w:color w:val="333333"/>
+          <w:sz w:val="20"/>
+          <w:szCs w:val="20"/>
+          <w:shd w:val="clear" w:color="auto" w:fill="FFFFFF"/>
+        </w:rPr>
+        <w:t>Locust.io</w:t>
+      </w:r>
+      <w:r>
+        <w:rPr>
+          <w:rFonts w:ascii="Helvetica" w:hAnsi="Helvetica" w:cs="Helvetica"/>
+          <w:color w:val="333333"/>
+          <w:sz w:val="20"/>
+          <w:szCs w:val="20"/>
+          <w:shd w:val="clear" w:color="auto" w:fill="FFFFFF"/>
+        </w:rPr>
+        <w:t xml:space="preserve"> was used</w:t>
+      </w:r>
+      <w:r>
+        <w:rPr>
+          <w:rFonts w:ascii="Helvetica" w:hAnsi="Helvetica" w:cs="Helvetica"/>
+          <w:color w:val="333333"/>
+          <w:sz w:val="20"/>
+          <w:szCs w:val="20"/>
+          <w:shd w:val="clear" w:color="auto" w:fill="FFFFFF"/>
+        </w:rPr>
+        <w:t xml:space="preserve"> to test our web performances with </w:t>
+      </w:r>
+      <w:r>
+        <w:rPr>
+          <w:rFonts w:ascii="Helvetica" w:hAnsi="Helvetica" w:cs="Helvetica"/>
+          <w:color w:val="333333"/>
+          <w:sz w:val="20"/>
+          <w:szCs w:val="20"/>
+          <w:shd w:val="clear" w:color="auto" w:fill="FFFFFF"/>
+        </w:rPr>
+        <w:t xml:space="preserve">a </w:t>
+      </w:r>
+      <w:r>
+        <w:rPr>
+          <w:rFonts w:ascii="Helvetica" w:hAnsi="Helvetica" w:cs="Helvetica"/>
+          <w:color w:val="333333"/>
+          <w:sz w:val="20"/>
+          <w:szCs w:val="20"/>
+          <w:shd w:val="clear" w:color="auto" w:fill="FFFFFF"/>
+        </w:rPr>
+        <w:t>standard</w:t>
+      </w:r>
+      <w:r>
+        <w:rPr>
+          <w:rFonts w:ascii="Helvetica" w:hAnsi="Helvetica" w:cs="Helvetica"/>
+          <w:color w:val="333333"/>
+          <w:sz w:val="20"/>
+          <w:szCs w:val="20"/>
+          <w:shd w:val="clear" w:color="auto" w:fill="FFFFFF"/>
+        </w:rPr>
+        <w:t xml:space="preserve"> of</w:t>
+      </w:r>
+      <w:r>
+        <w:rPr>
+          <w:rFonts w:ascii="Helvetica" w:hAnsi="Helvetica" w:cs="Helvetica"/>
+          <w:color w:val="333333"/>
+          <w:sz w:val="20"/>
+          <w:szCs w:val="20"/>
+          <w:shd w:val="clear" w:color="auto" w:fill="FFFFFF"/>
+        </w:rPr>
+        <w:t xml:space="preserve"> 300users with spawn rate at 10user/second.</w:t>
+      </w:r>
+      <w:r>
+        <w:rPr>
+          <w:rFonts w:ascii="Helvetica" w:hAnsi="Helvetica" w:cs="Helvetica"/>
+          <w:color w:val="333333"/>
+          <w:sz w:val="20"/>
+          <w:szCs w:val="20"/>
+          <w:shd w:val="clear" w:color="auto" w:fill="FFFFFF"/>
+        </w:rPr>
+        <w:t xml:space="preserve"> Ideally, we will implement indices in the</w:t>
+      </w:r>
+      <w:r>
+        <w:rPr>
+          <w:rFonts w:ascii="Helvetica" w:hAnsi="Helvetica" w:cs="Helvetica"/>
+          <w:color w:val="333333"/>
+          <w:sz w:val="20"/>
+          <w:szCs w:val="20"/>
+          <w:shd w:val="clear" w:color="auto" w:fill="FFFFFF"/>
+        </w:rPr>
+        <w:t xml:space="preserve"> mongoose database to increase performance. This will prevent mongoose </w:t>
+      </w:r>
+      <w:r>
+        <w:rPr>
+          <w:rFonts w:ascii="Helvetica" w:hAnsi="Helvetica" w:cs="Helvetica"/>
+          <w:color w:val="333333"/>
+          <w:sz w:val="20"/>
+          <w:szCs w:val="20"/>
+          <w:shd w:val="clear" w:color="auto" w:fill="FFFFFF"/>
+        </w:rPr>
+        <w:t xml:space="preserve">from </w:t>
+      </w:r>
+      <w:r>
+        <w:rPr>
+          <w:rFonts w:ascii="Helvetica" w:hAnsi="Helvetica" w:cs="Helvetica"/>
+          <w:color w:val="333333"/>
+          <w:sz w:val="20"/>
+          <w:szCs w:val="20"/>
+          <w:shd w:val="clear" w:color="auto" w:fill="FFFFFF"/>
+        </w:rPr>
+        <w:t>scan</w:t>
+      </w:r>
+      <w:r>
+        <w:rPr>
+          <w:rFonts w:ascii="Helvetica" w:hAnsi="Helvetica" w:cs="Helvetica"/>
+          <w:color w:val="333333"/>
+          <w:sz w:val="20"/>
+          <w:szCs w:val="20"/>
+          <w:shd w:val="clear" w:color="auto" w:fill="FFFFFF"/>
+        </w:rPr>
+        <w:t>ning</w:t>
+      </w:r>
+      <w:r>
+        <w:rPr>
+          <w:rFonts w:ascii="Helvetica" w:hAnsi="Helvetica" w:cs="Helvetica"/>
+          <w:color w:val="333333"/>
+          <w:sz w:val="20"/>
+          <w:szCs w:val="20"/>
+          <w:shd w:val="clear" w:color="auto" w:fill="FFFFFF"/>
+        </w:rPr>
+        <w:t xml:space="preserve"> every document in a collection on </w:t>
+      </w:r>
+      <w:r>
+        <w:rPr>
+          <w:rFonts w:ascii="Helvetica" w:hAnsi="Helvetica" w:cs="Helvetica"/>
+          <w:color w:val="333333"/>
+          <w:sz w:val="20"/>
+          <w:szCs w:val="20"/>
+          <w:shd w:val="clear" w:color="auto" w:fill="FFFFFF"/>
+        </w:rPr>
+        <w:t>user query requests, if indices</w:t>
+      </w:r>
+      <w:r>
+        <w:rPr>
+          <w:rFonts w:ascii="Helvetica" w:hAnsi="Helvetica" w:cs="Helvetica"/>
+          <w:color w:val="333333"/>
+          <w:sz w:val="20"/>
+          <w:szCs w:val="20"/>
+          <w:shd w:val="clear" w:color="auto" w:fill="FFFFFF"/>
+        </w:rPr>
+        <w:t xml:space="preserve"> </w:t>
+      </w:r>
+      <w:r>
+        <w:rPr>
+          <w:rFonts w:ascii="Helvetica" w:hAnsi="Helvetica" w:cs="Helvetica"/>
+          <w:color w:val="333333"/>
+          <w:sz w:val="20"/>
+          <w:szCs w:val="20"/>
+          <w:shd w:val="clear" w:color="auto" w:fill="FFFFFF"/>
+        </w:rPr>
+        <w:t>are</w:t>
+      </w:r>
+      <w:r>
+        <w:rPr>
+          <w:rFonts w:ascii="Helvetica" w:hAnsi="Helvetica" w:cs="Helvetica"/>
+          <w:color w:val="333333"/>
+          <w:sz w:val="20"/>
+          <w:szCs w:val="20"/>
+          <w:shd w:val="clear" w:color="auto" w:fill="FFFFFF"/>
+        </w:rPr>
+        <w:t xml:space="preserve"> implemented properly, it can limit the number of document it must inspect </w:t>
+      </w:r>
+      <w:r>
+        <w:rPr>
+          <w:rFonts w:ascii="Helvetica" w:hAnsi="Helvetica" w:cs="Helvetica"/>
+          <w:color w:val="333333"/>
+          <w:sz w:val="20"/>
+          <w:szCs w:val="20"/>
+          <w:shd w:val="clear" w:color="auto" w:fill="FFFFFF"/>
+        </w:rPr>
+        <w:t xml:space="preserve">and </w:t>
+      </w:r>
+      <w:r>
+        <w:rPr>
+          <w:rFonts w:ascii="Helvetica" w:hAnsi="Helvetica" w:cs="Helvetica"/>
+          <w:color w:val="333333"/>
+          <w:sz w:val="20"/>
+          <w:szCs w:val="20"/>
+          <w:shd w:val="clear" w:color="auto" w:fill="FFFFFF"/>
+        </w:rPr>
+        <w:t xml:space="preserve">thus increase efficiency. </w:t>
+      </w:r>
     </w:p>
     <w:p>
       <w:pPr>
@@ -763,223 +1502,16 @@
           <w:shd w:val="clear" w:color="auto" w:fill="FFFFFF"/>
         </w:rPr>
       </w:pPr>
-    </w:p>
-    <w:p>
-      <w:pPr>
-        <w:shd w:val="clear" w:color="auto" w:fill="FFFFFF"/>
-        <w:spacing w:before="100" w:beforeAutospacing="1" w:after="120" w:line="230" w:lineRule="atLeast"/>
-        <w:rPr>
-          <w:rFonts w:ascii="Helvetica" w:hAnsi="Helvetica" w:cs="Helvetica"/>
-          <w:b/>
-          <w:color w:val="333333"/>
-          <w:sz w:val="20"/>
-          <w:szCs w:val="20"/>
-          <w:shd w:val="clear" w:color="auto" w:fill="FFFFFF"/>
-        </w:rPr>
-      </w:pPr>
-    </w:p>
-    <w:p>
-      <w:pPr>
-        <w:shd w:val="clear" w:color="auto" w:fill="FFFFFF"/>
-        <w:spacing w:before="100" w:beforeAutospacing="1" w:after="120" w:line="230" w:lineRule="atLeast"/>
-        <w:rPr>
-          <w:rFonts w:ascii="Helvetica" w:hAnsi="Helvetica" w:cs="Helvetica"/>
-          <w:b/>
-          <w:color w:val="333333"/>
-          <w:sz w:val="20"/>
-          <w:szCs w:val="20"/>
-          <w:shd w:val="clear" w:color="auto" w:fill="FFFFFF"/>
-        </w:rPr>
-      </w:pPr>
-    </w:p>
-    <w:p>
-      <w:pPr>
-        <w:shd w:val="clear" w:color="auto" w:fill="FFFFFF"/>
-        <w:spacing w:before="100" w:beforeAutospacing="1" w:after="120" w:line="230" w:lineRule="atLeast"/>
-        <w:rPr>
-          <w:rFonts w:ascii="Helvetica" w:hAnsi="Helvetica" w:cs="Helvetica"/>
-          <w:b/>
-          <w:color w:val="333333"/>
-          <w:sz w:val="20"/>
-          <w:szCs w:val="20"/>
-          <w:shd w:val="clear" w:color="auto" w:fill="FFFFFF"/>
-        </w:rPr>
-      </w:pPr>
-    </w:p>
-    <w:p>
-      <w:pPr>
-        <w:shd w:val="clear" w:color="auto" w:fill="FFFFFF"/>
-        <w:spacing w:before="100" w:beforeAutospacing="1" w:after="120" w:line="230" w:lineRule="atLeast"/>
-        <w:rPr>
-          <w:rFonts w:ascii="Helvetica" w:hAnsi="Helvetica" w:cs="Helvetica"/>
-          <w:b/>
-          <w:color w:val="333333"/>
-          <w:sz w:val="20"/>
-          <w:szCs w:val="20"/>
-          <w:shd w:val="clear" w:color="auto" w:fill="FFFFFF"/>
-        </w:rPr>
-      </w:pPr>
-    </w:p>
-    <w:p>
-      <w:pPr>
-        <w:shd w:val="clear" w:color="auto" w:fill="FFFFFF"/>
-        <w:spacing w:before="100" w:beforeAutospacing="1" w:after="120" w:line="230" w:lineRule="atLeast"/>
-        <w:rPr>
-          <w:rFonts w:ascii="Helvetica" w:hAnsi="Helvetica" w:cs="Helvetica"/>
-          <w:b/>
-          <w:color w:val="333333"/>
-          <w:sz w:val="20"/>
-          <w:szCs w:val="20"/>
-          <w:shd w:val="clear" w:color="auto" w:fill="FFFFFF"/>
-        </w:rPr>
-      </w:pPr>
-    </w:p>
-    <w:p>
-      <w:pPr>
-        <w:shd w:val="clear" w:color="auto" w:fill="FFFFFF"/>
-        <w:spacing w:before="100" w:beforeAutospacing="1" w:after="120" w:line="230" w:lineRule="atLeast"/>
-        <w:rPr>
-          <w:rFonts w:ascii="Helvetica" w:hAnsi="Helvetica" w:cs="Helvetica"/>
-          <w:b/>
-          <w:color w:val="333333"/>
-          <w:sz w:val="20"/>
-          <w:szCs w:val="20"/>
-          <w:shd w:val="clear" w:color="auto" w:fill="FFFFFF"/>
-        </w:rPr>
-      </w:pPr>
-      <w:r>
-        <w:rPr>
-          <w:rFonts w:ascii="Helvetica" w:hAnsi="Helvetica" w:cs="Helvetica"/>
-          <w:b/>
-          <w:color w:val="333333"/>
-          <w:sz w:val="20"/>
-          <w:szCs w:val="20"/>
-          <w:shd w:val="clear" w:color="auto" w:fill="FFFFFF"/>
-        </w:rPr>
-        <w:t>Performance:</w:t>
-      </w:r>
-      <w:r>
-        <w:rPr>
-          <w:rFonts w:ascii="Helvetica" w:hAnsi="Helvetica" w:cs="Helvetica"/>
-          <w:b/>
-          <w:color w:val="333333"/>
-          <w:sz w:val="20"/>
-          <w:szCs w:val="20"/>
-          <w:shd w:val="clear" w:color="auto" w:fill="FFFFFF"/>
-        </w:rPr>
-        <w:t xml:space="preserve"> </w:t>
-      </w:r>
-    </w:p>
-    <w:p>
-      <w:pPr>
-        <w:shd w:val="clear" w:color="auto" w:fill="FFFFFF"/>
-        <w:spacing w:before="100" w:beforeAutospacing="1" w:after="120" w:line="230" w:lineRule="atLeast"/>
-        <w:rPr>
-          <w:rFonts w:ascii="Helvetica" w:hAnsi="Helvetica" w:cs="Helvetica"/>
-          <w:color w:val="333333"/>
-          <w:sz w:val="20"/>
-          <w:szCs w:val="20"/>
-          <w:shd w:val="clear" w:color="auto" w:fill="FFFFFF"/>
-        </w:rPr>
-      </w:pPr>
-      <w:r>
-        <w:rPr>
-          <w:rFonts w:ascii="Helvetica" w:hAnsi="Helvetica" w:cs="Helvetica"/>
-          <w:b/>
-          <w:color w:val="333333"/>
-          <w:sz w:val="20"/>
-          <w:szCs w:val="20"/>
-          <w:shd w:val="clear" w:color="auto" w:fill="FFFFFF"/>
-        </w:rPr>
-        <w:tab/>
-      </w:r>
-      <w:r>
-        <w:rPr>
-          <w:rFonts w:ascii="Helvetica" w:hAnsi="Helvetica" w:cs="Helvetica"/>
-          <w:color w:val="333333"/>
-          <w:sz w:val="20"/>
-          <w:szCs w:val="20"/>
-          <w:shd w:val="clear" w:color="auto" w:fill="FFFFFF"/>
-        </w:rPr>
-        <w:t xml:space="preserve">Using Locust.io to test our web performances with standard 300users with spawn rate at 10user/second. Ideally, we will implement indexes on our mongoose database to increase performances. This will prevent mongoose scan every document in a collection on every query request from users, if indexes were implemented properly, it can limit the number of document it must inspect thus increase efficiency. </w:t>
-      </w:r>
-    </w:p>
-    <w:p>
-      <w:pPr>
-        <w:shd w:val="clear" w:color="auto" w:fill="FFFFFF"/>
-        <w:spacing w:before="100" w:beforeAutospacing="1" w:after="120" w:line="230" w:lineRule="atLeast"/>
-        <w:rPr>
-          <w:rFonts w:ascii="Helvetica" w:hAnsi="Helvetica" w:cs="Helvetica"/>
-          <w:b/>
-          <w:color w:val="333333"/>
-          <w:sz w:val="20"/>
-          <w:szCs w:val="20"/>
-          <w:shd w:val="clear" w:color="auto" w:fill="FFFFFF"/>
-        </w:rPr>
-      </w:pPr>
       <w:r>
         <w:rPr>
           <w:noProof/>
+          <w:lang w:val="en-CA"/>
         </w:rPr>
         <w:drawing>
           <wp:inline distT="0" distB="0" distL="0" distR="0" wp14:anchorId="6D3CB901" wp14:editId="4F7C9EF4">
             <wp:extent cx="5486400" cy="3142615"/>
             <wp:effectExtent l="0" t="0" r="0" b="635"/>
             <wp:docPr id="1" name="Picture 1"/>
-            <wp:cNvGraphicFramePr>
-              <a:graphicFrameLocks xmlns:a="http://schemas.openxmlformats.org/drawingml/2006/main" noChangeAspect="1"/>
-            </wp:cNvGraphicFramePr>
-            <a:graphic xmlns:a="http://schemas.openxmlformats.org/drawingml/2006/main">
-              <a:graphicData uri="http://schemas.openxmlformats.org/drawingml/2006/picture">
-                <pic:pic xmlns:pic="http://schemas.openxmlformats.org/drawingml/2006/picture">
-                  <pic:nvPicPr>
-                    <pic:cNvPr id="1" name=""/>
-                    <pic:cNvPicPr/>
-                  </pic:nvPicPr>
-                  <pic:blipFill>
-                    <a:blip r:embed="rId5"/>
-                    <a:stretch>
-                      <a:fillRect/>
-                    </a:stretch>
-                  </pic:blipFill>
-                  <pic:spPr>
-                    <a:xfrm>
-                      <a:off x="0" y="0"/>
-                      <a:ext cx="5486400" cy="3142615"/>
-                    </a:xfrm>
-                    <a:prstGeom prst="rect">
-                      <a:avLst/>
-                    </a:prstGeom>
-                  </pic:spPr>
-                </pic:pic>
-              </a:graphicData>
-            </a:graphic>
-          </wp:inline>
-        </w:drawing>
-      </w:r>
-    </w:p>
-    <w:p>
-      <w:pPr>
-        <w:shd w:val="clear" w:color="auto" w:fill="FFFFFF"/>
-        <w:spacing w:before="100" w:beforeAutospacing="1" w:after="120" w:line="230" w:lineRule="atLeast"/>
-        <w:rPr>
-          <w:rFonts w:ascii="Helvetica" w:hAnsi="Helvetica" w:cs="Helvetica"/>
-          <w:b/>
-          <w:color w:val="333333"/>
-          <w:sz w:val="20"/>
-          <w:szCs w:val="20"/>
-          <w:shd w:val="clear" w:color="auto" w:fill="FFFFFF"/>
-        </w:rPr>
-      </w:pPr>
-      <w:r>
-        <w:rPr>
-          <w:noProof/>
-        </w:rPr>
-        <w:drawing>
-          <wp:inline distT="0" distB="0" distL="0" distR="0" wp14:anchorId="2EE52F77" wp14:editId="128AB709">
-            <wp:extent cx="5486400" cy="652780"/>
-            <wp:effectExtent l="0" t="0" r="0" b="0"/>
-            <wp:docPr id="3" name="Picture 3"/>
             <wp:cNvGraphicFramePr>
               <a:graphicFrameLocks xmlns:a="http://schemas.openxmlformats.org/drawingml/2006/main" noChangeAspect="1"/>
             </wp:cNvGraphicFramePr>
@@ -999,6 +1531,61 @@
                   <pic:spPr>
                     <a:xfrm>
                       <a:off x="0" y="0"/>
+                      <a:ext cx="5486400" cy="3142615"/>
+                    </a:xfrm>
+                    <a:prstGeom prst="rect">
+                      <a:avLst/>
+                    </a:prstGeom>
+                  </pic:spPr>
+                </pic:pic>
+              </a:graphicData>
+            </a:graphic>
+          </wp:inline>
+        </w:drawing>
+      </w:r>
+    </w:p>
+    <w:p>
+      <w:pPr>
+        <w:shd w:val="clear" w:color="auto" w:fill="FFFFFF"/>
+        <w:spacing w:before="100" w:beforeAutospacing="1" w:after="120" w:line="230" w:lineRule="atLeast"/>
+        <w:rPr>
+          <w:rFonts w:ascii="Helvetica" w:hAnsi="Helvetica" w:cs="Helvetica"/>
+          <w:b/>
+          <w:color w:val="333333"/>
+          <w:sz w:val="20"/>
+          <w:szCs w:val="20"/>
+          <w:shd w:val="clear" w:color="auto" w:fill="FFFFFF"/>
+        </w:rPr>
+      </w:pPr>
+      <w:r>
+        <w:rPr>
+          <w:noProof/>
+          <w:lang w:val="en-CA"/>
+        </w:rPr>
+        <w:drawing>
+          <wp:inline distT="0" distB="0" distL="0" distR="0" wp14:anchorId="2EE52F77" wp14:editId="128AB709">
+            <wp:extent cx="5486400" cy="652780"/>
+            <wp:effectExtent l="0" t="0" r="0" b="0"/>
+            <wp:docPr id="3" name="Picture 3"/>
+            <wp:cNvGraphicFramePr>
+              <a:graphicFrameLocks xmlns:a="http://schemas.openxmlformats.org/drawingml/2006/main" noChangeAspect="1"/>
+            </wp:cNvGraphicFramePr>
+            <a:graphic xmlns:a="http://schemas.openxmlformats.org/drawingml/2006/main">
+              <a:graphicData uri="http://schemas.openxmlformats.org/drawingml/2006/picture">
+                <pic:pic xmlns:pic="http://schemas.openxmlformats.org/drawingml/2006/picture">
+                  <pic:nvPicPr>
+                    <pic:cNvPr id="1" name=""/>
+                    <pic:cNvPicPr/>
+                  </pic:nvPicPr>
+                  <pic:blipFill>
+                    <a:blip r:embed="rId7"/>
+                    <a:stretch>
+                      <a:fillRect/>
+                    </a:stretch>
+                  </pic:blipFill>
+                  <pic:spPr>
+                    <a:xfrm>
+                      <a:off x="0" y="0"/>
                       <a:ext cx="5486400" cy="652780"/>
                     </a:xfrm>
                     <a:prstGeom prst="rect">
@@ -1045,7 +1632,7 @@
         <w:shd w:val="clear" w:color="auto" w:fill="FFFFFF"/>
         <w:spacing w:before="100" w:beforeAutospacing="1" w:after="120" w:line="230" w:lineRule="atLeast"/>
         <w:rPr>
-          <w:rFonts w:ascii="Verdana" w:eastAsia="Times New Roman" w:hAnsi="Verdana" w:cs="Times New Roman" w:hint="eastAsia"/>
+          <w:rFonts w:ascii="Verdana" w:eastAsia="Times New Roman" w:hAnsi="Verdana" w:cs="Times New Roman"/>
           <w:b/>
           <w:color w:val="464646"/>
           <w:sz w:val="19"/>
@@ -1072,7 +1659,6 @@
           <w:sz w:val="19"/>
           <w:szCs w:val="19"/>
         </w:rPr>
-        <w:lastRenderedPageBreak/>
         <w:tab/>
       </w:r>
     </w:p>
@@ -1088,8 +1674,8 @@
 </file>
 
 <file path=word/numbering.xml><?xml version="1.0" encoding="utf-8"?>
-<w:numbering xmlns:wpc="http://schemas.microsoft.com/office/word/2010/wordprocessingCanvas" xmlns:mc="http://schemas.openxmlformats.org/markup-compatibility/2006" xmlns:o="urn:schemas-microsoft-com:office:office" xmlns:r="http://schemas.openxmlformats.org/officeDocument/2006/relationships" xmlns:m="http://schemas.openxmlformats.org/officeDocument/2006/math" xmlns:v="urn:schemas-microsoft-com:vml" xmlns:wp14="http://schemas.microsoft.com/office/word/2010/wordprocessingDrawing" xmlns:wp="http://schemas.openxmlformats.org/drawingml/2006/wordprocessingDrawing" xmlns:w10="urn:schemas-microsoft-com:office:word" xmlns:w="http://schemas.openxmlformats.org/wordprocessingml/2006/main" xmlns:w14="http://schemas.microsoft.com/office/word/2010/wordml" xmlns:w15="http://schemas.microsoft.com/office/word/2012/wordml" xmlns:wpg="http://schemas.microsoft.com/office/word/2010/wordprocessingGroup" xmlns:wpi="http://schemas.microsoft.com/office/word/2010/wordprocessingInk" xmlns:wne="http://schemas.microsoft.com/office/word/2006/wordml" xmlns:wps="http://schemas.microsoft.com/office/word/2010/wordprocessingShape" mc:Ignorable="w14 w15 wp14">
-  <w:abstractNum w:abstractNumId="0" w15:restartNumberingAfterBreak="0">
+<w:numbering xmlns:wpc="http://schemas.microsoft.com/office/word/2010/wordprocessingCanvas" xmlns:mc="http://schemas.openxmlformats.org/markup-compatibility/2006" xmlns:o="urn:schemas-microsoft-com:office:office" xmlns:r="http://schemas.openxmlformats.org/officeDocument/2006/relationships" xmlns:m="http://schemas.openxmlformats.org/officeDocument/2006/math" xmlns:v="urn:schemas-microsoft-com:vml" xmlns:wp14="http://schemas.microsoft.com/office/word/2010/wordprocessingDrawing" xmlns:wp="http://schemas.openxmlformats.org/drawingml/2006/wordprocessingDrawing" xmlns:w10="urn:schemas-microsoft-com:office:word" xmlns:w="http://schemas.openxmlformats.org/wordprocessingml/2006/main" xmlns:w14="http://schemas.microsoft.com/office/word/2010/wordml" xmlns:wpg="http://schemas.microsoft.com/office/word/2010/wordprocessingGroup" xmlns:wpi="http://schemas.microsoft.com/office/word/2010/wordprocessingInk" xmlns:wne="http://schemas.microsoft.com/office/word/2006/wordml" xmlns:wps="http://schemas.microsoft.com/office/word/2010/wordprocessingShape" mc:Ignorable="w14 wp14">
+  <w:abstractNum w:abstractNumId="0">
     <w:nsid w:val="08C2208F"/>
     <w:multiLevelType w:val="multilevel"/>
     <w:tmpl w:val="AA24B6E0"/>
@@ -1238,7 +1824,7 @@
       </w:rPr>
     </w:lvl>
   </w:abstractNum>
-  <w:abstractNum w:abstractNumId="1" w15:restartNumberingAfterBreak="0">
+  <w:abstractNum w:abstractNumId="1">
     <w:nsid w:val="30806D53"/>
     <w:multiLevelType w:val="multilevel"/>
     <w:tmpl w:val="AB5C6518"/>
@@ -1387,7 +1973,7 @@
       </w:rPr>
     </w:lvl>
   </w:abstractNum>
-  <w:abstractNum w:abstractNumId="2" w15:restartNumberingAfterBreak="0">
+  <w:abstractNum w:abstractNumId="2">
     <w:nsid w:val="32262527"/>
     <w:multiLevelType w:val="hybridMultilevel"/>
     <w:tmpl w:val="274042A6"/>
@@ -1499,7 +2085,7 @@
       </w:rPr>
     </w:lvl>
   </w:abstractNum>
-  <w:abstractNum w:abstractNumId="3" w15:restartNumberingAfterBreak="0">
+  <w:abstractNum w:abstractNumId="3">
     <w:nsid w:val="409C6FB6"/>
     <w:multiLevelType w:val="multilevel"/>
     <w:tmpl w:val="C36EC5D0"/>
@@ -1664,7 +2250,7 @@
 </file>
 
 <file path=word/styles.xml><?xml version="1.0" encoding="utf-8"?>
-<w:styles xmlns:mc="http://schemas.openxmlformats.org/markup-compatibility/2006" xmlns:r="http://schemas.openxmlformats.org/officeDocument/2006/relationships" xmlns:w="http://schemas.openxmlformats.org/wordprocessingml/2006/main" xmlns:w14="http://schemas.microsoft.com/office/word/2010/wordml" xmlns:w15="http://schemas.microsoft.com/office/word/2012/wordml" mc:Ignorable="w14 w15">
+<w:styles xmlns:mc="http://schemas.openxmlformats.org/markup-compatibility/2006" xmlns:r="http://schemas.openxmlformats.org/officeDocument/2006/relationships" xmlns:w="http://schemas.openxmlformats.org/wordprocessingml/2006/main" xmlns:w14="http://schemas.microsoft.com/office/word/2010/wordml" mc:Ignorable="w14">
   <w:docDefaults>
     <w:rPrDefault>
       <w:rPr>
@@ -1680,378 +2266,144 @@
       </w:pPr>
     </w:pPrDefault>
   </w:docDefaults>
-  <w:latentStyles w:defLockedState="0" w:defUIPriority="99" w:defSemiHidden="0" w:defUnhideWhenUsed="0" w:defQFormat="0" w:count="371">
-    <w:lsdException w:name="Normal" w:uiPriority="0" w:qFormat="1"/>
-    <w:lsdException w:name="heading 1" w:uiPriority="9" w:qFormat="1"/>
-    <w:lsdException w:name="heading 2" w:semiHidden="1" w:uiPriority="9" w:unhideWhenUsed="1" w:qFormat="1"/>
-    <w:lsdException w:name="heading 3" w:semiHidden="1" w:uiPriority="9" w:unhideWhenUsed="1" w:qFormat="1"/>
-    <w:lsdException w:name="heading 4" w:semiHidden="1" w:uiPriority="9" w:unhideWhenUsed="1" w:qFormat="1"/>
-    <w:lsdException w:name="heading 5" w:semiHidden="1" w:uiPriority="9" w:unhideWhenUsed="1" w:qFormat="1"/>
-    <w:lsdException w:name="heading 6" w:semiHidden="1" w:uiPriority="9" w:unhideWhenUsed="1" w:qFormat="1"/>
-    <w:lsdException w:name="heading 7" w:semiHidden="1" w:uiPriority="9" w:unhideWhenUsed="1" w:qFormat="1"/>
-    <w:lsdException w:name="heading 8" w:semiHidden="1" w:uiPriority="9" w:unhideWhenUsed="1" w:qFormat="1"/>
-    <w:lsdException w:name="heading 9" w:semiHidden="1" w:uiPriority="9" w:unhideWhenUsed="1" w:qFormat="1"/>
-    <w:lsdException w:name="index 1" w:semiHidden="1" w:unhideWhenUsed="1"/>
-    <w:lsdException w:name="index 2" w:semiHidden="1" w:unhideWhenUsed="1"/>
-    <w:lsdException w:name="index 3" w:semiHidden="1" w:unhideWhenUsed="1"/>
-    <w:lsdException w:name="index 4" w:semiHidden="1" w:unhideWhenUsed="1"/>
-    <w:lsdException w:name="index 5" w:semiHidden="1" w:unhideWhenUsed="1"/>
-    <w:lsdException w:name="index 6" w:semiHidden="1" w:unhideWhenUsed="1"/>
-    <w:lsdException w:name="index 7" w:semiHidden="1" w:unhideWhenUsed="1"/>
-    <w:lsdException w:name="index 8" w:semiHidden="1" w:unhideWhenUsed="1"/>
-    <w:lsdException w:name="index 9" w:semiHidden="1" w:unhideWhenUsed="1"/>
-    <w:lsdException w:name="toc 1" w:semiHidden="1" w:uiPriority="39" w:unhideWhenUsed="1"/>
-    <w:lsdException w:name="toc 2" w:semiHidden="1" w:uiPriority="39" w:unhideWhenUsed="1"/>
-    <w:lsdException w:name="toc 3" w:semiHidden="1" w:uiPriority="39" w:unhideWhenUsed="1"/>
-    <w:lsdException w:name="toc 4" w:semiHidden="1" w:uiPriority="39" w:unhideWhenUsed="1"/>
-    <w:lsdException w:name="toc 5" w:semiHidden="1" w:uiPriority="39" w:unhideWhenUsed="1"/>
-    <w:lsdException w:name="toc 6" w:semiHidden="1" w:uiPriority="39" w:unhideWhenUsed="1"/>
-    <w:lsdException w:name="toc 7" w:semiHidden="1" w:uiPriority="39" w:unhideWhenUsed="1"/>
-    <w:lsdException w:name="toc 8" w:semiHidden="1" w:uiPriority="39" w:unhideWhenUsed="1"/>
-    <w:lsdException w:name="toc 9" w:semiHidden="1" w:uiPriority="39" w:unhideWhenUsed="1"/>
-    <w:lsdException w:name="Normal Indent" w:semiHidden="1" w:unhideWhenUsed="1"/>
-    <w:lsdException w:name="footnote text" w:semiHidden="1" w:unhideWhenUsed="1"/>
-    <w:lsdException w:name="annotation text" w:semiHidden="1" w:unhideWhenUsed="1"/>
-    <w:lsdException w:name="header" w:semiHidden="1" w:unhideWhenUsed="1"/>
-    <w:lsdException w:name="footer" w:semiHidden="1" w:unhideWhenUsed="1"/>
-    <w:lsdException w:name="index heading" w:semiHidden="1" w:unhideWhenUsed="1"/>
-    <w:lsdException w:name="caption" w:semiHidden="1" w:uiPriority="35" w:unhideWhenUsed="1" w:qFormat="1"/>
-    <w:lsdException w:name="table of figures" w:semiHidden="1" w:unhideWhenUsed="1"/>
-    <w:lsdException w:name="envelope address" w:semiHidden="1" w:unhideWhenUsed="1"/>
-    <w:lsdException w:name="envelope return" w:semiHidden="1" w:unhideWhenUsed="1"/>
-    <w:lsdException w:name="footnote reference" w:semiHidden="1" w:unhideWhenUsed="1"/>
-    <w:lsdException w:name="annotation reference" w:semiHidden="1" w:unhideWhenUsed="1"/>
-    <w:lsdException w:name="line number" w:semiHidden="1" w:unhideWhenUsed="1"/>
-    <w:lsdException w:name="page number" w:semiHidden="1" w:unhideWhenUsed="1"/>
-    <w:lsdException w:name="endnote reference" w:semiHidden="1" w:unhideWhenUsed="1"/>
-    <w:lsdException w:name="endnote text" w:semiHidden="1" w:unhideWhenUsed="1"/>
-    <w:lsdException w:name="table of authorities" w:semiHidden="1" w:unhideWhenUsed="1"/>
-    <w:lsdException w:name="macro" w:semiHidden="1" w:unhideWhenUsed="1"/>
-    <w:lsdException w:name="toa heading" w:semiHidden="1" w:unhideWhenUsed="1"/>
-    <w:lsdException w:name="List" w:semiHidden="1" w:unhideWhenUsed="1"/>
-    <w:lsdException w:name="List Bullet" w:semiHidden="1" w:unhideWhenUsed="1"/>
-    <w:lsdException w:name="List Number" w:semiHidden="1" w:unhideWhenUsed="1"/>
-    <w:lsdException w:name="List 2" w:semiHidden="1" w:unhideWhenUsed="1"/>
-    <w:lsdException w:name="List 3" w:semiHidden="1" w:unhideWhenUsed="1"/>
-    <w:lsdException w:name="List 4" w:semiHidden="1" w:unhideWhenUsed="1"/>
-    <w:lsdException w:name="List 5" w:semiHidden="1" w:unhideWhenUsed="1"/>
-    <w:lsdException w:name="List Bullet 2" w:semiHidden="1" w:unhideWhenUsed="1"/>
-    <w:lsdException w:name="List Bullet 3" w:semiHidden="1" w:unhideWhenUsed="1"/>
-    <w:lsdException w:name="List Bullet 4" w:semiHidden="1" w:unhideWhenUsed="1"/>
-    <w:lsdException w:name="List Bullet 5" w:semiHidden="1" w:unhideWhenUsed="1"/>
-    <w:lsdException w:name="List Number 2" w:semiHidden="1" w:unhideWhenUsed="1"/>
-    <w:lsdException w:name="List Number 3" w:semiHidden="1" w:unhideWhenUsed="1"/>
-    <w:lsdException w:name="List Number 4" w:semiHidden="1" w:unhideWhenUsed="1"/>
-    <w:lsdException w:name="List Number 5" w:semiHidden="1" w:unhideWhenUsed="1"/>
-    <w:lsdException w:name="Title" w:uiPriority="10" w:qFormat="1"/>
-    <w:lsdException w:name="Closing" w:semiHidden="1" w:unhideWhenUsed="1"/>
-    <w:lsdException w:name="Signature" w:semiHidden="1" w:unhideWhenUsed="1"/>
-    <w:lsdException w:name="Default Paragraph Font" w:semiHidden="1" w:uiPriority="1" w:unhideWhenUsed="1"/>
-    <w:lsdException w:name="Body Text" w:semiHidden="1" w:unhideWhenUsed="1"/>
-    <w:lsdException w:name="Body Text Indent" w:semiHidden="1" w:unhideWhenUsed="1"/>
-    <w:lsdException w:name="List Continue" w:semiHidden="1" w:unhideWhenUsed="1"/>
-    <w:lsdException w:name="List Continue 2" w:semiHidden="1" w:unhideWhenUsed="1"/>
-    <w:lsdException w:name="List Continue 3" w:semiHidden="1" w:unhideWhenUsed="1"/>
-    <w:lsdException w:name="List Continue 4" w:semiHidden="1" w:unhideWhenUsed="1"/>
-    <w:lsdException w:name="List Continue 5" w:semiHidden="1" w:unhideWhenUsed="1"/>
-    <w:lsdException w:name="Message Header" w:semiHidden="1" w:unhideWhenUsed="1"/>
-    <w:lsdException w:name="Subtitle" w:uiPriority="11" w:qFormat="1"/>
-    <w:lsdException w:name="Salutation" w:semiHidden="1" w:unhideWhenUsed="1"/>
-    <w:lsdException w:name="Date" w:semiHidden="1" w:unhideWhenUsed="1"/>
-    <w:lsdException w:name="Body Text First Indent" w:semiHidden="1" w:unhideWhenUsed="1"/>
-    <w:lsdException w:name="Body Text First Indent 2" w:semiHidden="1" w:unhideWhenUsed="1"/>
-    <w:lsdException w:name="Note Heading" w:semiHidden="1" w:unhideWhenUsed="1"/>
-    <w:lsdException w:name="Body Text 2" w:semiHidden="1" w:unhideWhenUsed="1"/>
-    <w:lsdException w:name="Body Text 3" w:semiHidden="1" w:unhideWhenUsed="1"/>
-    <w:lsdException w:name="Body Text Indent 2" w:semiHidden="1" w:unhideWhenUsed="1"/>
-    <w:lsdException w:name="Body Text Indent 3" w:semiHidden="1" w:unhideWhenUsed="1"/>
-    <w:lsdException w:name="Block Text" w:semiHidden="1" w:unhideWhenUsed="1"/>
-    <w:lsdException w:name="Hyperlink" w:semiHidden="1" w:unhideWhenUsed="1"/>
-    <w:lsdException w:name="FollowedHyperlink" w:semiHidden="1" w:unhideWhenUsed="1"/>
-    <w:lsdException w:name="Strong" w:uiPriority="22" w:qFormat="1"/>
-    <w:lsdException w:name="Emphasis" w:uiPriority="20" w:qFormat="1"/>
-    <w:lsdException w:name="Document Map" w:semiHidden="1" w:unhideWhenUsed="1"/>
-    <w:lsdException w:name="Plain Text" w:semiHidden="1" w:unhideWhenUsed="1"/>
-    <w:lsdException w:name="E-mail Signature" w:semiHidden="1" w:unhideWhenUsed="1"/>
-    <w:lsdException w:name="HTML Top of Form" w:semiHidden="1" w:unhideWhenUsed="1"/>
-    <w:lsdException w:name="HTML Bottom of Form" w:semiHidden="1" w:unhideWhenUsed="1"/>
-    <w:lsdException w:name="Normal (Web)" w:semiHidden="1" w:unhideWhenUsed="1"/>
-    <w:lsdException w:name="HTML Acronym" w:semiHidden="1" w:unhideWhenUsed="1"/>
-    <w:lsdException w:name="HTML Address" w:semiHidden="1" w:unhideWhenUsed="1"/>
-    <w:lsdException w:name="HTML Cite" w:semiHidden="1" w:unhideWhenUsed="1"/>
-    <w:lsdException w:name="HTML Code" w:semiHidden="1" w:unhideWhenUsed="1"/>
-    <w:lsdException w:name="HTML Definition" w:semiHidden="1" w:unhideWhenUsed="1"/>
-    <w:lsdException w:name="HTML Keyboard" w:semiHidden="1" w:unhideWhenUsed="1"/>
-    <w:lsdException w:name="HTML Preformatted" w:semiHidden="1" w:unhideWhenUsed="1"/>
-    <w:lsdException w:name="HTML Sample" w:semiHidden="1" w:unhideWhenUsed="1"/>
-    <w:lsdException w:name="HTML Typewriter" w:semiHidden="1" w:unhideWhenUsed="1"/>
-    <w:lsdException w:name="HTML Variable" w:semiHidden="1" w:unhideWhenUsed="1"/>
-    <w:lsdException w:name="Normal Table" w:semiHidden="1" w:unhideWhenUsed="1"/>
-    <w:lsdException w:name="annotation subject" w:semiHidden="1" w:unhideWhenUsed="1"/>
-    <w:lsdException w:name="No List" w:semiHidden="1" w:unhideWhenUsed="1"/>
-    <w:lsdException w:name="Outline List 1" w:semiHidden="1" w:unhideWhenUsed="1"/>
-    <w:lsdException w:name="Outline List 2" w:semiHidden="1" w:unhideWhenUsed="1"/>
-    <w:lsdException w:name="Outline List 3" w:semiHidden="1" w:unhideWhenUsed="1"/>
-    <w:lsdException w:name="Table Simple 1" w:semiHidden="1" w:unhideWhenUsed="1"/>
-    <w:lsdException w:name="Table Simple 2" w:semiHidden="1" w:unhideWhenUsed="1"/>
-    <w:lsdException w:name="Table Simple 3" w:semiHidden="1" w:unhideWhenUsed="1"/>
-    <w:lsdException w:name="Table Classic 1" w:semiHidden="1" w:unhideWhenUsed="1"/>
-    <w:lsdException w:name="Table Classic 2" w:semiHidden="1" w:unhideWhenUsed="1"/>
-    <w:lsdException w:name="Table Classic 3" w:semiHidden="1" w:unhideWhenUsed="1"/>
-    <w:lsdException w:name="Table Classic 4" w:semiHidden="1" w:unhideWhenUsed="1"/>
-    <w:lsdException w:name="Table Colorful 1" w:semiHidden="1" w:unhideWhenUsed="1"/>
-    <w:lsdException w:name="Table Colorful 2" w:semiHidden="1" w:unhideWhenUsed="1"/>
-    <w:lsdException w:name="Table Colorful 3" w:semiHidden="1" w:unhideWhenUsed="1"/>
-    <w:lsdException w:name="Table Columns 1" w:semiHidden="1" w:unhideWhenUsed="1"/>
-    <w:lsdException w:name="Table Columns 2" w:semiHidden="1" w:unhideWhenUsed="1"/>
-    <w:lsdException w:name="Table Columns 3" w:semiHidden="1" w:unhideWhenUsed="1"/>
-    <w:lsdException w:name="Table Columns 4" w:semiHidden="1" w:unhideWhenUsed="1"/>
-    <w:lsdException w:name="Table Columns 5" w:semiHidden="1" w:unhideWhenUsed="1"/>
-    <w:lsdException w:name="Table Grid 1" w:semiHidden="1" w:unhideWhenUsed="1"/>
-    <w:lsdException w:name="Table Grid 2" w:semiHidden="1" w:unhideWhenUsed="1"/>
-    <w:lsdException w:name="Table Grid 3" w:semiHidden="1" w:unhideWhenUsed="1"/>
-    <w:lsdException w:name="Table Grid 4" w:semiHidden="1" w:unhideWhenUsed="1"/>
-    <w:lsdException w:name="Table Grid 5" w:semiHidden="1" w:unhideWhenUsed="1"/>
-    <w:lsdException w:name="Table Grid 6" w:semiHidden="1" w:unhideWhenUsed="1"/>
-    <w:lsdException w:name="Table Grid 7" w:semiHidden="1" w:unhideWhenUsed="1"/>
-    <w:lsdException w:name="Table Grid 8" w:semiHidden="1" w:unhideWhenUsed="1"/>
-    <w:lsdException w:name="Table List 1" w:semiHidden="1" w:unhideWhenUsed="1"/>
-    <w:lsdException w:name="Table List 2" w:semiHidden="1" w:unhideWhenUsed="1"/>
-    <w:lsdException w:name="Table List 3" w:semiHidden="1" w:unhideWhenUsed="1"/>
-    <w:lsdException w:name="Table List 4" w:semiHidden="1" w:unhideWhenUsed="1"/>
-    <w:lsdException w:name="Table List 5" w:semiHidden="1" w:unhideWhenUsed="1"/>
-    <w:lsdException w:name="Table List 6" w:semiHidden="1" w:unhideWhenUsed="1"/>
-    <w:lsdException w:name="Table List 7" w:semiHidden="1" w:unhideWhenUsed="1"/>
-    <w:lsdException w:name="Table List 8" w:semiHidden="1" w:unhideWhenUsed="1"/>
-    <w:lsdException w:name="Table 3D effects 1" w:semiHidden="1" w:unhideWhenUsed="1"/>
-    <w:lsdException w:name="Table 3D effects 2" w:semiHidden="1" w:unhideWhenUsed="1"/>
-    <w:lsdException w:name="Table 3D effects 3" w:semiHidden="1" w:unhideWhenUsed="1"/>
-    <w:lsdException w:name="Table Contemporary" w:semiHidden="1" w:unhideWhenUsed="1"/>
-    <w:lsdException w:name="Table Elegant" w:semiHidden="1" w:unhideWhenUsed="1"/>
-    <w:lsdException w:name="Table Professional" w:semiHidden="1" w:unhideWhenUsed="1"/>
-    <w:lsdException w:name="Table Subtle 1" w:semiHidden="1" w:unhideWhenUsed="1"/>
-    <w:lsdException w:name="Table Subtle 2" w:semiHidden="1" w:unhideWhenUsed="1"/>
-    <w:lsdException w:name="Table Web 1" w:semiHidden="1" w:unhideWhenUsed="1"/>
-    <w:lsdException w:name="Table Web 2" w:semiHidden="1" w:unhideWhenUsed="1"/>
-    <w:lsdException w:name="Table Web 3" w:semiHidden="1" w:unhideWhenUsed="1"/>
-    <w:lsdException w:name="Balloon Text" w:semiHidden="1" w:unhideWhenUsed="1"/>
-    <w:lsdException w:name="Table Grid" w:uiPriority="39"/>
-    <w:lsdException w:name="Table Theme" w:semiHidden="1" w:unhideWhenUsed="1"/>
-    <w:lsdException w:name="Placeholder Text" w:semiHidden="1"/>
-    <w:lsdException w:name="No Spacing" w:uiPriority="1" w:qFormat="1"/>
-    <w:lsdException w:name="Light Shading" w:uiPriority="60"/>
-    <w:lsdException w:name="Light List" w:uiPriority="61"/>
-    <w:lsdException w:name="Light Grid" w:uiPriority="62"/>
-    <w:lsdException w:name="Medium Shading 1" w:uiPriority="63"/>
-    <w:lsdException w:name="Medium Shading 2" w:uiPriority="64"/>
-    <w:lsdException w:name="Medium List 1" w:uiPriority="65"/>
-    <w:lsdException w:name="Medium List 2" w:uiPriority="66"/>
-    <w:lsdException w:name="Medium Grid 1" w:uiPriority="67"/>
-    <w:lsdException w:name="Medium Grid 2" w:uiPriority="68"/>
-    <w:lsdException w:name="Medium Grid 3" w:uiPriority="69"/>
-    <w:lsdException w:name="Dark List" w:uiPriority="70"/>
-    <w:lsdException w:name="Colorful Shading" w:uiPriority="71"/>
-    <w:lsdException w:name="Colorful List" w:uiPriority="72"/>
-    <w:lsdException w:name="Colorful Grid" w:uiPriority="73"/>
-    <w:lsdException w:name="Light Shading Accent 1" w:uiPriority="60"/>
-    <w:lsdException w:name="Light List Accent 1" w:uiPriority="61"/>
-    <w:lsdException w:name="Light Grid Accent 1" w:uiPriority="62"/>
-    <w:lsdException w:name="Medium Shading 1 Accent 1" w:uiPriority="63"/>
-    <w:lsdException w:name="Medium Shading 2 Accent 1" w:uiPriority="64"/>
-    <w:lsdException w:name="Medium List 1 Accent 1" w:uiPriority="65"/>
-    <w:lsdException w:name="Revision" w:semiHidden="1"/>
-    <w:lsdException w:name="List Paragraph" w:uiPriority="34" w:qFormat="1"/>
-    <w:lsdException w:name="Quote" w:uiPriority="29" w:qFormat="1"/>
-    <w:lsdException w:name="Intense Quote" w:uiPriority="30" w:qFormat="1"/>
-    <w:lsdException w:name="Medium List 2 Accent 1" w:uiPriority="66"/>
-    <w:lsdException w:name="Medium Grid 1 Accent 1" w:uiPriority="67"/>
-    <w:lsdException w:name="Medium Grid 2 Accent 1" w:uiPriority="68"/>
-    <w:lsdException w:name="Medium Grid 3 Accent 1" w:uiPriority="69"/>
-    <w:lsdException w:name="Dark List Accent 1" w:uiPriority="70"/>
-    <w:lsdException w:name="Colorful Shading Accent 1" w:uiPriority="71"/>
-    <w:lsdException w:name="Colorful List Accent 1" w:uiPriority="72"/>
-    <w:lsdException w:name="Colorful Grid Accent 1" w:uiPriority="73"/>
-    <w:lsdException w:name="Light Shading Accent 2" w:uiPriority="60"/>
-    <w:lsdException w:name="Light List Accent 2" w:uiPriority="61"/>
-    <w:lsdException w:name="Light Grid Accent 2" w:uiPriority="62"/>
-    <w:lsdException w:name="Medium Shading 1 Accent 2" w:uiPriority="63"/>
-    <w:lsdException w:name="Medium Shading 2 Accent 2" w:uiPriority="64"/>
-    <w:lsdException w:name="Medium List 1 Accent 2" w:uiPriority="65"/>
-    <w:lsdException w:name="Medium List 2 Accent 2" w:uiPriority="66"/>
-    <w:lsdException w:name="Medium Grid 1 Accent 2" w:uiPriority="67"/>
-    <w:lsdException w:name="Medium Grid 2 Accent 2" w:uiPriority="68"/>
-    <w:lsdException w:name="Medium Grid 3 Accent 2" w:uiPriority="69"/>
-    <w:lsdException w:name="Dark List Accent 2" w:uiPriority="70"/>
-    <w:lsdException w:name="Colorful Shading Accent 2" w:uiPriority="71"/>
-    <w:lsdException w:name="Colorful List Accent 2" w:uiPriority="72"/>
-    <w:lsdException w:name="Colorful Grid Accent 2" w:uiPriority="73"/>
-    <w:lsdException w:name="Light Shading Accent 3" w:uiPriority="60"/>
-    <w:lsdException w:name="Light List Accent 3" w:uiPriority="61"/>
-    <w:lsdException w:name="Light Grid Accent 3" w:uiPriority="62"/>
-    <w:lsdException w:name="Medium Shading 1 Accent 3" w:uiPriority="63"/>
-    <w:lsdException w:name="Medium Shading 2 Accent 3" w:uiPriority="64"/>
-    <w:lsdException w:name="Medium List 1 Accent 3" w:uiPriority="65"/>
-    <w:lsdException w:name="Medium List 2 Accent 3" w:uiPriority="66"/>
-    <w:lsdException w:name="Medium Grid 1 Accent 3" w:uiPriority="67"/>
-    <w:lsdException w:name="Medium Grid 2 Accent 3" w:uiPriority="68"/>
-    <w:lsdException w:name="Medium Grid 3 Accent 3" w:uiPriority="69"/>
-    <w:lsdException w:name="Dark List Accent 3" w:uiPriority="70"/>
-    <w:lsdException w:name="Colorful Shading Accent 3" w:uiPriority="71"/>
-    <w:lsdException w:name="Colorful List Accent 3" w:uiPriority="72"/>
-    <w:lsdException w:name="Colorful Grid Accent 3" w:uiPriority="73"/>
-    <w:lsdException w:name="Light Shading Accent 4" w:uiPriority="60"/>
-    <w:lsdException w:name="Light List Accent 4" w:uiPriority="61"/>
-    <w:lsdException w:name="Light Grid Accent 4" w:uiPriority="62"/>
-    <w:lsdException w:name="Medium Shading 1 Accent 4" w:uiPriority="63"/>
-    <w:lsdException w:name="Medium Shading 2 Accent 4" w:uiPriority="64"/>
-    <w:lsdException w:name="Medium List 1 Accent 4" w:uiPriority="65"/>
-    <w:lsdException w:name="Medium List 2 Accent 4" w:uiPriority="66"/>
-    <w:lsdException w:name="Medium Grid 1 Accent 4" w:uiPriority="67"/>
-    <w:lsdException w:name="Medium Grid 2 Accent 4" w:uiPriority="68"/>
-    <w:lsdException w:name="Medium Grid 3 Accent 4" w:uiPriority="69"/>
-    <w:lsdException w:name="Dark List Accent 4" w:uiPriority="70"/>
-    <w:lsdException w:name="Colorful Shading Accent 4" w:uiPriority="71"/>
-    <w:lsdException w:name="Colorful List Accent 4" w:uiPriority="72"/>
-    <w:lsdException w:name="Colorful Grid Accent 4" w:uiPriority="73"/>
-    <w:lsdException w:name="Light Shading Accent 5" w:uiPriority="60"/>
-    <w:lsdException w:name="Light List Accent 5" w:uiPriority="61"/>
-    <w:lsdException w:name="Light Grid Accent 5" w:uiPriority="62"/>
-    <w:lsdException w:name="Medium Shading 1 Accent 5" w:uiPriority="63"/>
-    <w:lsdException w:name="Medium Shading 2 Accent 5" w:uiPriority="64"/>
-    <w:lsdException w:name="Medium List 1 Accent 5" w:uiPriority="65"/>
-    <w:lsdException w:name="Medium List 2 Accent 5" w:uiPriority="66"/>
-    <w:lsdException w:name="Medium Grid 1 Accent 5" w:uiPriority="67"/>
-    <w:lsdException w:name="Medium Grid 2 Accent 5" w:uiPriority="68"/>
-    <w:lsdException w:name="Medium Grid 3 Accent 5" w:uiPriority="69"/>
-    <w:lsdException w:name="Dark List Accent 5" w:uiPriority="70"/>
-    <w:lsdException w:name="Colorful Shading Accent 5" w:uiPriority="71"/>
-    <w:lsdException w:name="Colorful List Accent 5" w:uiPriority="72"/>
-    <w:lsdException w:name="Colorful Grid Accent 5" w:uiPriority="73"/>
-    <w:lsdException w:name="Light Shading Accent 6" w:uiPriority="60"/>
-    <w:lsdException w:name="Light List Accent 6" w:uiPriority="61"/>
-    <w:lsdException w:name="Light Grid Accent 6" w:uiPriority="62"/>
-    <w:lsdException w:name="Medium Shading 1 Accent 6" w:uiPriority="63"/>
-    <w:lsdException w:name="Medium Shading 2 Accent 6" w:uiPriority="64"/>
-    <w:lsdException w:name="Medium List 1 Accent 6" w:uiPriority="65"/>
-    <w:lsdException w:name="Medium List 2 Accent 6" w:uiPriority="66"/>
-    <w:lsdException w:name="Medium Grid 1 Accent 6" w:uiPriority="67"/>
-    <w:lsdException w:name="Medium Grid 2 Accent 6" w:uiPriority="68"/>
-    <w:lsdException w:name="Medium Grid 3 Accent 6" w:uiPriority="69"/>
-    <w:lsdException w:name="Dark List Accent 6" w:uiPriority="70"/>
-    <w:lsdException w:name="Colorful Shading Accent 6" w:uiPriority="71"/>
-    <w:lsdException w:name="Colorful List Accent 6" w:uiPriority="72"/>
-    <w:lsdException w:name="Colorful Grid Accent 6" w:uiPriority="73"/>
-    <w:lsdException w:name="Subtle Emphasis" w:uiPriority="19" w:qFormat="1"/>
-    <w:lsdException w:name="Intense Emphasis" w:uiPriority="21" w:qFormat="1"/>
-    <w:lsdException w:name="Subtle Reference" w:uiPriority="31" w:qFormat="1"/>
-    <w:lsdException w:name="Intense Reference" w:uiPriority="32" w:qFormat="1"/>
-    <w:lsdException w:name="Book Title" w:uiPriority="33" w:qFormat="1"/>
-    <w:lsdException w:name="Bibliography" w:semiHidden="1" w:uiPriority="37" w:unhideWhenUsed="1"/>
-    <w:lsdException w:name="TOC Heading" w:semiHidden="1" w:uiPriority="39" w:unhideWhenUsed="1" w:qFormat="1"/>
-    <w:lsdException w:name="Plain Table 1" w:uiPriority="41"/>
-    <w:lsdException w:name="Plain Table 2" w:uiPriority="42"/>
-    <w:lsdException w:name="Plain Table 3" w:uiPriority="43"/>
-    <w:lsdException w:name="Plain Table 4" w:uiPriority="44"/>
-    <w:lsdException w:name="Plain Table 5" w:uiPriority="45"/>
-    <w:lsdException w:name="Grid Table Light" w:uiPriority="40"/>
-    <w:lsdException w:name="Grid Table 1 Light" w:uiPriority="46"/>
-    <w:lsdException w:name="Grid Table 2" w:uiPriority="47"/>
-    <w:lsdException w:name="Grid Table 3" w:uiPriority="48"/>
-    <w:lsdException w:name="Grid Table 4" w:uiPriority="49"/>
-    <w:lsdException w:name="Grid Table 5 Dark" w:uiPriority="50"/>
-    <w:lsdException w:name="Grid Table 6 Colorful" w:uiPriority="51"/>
-    <w:lsdException w:name="Grid Table 7 Colorful" w:uiPriority="52"/>
-    <w:lsdException w:name="Grid Table 1 Light Accent 1" w:uiPriority="46"/>
-    <w:lsdException w:name="Grid Table 2 Accent 1" w:uiPriority="47"/>
-    <w:lsdException w:name="Grid Table 3 Accent 1" w:uiPriority="48"/>
-    <w:lsdException w:name="Grid Table 4 Accent 1" w:uiPriority="49"/>
-    <w:lsdException w:name="Grid Table 5 Dark Accent 1" w:uiPriority="50"/>
-    <w:lsdException w:name="Grid Table 6 Colorful Accent 1" w:uiPriority="51"/>
-    <w:lsdException w:name="Grid Table 7 Colorful Accent 1" w:uiPriority="52"/>
-    <w:lsdException w:name="Grid Table 1 Light Accent 2" w:uiPriority="46"/>
-    <w:lsdException w:name="Grid Table 2 Accent 2" w:uiPriority="47"/>
-    <w:lsdException w:name="Grid Table 3 Accent 2" w:uiPriority="48"/>
-    <w:lsdException w:name="Grid Table 4 Accent 2" w:uiPriority="49"/>
-    <w:lsdException w:name="Grid Table 5 Dark Accent 2" w:uiPriority="50"/>
-    <w:lsdException w:name="Grid Table 6 Colorful Accent 2" w:uiPriority="51"/>
-    <w:lsdException w:name="Grid Table 7 Colorful Accent 2" w:uiPriority="52"/>
-    <w:lsdException w:name="Grid Table 1 Light Accent 3" w:uiPriority="46"/>
-    <w:lsdException w:name="Grid Table 2 Accent 3" w:uiPriority="47"/>
-    <w:lsdException w:name="Grid Table 3 Accent 3" w:uiPriority="48"/>
-    <w:lsdException w:name="Grid Table 4 Accent 3" w:uiPriority="49"/>
-    <w:lsdException w:name="Grid Table 5 Dark Accent 3" w:uiPriority="50"/>
-    <w:lsdException w:name="Grid Table 6 Colorful Accent 3" w:uiPriority="51"/>
-    <w:lsdException w:name="Grid Table 7 Colorful Accent 3" w:uiPriority="52"/>
-    <w:lsdException w:name="Grid Table 1 Light Accent 4" w:uiPriority="46"/>
-    <w:lsdException w:name="Grid Table 2 Accent 4" w:uiPriority="47"/>
-    <w:lsdException w:name="Grid Table 3 Accent 4" w:uiPriority="48"/>
-    <w:lsdException w:name="Grid Table 4 Accent 4" w:uiPriority="49"/>
-    <w:lsdException w:name="Grid Table 5 Dark Accent 4" w:uiPriority="50"/>
-    <w:lsdException w:name="Grid Table 6 Colorful Accent 4" w:uiPriority="51"/>
-    <w:lsdException w:name="Grid Table 7 Colorful Accent 4" w:uiPriority="52"/>
-    <w:lsdException w:name="Grid Table 1 Light Accent 5" w:uiPriority="46"/>
-    <w:lsdException w:name="Grid Table 2 Accent 5" w:uiPriority="47"/>
-    <w:lsdException w:name="Grid Table 3 Accent 5" w:uiPriority="48"/>
-    <w:lsdException w:name="Grid Table 4 Accent 5" w:uiPriority="49"/>
-    <w:lsdException w:name="Grid Table 5 Dark Accent 5" w:uiPriority="50"/>
-    <w:lsdException w:name="Grid Table 6 Colorful Accent 5" w:uiPriority="51"/>
-    <w:lsdException w:name="Grid Table 7 Colorful Accent 5" w:uiPriority="52"/>
-    <w:lsdException w:name="Grid Table 1 Light Accent 6" w:uiPriority="46"/>
-    <w:lsdException w:name="Grid Table 2 Accent 6" w:uiPriority="47"/>
-    <w:lsdException w:name="Grid Table 3 Accent 6" w:uiPriority="48"/>
-    <w:lsdException w:name="Grid Table 4 Accent 6" w:uiPriority="49"/>
-    <w:lsdException w:name="Grid Table 5 Dark Accent 6" w:uiPriority="50"/>
-    <w:lsdException w:name="Grid Table 6 Colorful Accent 6" w:uiPriority="51"/>
-    <w:lsdException w:name="Grid Table 7 Colorful Accent 6" w:uiPriority="52"/>
-    <w:lsdException w:name="List Table 1 Light" w:uiPriority="46"/>
-    <w:lsdException w:name="List Table 2" w:uiPriority="47"/>
-    <w:lsdException w:name="List Table 3" w:uiPriority="48"/>
-    <w:lsdException w:name="List Table 4" w:uiPriority="49"/>
-    <w:lsdException w:name="List Table 5 Dark" w:uiPriority="50"/>
-    <w:lsdException w:name="List Table 6 Colorful" w:uiPriority="51"/>
-    <w:lsdException w:name="List Table 7 Colorful" w:uiPriority="52"/>
-    <w:lsdException w:name="List Table 1 Light Accent 1" w:uiPriority="46"/>
-    <w:lsdException w:name="List Table 2 Accent 1" w:uiPriority="47"/>
-    <w:lsdException w:name="List Table 3 Accent 1" w:uiPriority="48"/>
-    <w:lsdException w:name="List Table 4 Accent 1" w:uiPriority="49"/>
-    <w:lsdException w:name="List Table 5 Dark Accent 1" w:uiPriority="50"/>
-    <w:lsdException w:name="List Table 6 Colorful Accent 1" w:uiPriority="51"/>
-    <w:lsdException w:name="List Table 7 Colorful Accent 1" w:uiPriority="52"/>
-    <w:lsdException w:name="List Table 1 Light Accent 2" w:uiPriority="46"/>
-    <w:lsdException w:name="List Table 2 Accent 2" w:uiPriority="47"/>
-    <w:lsdException w:name="List Table 3 Accent 2" w:uiPriority="48"/>
-    <w:lsdException w:name="List Table 4 Accent 2" w:uiPriority="49"/>
-    <w:lsdException w:name="List Table 5 Dark Accent 2" w:uiPriority="50"/>
-    <w:lsdException w:name="List Table 6 Colorful Accent 2" w:uiPriority="51"/>
-    <w:lsdException w:name="List Table 7 Colorful Accent 2" w:uiPriority="52"/>
-    <w:lsdException w:name="List Table 1 Light Accent 3" w:uiPriority="46"/>
-    <w:lsdException w:name="List Table 2 Accent 3" w:uiPriority="47"/>
-    <w:lsdException w:name="List Table 3 Accent 3" w:uiPriority="48"/>
-    <w:lsdException w:name="List Table 4 Accent 3" w:uiPriority="49"/>
-    <w:lsdException w:name="List Table 5 Dark Accent 3" w:uiPriority="50"/>
-    <w:lsdException w:name="List Table 6 Colorful Accent 3" w:uiPriority="51"/>
-    <w:lsdException w:name="List Table 7 Colorful Accent 3" w:uiPriority="52"/>
-    <w:lsdException w:name="List Table 1 Light Accent 4" w:uiPriority="46"/>
-    <w:lsdException w:name="List Table 2 Accent 4" w:uiPriority="47"/>
-    <w:lsdException w:name="List Table 3 Accent 4" w:uiPriority="48"/>
-    <w:lsdException w:name="List Table 4 Accent 4" w:uiPriority="49"/>
-    <w:lsdException w:name="List Table 5 Dark Accent 4" w:uiPriority="50"/>
-    <w:lsdException w:name="List Table 6 Colorful Accent 4" w:uiPriority="51"/>
-    <w:lsdException w:name="List Table 7 Colorful Accent 4" w:uiPriority="52"/>
-    <w:lsdException w:name="List Table 1 Light Accent 5" w:uiPriority="46"/>
-    <w:lsdException w:name="List Table 2 Accent 5" w:uiPriority="47"/>
-    <w:lsdException w:name="List Table 3 Accent 5" w:uiPriority="48"/>
-    <w:lsdException w:name="List Table 4 Accent 5" w:uiPriority="49"/>
-    <w:lsdException w:name="List Table 5 Dark Accent 5" w:uiPriority="50"/>
-    <w:lsdException w:name="List Table 6 Colorful Accent 5" w:uiPriority="51"/>
-    <w:lsdException w:name="List Table 7 Colorful Accent 5" w:uiPriority="52"/>
-    <w:lsdException w:name="List Table 1 Light Accent 6" w:uiPriority="46"/>
-    <w:lsdException w:name="List Table 2 Accent 6" w:uiPriority="47"/>
-    <w:lsdException w:name="List Table 3 Accent 6" w:uiPriority="48"/>
-    <w:lsdException w:name="List Table 4 Accent 6" w:uiPriority="49"/>
-    <w:lsdException w:name="List Table 5 Dark Accent 6" w:uiPriority="50"/>
-    <w:lsdException w:name="List Table 6 Colorful Accent 6" w:uiPriority="51"/>
-    <w:lsdException w:name="List Table 7 Colorful Accent 6" w:uiPriority="52"/>
+  <w:latentStyles w:defLockedState="0" w:defUIPriority="99" w:defSemiHidden="1" w:defUnhideWhenUsed="1" w:defQFormat="0" w:count="267">
+    <w:lsdException w:name="Normal" w:semiHidden="0" w:uiPriority="0" w:unhideWhenUsed="0" w:qFormat="1"/>
+    <w:lsdException w:name="heading 1" w:semiHidden="0" w:uiPriority="9" w:unhideWhenUsed="0" w:qFormat="1"/>
+    <w:lsdException w:name="heading 2" w:uiPriority="9" w:qFormat="1"/>
+    <w:lsdException w:name="heading 3" w:uiPriority="9" w:qFormat="1"/>
+    <w:lsdException w:name="heading 4" w:uiPriority="9" w:qFormat="1"/>
+    <w:lsdException w:name="heading 5" w:uiPriority="9" w:qFormat="1"/>
+    <w:lsdException w:name="heading 6" w:uiPriority="9" w:qFormat="1"/>
+    <w:lsdException w:name="heading 7" w:uiPriority="9" w:qFormat="1"/>
+    <w:lsdException w:name="heading 8" w:uiPriority="9" w:qFormat="1"/>
+    <w:lsdException w:name="heading 9" w:uiPriority="9" w:qFormat="1"/>
+    <w:lsdException w:name="toc 1" w:uiPriority="39"/>
+    <w:lsdException w:name="toc 2" w:uiPriority="39"/>
+    <w:lsdException w:name="toc 3" w:uiPriority="39"/>
+    <w:lsdException w:name="toc 4" w:uiPriority="39"/>
+    <w:lsdException w:name="toc 5" w:uiPriority="39"/>
+    <w:lsdException w:name="toc 6" w:uiPriority="39"/>
+    <w:lsdException w:name="toc 7" w:uiPriority="39"/>
+    <w:lsdException w:name="toc 8" w:uiPriority="39"/>
+    <w:lsdException w:name="toc 9" w:uiPriority="39"/>
+    <w:lsdException w:name="caption" w:uiPriority="35" w:qFormat="1"/>
+    <w:lsdException w:name="Title" w:semiHidden="0" w:uiPriority="10" w:unhideWhenUsed="0" w:qFormat="1"/>
+    <w:lsdException w:name="Default Paragraph Font" w:uiPriority="1"/>
+    <w:lsdException w:name="Subtitle" w:semiHidden="0" w:uiPriority="11" w:unhideWhenUsed="0" w:qFormat="1"/>
+    <w:lsdException w:name="Strong" w:semiHidden="0" w:uiPriority="22" w:unhideWhenUsed="0" w:qFormat="1"/>
+    <w:lsdException w:name="Emphasis" w:semiHidden="0" w:uiPriority="20" w:unhideWhenUsed="0" w:qFormat="1"/>
+    <w:lsdException w:name="Table Grid" w:semiHidden="0" w:uiPriority="39" w:unhideWhenUsed="0"/>
+    <w:lsdException w:name="Placeholder Text" w:unhideWhenUsed="0"/>
+    <w:lsdException w:name="No Spacing" w:semiHidden="0" w:uiPriority="1" w:unhideWhenUsed="0" w:qFormat="1"/>
+    <w:lsdException w:name="Light Shading" w:semiHidden="0" w:uiPriority="60" w:unhideWhenUsed="0"/>
+    <w:lsdException w:name="Light List" w:semiHidden="0" w:uiPriority="61" w:unhideWhenUsed="0"/>
+    <w:lsdException w:name="Light Grid" w:semiHidden="0" w:uiPriority="62" w:unhideWhenUsed="0"/>
+    <w:lsdException w:name="Medium Shading 1" w:semiHidden="0" w:uiPriority="63" w:unhideWhenUsed="0"/>
+    <w:lsdException w:name="Medium Shading 2" w:semiHidden="0" w:uiPriority="64" w:unhideWhenUsed="0"/>
+    <w:lsdException w:name="Medium List 1" w:semiHidden="0" w:uiPriority="65" w:unhideWhenUsed="0"/>
+    <w:lsdException w:name="Medium List 2" w:semiHidden="0" w:uiPriority="66" w:unhideWhenUsed="0"/>
+    <w:lsdException w:name="Medium Grid 1" w:semiHidden="0" w:uiPriority="67" w:unhideWhenUsed="0"/>
+    <w:lsdException w:name="Medium Grid 2" w:semiHidden="0" w:uiPriority="68" w:unhideWhenUsed="0"/>
+    <w:lsdException w:name="Medium Grid 3" w:semiHidden="0" w:uiPriority="69" w:unhideWhenUsed="0"/>
+    <w:lsdException w:name="Dark List" w:semiHidden="0" w:uiPriority="70" w:unhideWhenUsed="0"/>
+    <w:lsdException w:name="Colorful Shading" w:semiHidden="0" w:uiPriority="71" w:unhideWhenUsed="0"/>
+    <w:lsdException w:name="Colorful List" w:semiHidden="0" w:uiPriority="72" w:unhideWhenUsed="0"/>
+    <w:lsdException w:name="Colorful Grid" w:semiHidden="0" w:uiPriority="73" w:unhideWhenUsed="0"/>
+    <w:lsdException w:name="Light Shading Accent 1" w:semiHidden="0" w:uiPriority="60" w:unhideWhenUsed="0"/>
+    <w:lsdException w:name="Light List Accent 1" w:semiHidden="0" w:uiPriority="61" w:unhideWhenUsed="0"/>
+    <w:lsdException w:name="Light Grid Accent 1" w:semiHidden="0" w:uiPriority="62" w:unhideWhenUsed="0"/>
+    <w:lsdException w:name="Medium Shading 1 Accent 1" w:semiHidden="0" w:uiPriority="63" w:unhideWhenUsed="0"/>
+    <w:lsdException w:name="Medium Shading 2 Accent 1" w:semiHidden="0" w:uiPriority="64" w:unhideWhenUsed="0"/>
+    <w:lsdException w:name="Medium List 1 Accent 1" w:semiHidden="0" w:uiPriority="65" w:unhideWhenUsed="0"/>
+    <w:lsdException w:name="Revision" w:unhideWhenUsed="0"/>
+    <w:lsdException w:name="List Paragraph" w:semiHidden="0" w:uiPriority="34" w:unhideWhenUsed="0" w:qFormat="1"/>
+    <w:lsdException w:name="Quote" w:semiHidden="0" w:uiPriority="29" w:unhideWhenUsed="0" w:qFormat="1"/>
+    <w:lsdException w:name="Intense Quote" w:semiHidden="0" w:uiPriority="30" w:unhideWhenUsed="0" w:qFormat="1"/>
+    <w:lsdException w:name="Medium List 2 Accent 1" w:semiHidden="0" w:uiPriority="66" w:unhideWhenUsed="0"/>
+    <w:lsdException w:name="Medium Grid 1 Accent 1" w:semiHidden="0" w:uiPriority="67" w:unhideWhenUsed="0"/>
+    <w:lsdException w:name="Medium Grid 2 Accent 1" w:semiHidden="0" w:uiPriority="68" w:unhideWhenUsed="0"/>
+    <w:lsdException w:name="Medium Grid 3 Accent 1" w:semiHidden="0" w:uiPriority="69" w:unhideWhenUsed="0"/>
+    <w:lsdException w:name="Dark List Accent 1" w:semiHidden="0" w:uiPriority="70" w:unhideWhenUsed="0"/>
+    <w:lsdException w:name="Colorful Shading Accent 1" w:semiHidden="0" w:uiPriority="71" w:unhideWhenUsed="0"/>
+    <w:lsdException w:name="Colorful List Accent 1" w:semiHidden="0" w:uiPriority="72" w:unhideWhenUsed="0"/>
+    <w:lsdException w:name="Colorful Grid Accent 1" w:semiHidden="0" w:uiPriority="73" w:unhideWhenUsed="0"/>
+    <w:lsdException w:name="Light Shading Accent 2" w:semiHidden="0" w:uiPriority="60" w:unhideWhenUsed="0"/>
+    <w:lsdException w:name="Light List Accent 2" w:semiHidden="0" w:uiPriority="61" w:unhideWhenUsed="0"/>
+    <w:lsdException w:name="Light Grid Accent 2" w:semiHidden="0" w:uiPriority="62" w:unhideWhenUsed="0"/>
+    <w:lsdException w:name="Medium Shading 1 Accent 2" w:semiHidden="0" w:uiPriority="63" w:unhideWhenUsed="0"/>
+    <w:lsdException w:name="Medium Shading 2 Accent 2" w:semiHidden="0" w:uiPriority="64" w:unhideWhenUsed="0"/>
+    <w:lsdException w:name="Medium List 1 Accent 2" w:semiHidden="0" w:uiPriority="65" w:unhideWhenUsed="0"/>
+    <w:lsdException w:name="Medium List 2 Accent 2" w:semiHidden="0" w:uiPriority="66" w:unhideWhenUsed="0"/>
+    <w:lsdException w:name="Medium Grid 1 Accent 2" w:semiHidden="0" w:uiPriority="67" w:unhideWhenUsed="0"/>
+    <w:lsdException w:name="Medium Grid 2 Accent 2" w:semiHidden="0" w:uiPriority="68" w:unhideWhenUsed="0"/>
+    <w:lsdException w:name="Medium Grid 3 Accent 2" w:semiHidden="0" w:uiPriority="69" w:unhideWhenUsed="0"/>
+    <w:lsdException w:name="Dark List Accent 2" w:semiHidden="0" w:uiPriority="70" w:unhideWhenUsed="0"/>
+    <w:lsdException w:name="Colorful Shading Accent 2" w:semiHidden="0" w:uiPriority="71" w:unhideWhenUsed="0"/>
+    <w:lsdException w:name="Colorful List Accent 2" w:semiHidden="0" w:uiPriority="72" w:unhideWhenUsed="0"/>
+    <w:lsdException w:name="Colorful Grid Accent 2" w:semiHidden="0" w:uiPriority="73" w:unhideWhenUsed="0"/>
+    <w:lsdException w:name="Light Shading Accent 3" w:semiHidden="0" w:uiPriority="60" w:unhideWhenUsed="0"/>
+    <w:lsdException w:name="Light List Accent 3" w:semiHidden="0" w:uiPriority="61" w:unhideWhenUsed="0"/>
+    <w:lsdException w:name="Light Grid Accent 3" w:semiHidden="0" w:uiPriority="62" w:unhideWhenUsed="0"/>
+    <w:lsdException w:name="Medium Shading 1 Accent 3" w:semiHidden="0" w:uiPriority="63" w:unhideWhenUsed="0"/>
+    <w:lsdException w:name="Medium Shading 2 Accent 3" w:semiHidden="0" w:uiPriority="64" w:unhideWhenUsed="0"/>
+    <w:lsdException w:name="Medium List 1 Accent 3" w:semiHidden="0" w:uiPriority="65" w:unhideWhenUsed="0"/>
+    <w:lsdException w:name="Medium List 2 Accent 3" w:semiHidden="0" w:uiPriority="66" w:unhideWhenUsed="0"/>
+    <w:lsdException w:name="Medium Grid 1 Accent 3" w:semiHidden="0" w:uiPriority="67" w:unhideWhenUsed="0"/>
+    <w:lsdException w:name="Medium Grid 2 Accent 3" w:semiHidden="0" w:uiPriority="68" w:unhideWhenUsed="0"/>
+    <w:lsdException w:name="Medium Grid 3 Accent 3" w:semiHidden="0" w:uiPriority="69" w:unhideWhenUsed="0"/>
+    <w:lsdException w:name="Dark List Accent 3" w:semiHidden="0" w:uiPriority="70" w:unhideWhenUsed="0"/>
+    <w:lsdException w:name="Colorful Shading Accent 3" w:semiHidden="0" w:uiPriority="71" w:unhideWhenUsed="0"/>
+    <w:lsdException w:name="Colorful List Accent 3" w:semiHidden="0" w:uiPriority="72" w:unhideWhenUsed="0"/>
+    <w:lsdException w:name="Colorful Grid Accent 3" w:semiHidden="0" w:uiPriority="73" w:unhideWhenUsed="0"/>
+    <w:lsdException w:name="Light Shading Accent 4" w:semiHidden="0" w:uiPriority="60" w:unhideWhenUsed="0"/>
+    <w:lsdException w:name="Light List Accent 4" w:semiHidden="0" w:uiPriority="61" w:unhideWhenUsed="0"/>
+    <w:lsdException w:name="Light Grid Accent 4" w:semiHidden="0" w:uiPriority="62" w:unhideWhenUsed="0"/>
+    <w:lsdException w:name="Medium Shading 1 Accent 4" w:semiHidden="0" w:uiPriority="63" w:unhideWhenUsed="0"/>
+    <w:lsdException w:name="Medium Shading 2 Accent 4" w:semiHidden="0" w:uiPriority="64" w:unhideWhenUsed="0"/>
+    <w:lsdException w:name="Medium List 1 Accent 4" w:semiHidden="0" w:uiPriority="65" w:unhideWhenUsed="0"/>
+    <w:lsdException w:name="Medium List 2 Accent 4" w:semiHidden="0" w:uiPriority="66" w:unhideWhenUsed="0"/>
+    <w:lsdException w:name="Medium Grid 1 Accent 4" w:semiHidden="0" w:uiPriority="67" w:unhideWhenUsed="0"/>
+    <w:lsdException w:name="Medium Grid 2 Accent 4" w:semiHidden="0" w:uiPriority="68" w:unhideWhenUsed="0"/>
+    <w:lsdException w:name="Medium Grid 3 Accent 4" w:semiHidden="0" w:uiPriority="69" w:unhideWhenUsed="0"/>
+    <w:lsdException w:name="Dark List Accent 4" w:semiHidden="0" w:uiPriority="70" w:unhideWhenUsed="0"/>
+    <w:lsdException w:name="Colorful Shading Accent 4" w:semiHidden="0" w:uiPriority="71" w:unhideWhenUsed="0"/>
+    <w:lsdException w:name="Colorful List Accent 4" w:semiHidden="0" w:uiPriority="72" w:unhideWhenUsed="0"/>
+    <w:lsdException w:name="Colorful Grid Accent 4" w:semiHidden="0" w:uiPriority="73" w:unhideWhenUsed="0"/>
+    <w:lsdException w:name="Light Shading Accent 5" w:semiHidden="0" w:uiPriority="60" w:unhideWhenUsed="0"/>
+    <w:lsdException w:name="Light List Accent 5" w:semiHidden="0" w:uiPriority="61" w:unhideWhenUsed="0"/>
+    <w:lsdException w:name="Light Grid Accent 5" w:semiHidden="0" w:uiPriority="62" w:unhideWhenUsed="0"/>
+    <w:lsdException w:name="Medium Shading 1 Accent 5" w:semiHidden="0" w:uiPriority="63" w:unhideWhenUsed="0"/>
+    <w:lsdException w:name="Medium Shading 2 Accent 5" w:semiHidden="0" w:uiPriority="64" w:unhideWhenUsed="0"/>
+    <w:lsdException w:name="Medium List 1 Accent 5" w:semiHidden="0" w:uiPriority="65" w:unhideWhenUsed="0"/>
+    <w:lsdException w:name="Medium List 2 Accent 5" w:semiHidden="0" w:uiPriority="66" w:unhideWhenUsed="0"/>
+    <w:lsdException w:name="Medium Grid 1 Accent 5" w:semiHidden="0" w:uiPriority="67" w:unhideWhenUsed="0"/>
+    <w:lsdException w:name="Medium Grid 2 Accent 5" w:semiHidden="0" w:uiPriority="68" w:unhideWhenUsed="0"/>
+    <w:lsdException w:name="Medium Grid 3 Accent 5" w:semiHidden="0" w:uiPriority="69" w:unhideWhenUsed="0"/>
+    <w:lsdException w:name="Dark List Accent 5" w:semiHidden="0" w:uiPriority="70" w:unhideWhenUsed="0"/>
+    <w:lsdException w:name="Colorful Shading Accent 5" w:semiHidden="0" w:uiPriority="71" w:unhideWhenUsed="0"/>
+    <w:lsdException w:name="Colorful List Accent 5" w:semiHidden="0" w:uiPriority="72" w:unhideWhenUsed="0"/>
+    <w:lsdException w:name="Colorful Grid Accent 5" w:semiHidden="0" w:uiPriority="73" w:unhideWhenUsed="0"/>
+    <w:lsdException w:name="Light Shading Accent 6" w:semiHidden="0" w:uiPriority="60" w:unhideWhenUsed="0"/>
+    <w:lsdException w:name="Light List Accent 6" w:semiHidden="0" w:uiPriority="61" w:unhideWhenUsed="0"/>
+    <w:lsdException w:name="Light Grid Accent 6" w:semiHidden="0" w:uiPriority="62" w:unhideWhenUsed="0"/>
+    <w:lsdException w:name="Medium Shading 1 Accent 6" w:semiHidden="0" w:uiPriority="63" w:unhideWhenUsed="0"/>
+    <w:lsdException w:name="Medium Shading 2 Accent 6" w:semiHidden="0" w:uiPriority="64" w:unhideWhenUsed="0"/>
+    <w:lsdException w:name="Medium List 1 Accent 6" w:semiHidden="0" w:uiPriority="65" w:unhideWhenUsed="0"/>
+    <w:lsdException w:name="Medium List 2 Accent 6" w:semiHidden="0" w:uiPriority="66" w:unhideWhenUsed="0"/>
+    <w:lsdException w:name="Medium Grid 1 Accent 6" w:semiHidden="0" w:uiPriority="67" w:unhideWhenUsed="0"/>
+    <w:lsdException w:name="Medium Grid 2 Accent 6" w:semiHidden="0" w:uiPriority="68" w:unhideWhenUsed="0"/>
+    <w:lsdException w:name="Medium Grid 3 Accent 6" w:semiHidden="0" w:uiPriority="69" w:unhideWhenUsed="0"/>
+    <w:lsdException w:name="Dark List Accent 6" w:semiHidden="0" w:uiPriority="70" w:unhideWhenUsed="0"/>
+    <w:lsdException w:name="Colorful Shading Accent 6" w:semiHidden="0" w:uiPriority="71" w:unhideWhenUsed="0"/>
+    <w:lsdException w:name="Colorful List Accent 6" w:semiHidden="0" w:uiPriority="72" w:unhideWhenUsed="0"/>
+    <w:lsdException w:name="Colorful Grid Accent 6" w:semiHidden="0" w:uiPriority="73" w:unhideWhenUsed="0"/>
+    <w:lsdException w:name="Subtle Emphasis" w:semiHidden="0" w:uiPriority="19" w:unhideWhenUsed="0" w:qFormat="1"/>
+    <w:lsdException w:name="Intense Emphasis" w:semiHidden="0" w:uiPriority="21" w:unhideWhenUsed="0" w:qFormat="1"/>
+    <w:lsdException w:name="Subtle Reference" w:semiHidden="0" w:uiPriority="31" w:unhideWhenUsed="0" w:qFormat="1"/>
+    <w:lsdException w:name="Intense Reference" w:semiHidden="0" w:uiPriority="32" w:unhideWhenUsed="0" w:qFormat="1"/>
+    <w:lsdException w:name="Book Title" w:semiHidden="0" w:uiPriority="33" w:unhideWhenUsed="0" w:qFormat="1"/>
+    <w:lsdException w:name="Bibliography" w:uiPriority="37"/>
+    <w:lsdException w:name="TOC Heading" w:uiPriority="39" w:qFormat="1"/>
   </w:latentStyles>
   <w:style w:type="paragraph" w:default="1" w:styleId="Normal">
     <w:name w:val="Normal"/>
@@ -2104,6 +2456,277 @@
       <w:ind w:left="720"/>
       <w:contextualSpacing/>
     </w:pPr>
+  </w:style>
+  <w:style w:type="paragraph" w:styleId="BalloonText">
+    <w:name w:val="Balloon Text"/>
+    <w:basedOn w:val="Normal"/>
+    <w:link w:val="BalloonTextChar"/>
+    <w:uiPriority w:val="99"/>
+    <w:semiHidden/>
+    <w:unhideWhenUsed/>
+    <w:rsid w:val="00AE0E55"/>
+    <w:pPr>
+      <w:spacing w:after="0" w:line="240" w:lineRule="auto"/>
+    </w:pPr>
+    <w:rPr>
+      <w:rFonts w:ascii="Tahoma" w:hAnsi="Tahoma" w:cs="Tahoma"/>
+      <w:sz w:val="16"/>
+      <w:szCs w:val="16"/>
+    </w:rPr>
+  </w:style>
+  <w:style w:type="character" w:customStyle="1" w:styleId="BalloonTextChar">
+    <w:name w:val="Balloon Text Char"/>
+    <w:basedOn w:val="DefaultParagraphFont"/>
+    <w:link w:val="BalloonText"/>
+    <w:uiPriority w:val="99"/>
+    <w:semiHidden/>
+    <w:rsid w:val="00AE0E55"/>
+    <w:rPr>
+      <w:rFonts w:ascii="Tahoma" w:hAnsi="Tahoma" w:cs="Tahoma"/>
+      <w:sz w:val="16"/>
+      <w:szCs w:val="16"/>
+    </w:rPr>
+  </w:style>
+</w:styles>
+</file>
+
+<file path=word/stylesWithEffects.xml><?xml version="1.0" encoding="utf-8"?>
+<w:styles xmlns:wpc="http://schemas.microsoft.com/office/word/2010/wordprocessingCanvas" xmlns:mc="http://schemas.openxmlformats.org/markup-compatibility/2006" xmlns:o="urn:schemas-microsoft-com:office:office" xmlns:r="http://schemas.openxmlformats.org/officeDocument/2006/relationships" xmlns:m="http://schemas.openxmlformats.org/officeDocument/2006/math" xmlns:v="urn:schemas-microsoft-com:vml" xmlns:wp14="http://schemas.microsoft.com/office/word/2010/wordprocessingDrawing" xmlns:wp="http://schemas.openxmlformats.org/drawingml/2006/wordprocessingDrawing" xmlns:w10="urn:schemas-microsoft-com:office:word" xmlns:w="http://schemas.openxmlformats.org/wordprocessingml/2006/main" xmlns:w14="http://schemas.microsoft.com/office/word/2010/wordml" xmlns:wpg="http://schemas.microsoft.com/office/word/2010/wordprocessingGroup" xmlns:wpi="http://schemas.microsoft.com/office/word/2010/wordprocessingInk" xmlns:wne="http://schemas.microsoft.com/office/word/2006/wordml" xmlns:wps="http://schemas.microsoft.com/office/word/2010/wordprocessingShape" mc:Ignorable="w14 wp14">
+  <w:docDefaults>
+    <w:rPrDefault>
+      <w:rPr>
+        <w:rFonts w:asciiTheme="minorHAnsi" w:eastAsiaTheme="minorEastAsia" w:hAnsiTheme="minorHAnsi" w:cstheme="minorBidi"/>
+        <w:sz w:val="22"/>
+        <w:szCs w:val="22"/>
+        <w:lang w:val="en-US" w:eastAsia="zh-CN" w:bidi="ar-SA"/>
+      </w:rPr>
+    </w:rPrDefault>
+    <w:pPrDefault>
+      <w:pPr>
+        <w:spacing w:after="160" w:line="259" w:lineRule="auto"/>
+      </w:pPr>
+    </w:pPrDefault>
+  </w:docDefaults>
+  <w:latentStyles w:defLockedState="0" w:defUIPriority="99" w:defSemiHidden="1" w:defUnhideWhenUsed="1" w:defQFormat="0" w:count="267">
+    <w:lsdException w:name="Normal" w:semiHidden="0" w:uiPriority="0" w:unhideWhenUsed="0" w:qFormat="1"/>
+    <w:lsdException w:name="heading 1" w:semiHidden="0" w:uiPriority="9" w:unhideWhenUsed="0" w:qFormat="1"/>
+    <w:lsdException w:name="heading 2" w:uiPriority="9" w:qFormat="1"/>
+    <w:lsdException w:name="heading 3" w:uiPriority="9" w:qFormat="1"/>
+    <w:lsdException w:name="heading 4" w:uiPriority="9" w:qFormat="1"/>
+    <w:lsdException w:name="heading 5" w:uiPriority="9" w:qFormat="1"/>
+    <w:lsdException w:name="heading 6" w:uiPriority="9" w:qFormat="1"/>
+    <w:lsdException w:name="heading 7" w:uiPriority="9" w:qFormat="1"/>
+    <w:lsdException w:name="heading 8" w:uiPriority="9" w:qFormat="1"/>
+    <w:lsdException w:name="heading 9" w:uiPriority="9" w:qFormat="1"/>
+    <w:lsdException w:name="toc 1" w:uiPriority="39"/>
+    <w:lsdException w:name="toc 2" w:uiPriority="39"/>
+    <w:lsdException w:name="toc 3" w:uiPriority="39"/>
+    <w:lsdException w:name="toc 4" w:uiPriority="39"/>
+    <w:lsdException w:name="toc 5" w:uiPriority="39"/>
+    <w:lsdException w:name="toc 6" w:uiPriority="39"/>
+    <w:lsdException w:name="toc 7" w:uiPriority="39"/>
+    <w:lsdException w:name="toc 8" w:uiPriority="39"/>
+    <w:lsdException w:name="toc 9" w:uiPriority="39"/>
+    <w:lsdException w:name="caption" w:uiPriority="35" w:qFormat="1"/>
+    <w:lsdException w:name="Title" w:semiHidden="0" w:uiPriority="10" w:unhideWhenUsed="0" w:qFormat="1"/>
+    <w:lsdException w:name="Default Paragraph Font" w:uiPriority="1"/>
+    <w:lsdException w:name="Subtitle" w:semiHidden="0" w:uiPriority="11" w:unhideWhenUsed="0" w:qFormat="1"/>
+    <w:lsdException w:name="Strong" w:semiHidden="0" w:uiPriority="22" w:unhideWhenUsed="0" w:qFormat="1"/>
+    <w:lsdException w:name="Emphasis" w:semiHidden="0" w:uiPriority="20" w:unhideWhenUsed="0" w:qFormat="1"/>
+    <w:lsdException w:name="Table Grid" w:semiHidden="0" w:uiPriority="39" w:unhideWhenUsed="0"/>
+    <w:lsdException w:name="Placeholder Text" w:unhideWhenUsed="0"/>
+    <w:lsdException w:name="No Spacing" w:semiHidden="0" w:uiPriority="1" w:unhideWhenUsed="0" w:qFormat="1"/>
+    <w:lsdException w:name="Light Shading" w:semiHidden="0" w:uiPriority="60" w:unhideWhenUsed="0"/>
+    <w:lsdException w:name="Light List" w:semiHidden="0" w:uiPriority="61" w:unhideWhenUsed="0"/>
+    <w:lsdException w:name="Light Grid" w:semiHidden="0" w:uiPriority="62" w:unhideWhenUsed="0"/>
+    <w:lsdException w:name="Medium Shading 1" w:semiHidden="0" w:uiPriority="63" w:unhideWhenUsed="0"/>
+    <w:lsdException w:name="Medium Shading 2" w:semiHidden="0" w:uiPriority="64" w:unhideWhenUsed="0"/>
+    <w:lsdException w:name="Medium List 1" w:semiHidden="0" w:uiPriority="65" w:unhideWhenUsed="0"/>
+    <w:lsdException w:name="Medium List 2" w:semiHidden="0" w:uiPriority="66" w:unhideWhenUsed="0"/>
+    <w:lsdException w:name="Medium Grid 1" w:semiHidden="0" w:uiPriority="67" w:unhideWhenUsed="0"/>
+    <w:lsdException w:name="Medium Grid 2" w:semiHidden="0" w:uiPriority="68" w:unhideWhenUsed="0"/>
+    <w:lsdException w:name="Medium Grid 3" w:semiHidden="0" w:uiPriority="69" w:unhideWhenUsed="0"/>
+    <w:lsdException w:name="Dark List" w:semiHidden="0" w:uiPriority="70" w:unhideWhenUsed="0"/>
+    <w:lsdException w:name="Colorful Shading" w:semiHidden="0" w:uiPriority="71" w:unhideWhenUsed="0"/>
+    <w:lsdException w:name="Colorful List" w:semiHidden="0" w:uiPriority="72" w:unhideWhenUsed="0"/>
+    <w:lsdException w:name="Colorful Grid" w:semiHidden="0" w:uiPriority="73" w:unhideWhenUsed="0"/>
+    <w:lsdException w:name="Light Shading Accent 1" w:semiHidden="0" w:uiPriority="60" w:unhideWhenUsed="0"/>
+    <w:lsdException w:name="Light List Accent 1" w:semiHidden="0" w:uiPriority="61" w:unhideWhenUsed="0"/>
+    <w:lsdException w:name="Light Grid Accent 1" w:semiHidden="0" w:uiPriority="62" w:unhideWhenUsed="0"/>
+    <w:lsdException w:name="Medium Shading 1 Accent 1" w:semiHidden="0" w:uiPriority="63" w:unhideWhenUsed="0"/>
+    <w:lsdException w:name="Medium Shading 2 Accent 1" w:semiHidden="0" w:uiPriority="64" w:unhideWhenUsed="0"/>
+    <w:lsdException w:name="Medium List 1 Accent 1" w:semiHidden="0" w:uiPriority="65" w:unhideWhenUsed="0"/>
+    <w:lsdException w:name="Revision" w:unhideWhenUsed="0"/>
+    <w:lsdException w:name="List Paragraph" w:semiHidden="0" w:uiPriority="34" w:unhideWhenUsed="0" w:qFormat="1"/>
+    <w:lsdException w:name="Quote" w:semiHidden="0" w:uiPriority="29" w:unhideWhenUsed="0" w:qFormat="1"/>
+    <w:lsdException w:name="Intense Quote" w:semiHidden="0" w:uiPriority="30" w:unhideWhenUsed="0" w:qFormat="1"/>
+    <w:lsdException w:name="Medium List 2 Accent 1" w:semiHidden="0" w:uiPriority="66" w:unhideWhenUsed="0"/>
+    <w:lsdException w:name="Medium Grid 1 Accent 1" w:semiHidden="0" w:uiPriority="67" w:unhideWhenUsed="0"/>
+    <w:lsdException w:name="Medium Grid 2 Accent 1" w:semiHidden="0" w:uiPriority="68" w:unhideWhenUsed="0"/>
+    <w:lsdException w:name="Medium Grid 3 Accent 1" w:semiHidden="0" w:uiPriority="69" w:unhideWhenUsed="0"/>
+    <w:lsdException w:name="Dark List Accent 1" w:semiHidden="0" w:uiPriority="70" w:unhideWhenUsed="0"/>
+    <w:lsdException w:name="Colorful Shading Accent 1" w:semiHidden="0" w:uiPriority="71" w:unhideWhenUsed="0"/>
+    <w:lsdException w:name="Colorful List Accent 1" w:semiHidden="0" w:uiPriority="72" w:unhideWhenUsed="0"/>
+    <w:lsdException w:name="Colorful Grid Accent 1" w:semiHidden="0" w:uiPriority="73" w:unhideWhenUsed="0"/>
+    <w:lsdException w:name="Light Shading Accent 2" w:semiHidden="0" w:uiPriority="60" w:unhideWhenUsed="0"/>
+    <w:lsdException w:name="Light List Accent 2" w:semiHidden="0" w:uiPriority="61" w:unhideWhenUsed="0"/>
+    <w:lsdException w:name="Light Grid Accent 2" w:semiHidden="0" w:uiPriority="62" w:unhideWhenUsed="0"/>
+    <w:lsdException w:name="Medium Shading 1 Accent 2" w:semiHidden="0" w:uiPriority="63" w:unhideWhenUsed="0"/>
+    <w:lsdException w:name="Medium Shading 2 Accent 2" w:semiHidden="0" w:uiPriority="64" w:unhideWhenUsed="0"/>
+    <w:lsdException w:name="Medium List 1 Accent 2" w:semiHidden="0" w:uiPriority="65" w:unhideWhenUsed="0"/>
+    <w:lsdException w:name="Medium List 2 Accent 2" w:semiHidden="0" w:uiPriority="66" w:unhideWhenUsed="0"/>
+    <w:lsdException w:name="Medium Grid 1 Accent 2" w:semiHidden="0" w:uiPriority="67" w:unhideWhenUsed="0"/>
+    <w:lsdException w:name="Medium Grid 2 Accent 2" w:semiHidden="0" w:uiPriority="68" w:unhideWhenUsed="0"/>
+    <w:lsdException w:name="Medium Grid 3 Accent 2" w:semiHidden="0" w:uiPriority="69" w:unhideWhenUsed="0"/>
+    <w:lsdException w:name="Dark List Accent 2" w:semiHidden="0" w:uiPriority="70" w:unhideWhenUsed="0"/>
+    <w:lsdException w:name="Colorful Shading Accent 2" w:semiHidden="0" w:uiPriority="71" w:unhideWhenUsed="0"/>
+    <w:lsdException w:name="Colorful List Accent 2" w:semiHidden="0" w:uiPriority="72" w:unhideWhenUsed="0"/>
+    <w:lsdException w:name="Colorful Grid Accent 2" w:semiHidden="0" w:uiPriority="73" w:unhideWhenUsed="0"/>
+    <w:lsdException w:name="Light Shading Accent 3" w:semiHidden="0" w:uiPriority="60" w:unhideWhenUsed="0"/>
+    <w:lsdException w:name="Light List Accent 3" w:semiHidden="0" w:uiPriority="61" w:unhideWhenUsed="0"/>
+    <w:lsdException w:name="Light Grid Accent 3" w:semiHidden="0" w:uiPriority="62" w:unhideWhenUsed="0"/>
+    <w:lsdException w:name="Medium Shading 1 Accent 3" w:semiHidden="0" w:uiPriority="63" w:unhideWhenUsed="0"/>
+    <w:lsdException w:name="Medium Shading 2 Accent 3" w:semiHidden="0" w:uiPriority="64" w:unhideWhenUsed="0"/>
+    <w:lsdException w:name="Medium List 1 Accent 3" w:semiHidden="0" w:uiPriority="65" w:unhideWhenUsed="0"/>
+    <w:lsdException w:name="Medium List 2 Accent 3" w:semiHidden="0" w:uiPriority="66" w:unhideWhenUsed="0"/>
+    <w:lsdException w:name="Medium Grid 1 Accent 3" w:semiHidden="0" w:uiPriority="67" w:unhideWhenUsed="0"/>
+    <w:lsdException w:name="Medium Grid 2 Accent 3" w:semiHidden="0" w:uiPriority="68" w:unhideWhenUsed="0"/>
+    <w:lsdException w:name="Medium Grid 3 Accent 3" w:semiHidden="0" w:uiPriority="69" w:unhideWhenUsed="0"/>
+    <w:lsdException w:name="Dark List Accent 3" w:semiHidden="0" w:uiPriority="70" w:unhideWhenUsed="0"/>
+    <w:lsdException w:name="Colorful Shading Accent 3" w:semiHidden="0" w:uiPriority="71" w:unhideWhenUsed="0"/>
+    <w:lsdException w:name="Colorful List Accent 3" w:semiHidden="0" w:uiPriority="72" w:unhideWhenUsed="0"/>
+    <w:lsdException w:name="Colorful Grid Accent 3" w:semiHidden="0" w:uiPriority="73" w:unhideWhenUsed="0"/>
+    <w:lsdException w:name="Light Shading Accent 4" w:semiHidden="0" w:uiPriority="60" w:unhideWhenUsed="0"/>
+    <w:lsdException w:name="Light List Accent 4" w:semiHidden="0" w:uiPriority="61" w:unhideWhenUsed="0"/>
+    <w:lsdException w:name="Light Grid Accent 4" w:semiHidden="0" w:uiPriority="62" w:unhideWhenUsed="0"/>
+    <w:lsdException w:name="Medium Shading 1 Accent 4" w:semiHidden="0" w:uiPriority="63" w:unhideWhenUsed="0"/>
+    <w:lsdException w:name="Medium Shading 2 Accent 4" w:semiHidden="0" w:uiPriority="64" w:unhideWhenUsed="0"/>
+    <w:lsdException w:name="Medium List 1 Accent 4" w:semiHidden="0" w:uiPriority="65" w:unhideWhenUsed="0"/>
+    <w:lsdException w:name="Medium List 2 Accent 4" w:semiHidden="0" w:uiPriority="66" w:unhideWhenUsed="0"/>
+    <w:lsdException w:name="Medium Grid 1 Accent 4" w:semiHidden="0" w:uiPriority="67" w:unhideWhenUsed="0"/>
+    <w:lsdException w:name="Medium Grid 2 Accent 4" w:semiHidden="0" w:uiPriority="68" w:unhideWhenUsed="0"/>
+    <w:lsdException w:name="Medium Grid 3 Accent 4" w:semiHidden="0" w:uiPriority="69" w:unhideWhenUsed="0"/>
+    <w:lsdException w:name="Dark List Accent 4" w:semiHidden="0" w:uiPriority="70" w:unhideWhenUsed="0"/>
+    <w:lsdException w:name="Colorful Shading Accent 4" w:semiHidden="0" w:uiPriority="71" w:unhideWhenUsed="0"/>
+    <w:lsdException w:name="Colorful List Accent 4" w:semiHidden="0" w:uiPriority="72" w:unhideWhenUsed="0"/>
+    <w:lsdException w:name="Colorful Grid Accent 4" w:semiHidden="0" w:uiPriority="73" w:unhideWhenUsed="0"/>
+    <w:lsdException w:name="Light Shading Accent 5" w:semiHidden="0" w:uiPriority="60" w:unhideWhenUsed="0"/>
+    <w:lsdException w:name="Light List Accent 5" w:semiHidden="0" w:uiPriority="61" w:unhideWhenUsed="0"/>
+    <w:lsdException w:name="Light Grid Accent 5" w:semiHidden="0" w:uiPriority="62" w:unhideWhenUsed="0"/>
+    <w:lsdException w:name="Medium Shading 1 Accent 5" w:semiHidden="0" w:uiPriority="63" w:unhideWhenUsed="0"/>
+    <w:lsdException w:name="Medium Shading 2 Accent 5" w:semiHidden="0" w:uiPriority="64" w:unhideWhenUsed="0"/>
+    <w:lsdException w:name="Medium List 1 Accent 5" w:semiHidden="0" w:uiPriority="65" w:unhideWhenUsed="0"/>
+    <w:lsdException w:name="Medium List 2 Accent 5" w:semiHidden="0" w:uiPriority="66" w:unhideWhenUsed="0"/>
+    <w:lsdException w:name="Medium Grid 1 Accent 5" w:semiHidden="0" w:uiPriority="67" w:unhideWhenUsed="0"/>
+    <w:lsdException w:name="Medium Grid 2 Accent 5" w:semiHidden="0" w:uiPriority="68" w:unhideWhenUsed="0"/>
+    <w:lsdException w:name="Medium Grid 3 Accent 5" w:semiHidden="0" w:uiPriority="69" w:unhideWhenUsed="0"/>
+    <w:lsdException w:name="Dark List Accent 5" w:semiHidden="0" w:uiPriority="70" w:unhideWhenUsed="0"/>
+    <w:lsdException w:name="Colorful Shading Accent 5" w:semiHidden="0" w:uiPriority="71" w:unhideWhenUsed="0"/>
+    <w:lsdException w:name="Colorful List Accent 5" w:semiHidden="0" w:uiPriority="72" w:unhideWhenUsed="0"/>
+    <w:lsdException w:name="Colorful Grid Accent 5" w:semiHidden="0" w:uiPriority="73" w:unhideWhenUsed="0"/>
+    <w:lsdException w:name="Light Shading Accent 6" w:semiHidden="0" w:uiPriority="60" w:unhideWhenUsed="0"/>
+    <w:lsdException w:name="Light List Accent 6" w:semiHidden="0" w:uiPriority="61" w:unhideWhenUsed="0"/>
+    <w:lsdException w:name="Light Grid Accent 6" w:semiHidden="0" w:uiPriority="62" w:unhideWhenUsed="0"/>
+    <w:lsdException w:name="Medium Shading 1 Accent 6" w:semiHidden="0" w:uiPriority="63" w:unhideWhenUsed="0"/>
+    <w:lsdException w:name="Medium Shading 2 Accent 6" w:semiHidden="0" w:uiPriority="64" w:unhideWhenUsed="0"/>
+    <w:lsdException w:name="Medium List 1 Accent 6" w:semiHidden="0" w:uiPriority="65" w:unhideWhenUsed="0"/>
+    <w:lsdException w:name="Medium List 2 Accent 6" w:semiHidden="0" w:uiPriority="66" w:unhideWhenUsed="0"/>
+    <w:lsdException w:name="Medium Grid 1 Accent 6" w:semiHidden="0" w:uiPriority="67" w:unhideWhenUsed="0"/>
+    <w:lsdException w:name="Medium Grid 2 Accent 6" w:semiHidden="0" w:uiPriority="68" w:unhideWhenUsed="0"/>
+    <w:lsdException w:name="Medium Grid 3 Accent 6" w:semiHidden="0" w:uiPriority="69" w:unhideWhenUsed="0"/>
+    <w:lsdException w:name="Dark List Accent 6" w:semiHidden="0" w:uiPriority="70" w:unhideWhenUsed="0"/>
+    <w:lsdException w:name="Colorful Shading Accent 6" w:semiHidden="0" w:uiPriority="71" w:unhideWhenUsed="0"/>
+    <w:lsdException w:name="Colorful List Accent 6" w:semiHidden="0" w:uiPriority="72" w:unhideWhenUsed="0"/>
+    <w:lsdException w:name="Colorful Grid Accent 6" w:semiHidden="0" w:uiPriority="73" w:unhideWhenUsed="0"/>
+    <w:lsdException w:name="Subtle Emphasis" w:semiHidden="0" w:uiPriority="19" w:unhideWhenUsed="0" w:qFormat="1"/>
+    <w:lsdException w:name="Intense Emphasis" w:semiHidden="0" w:uiPriority="21" w:unhideWhenUsed="0" w:qFormat="1"/>
+    <w:lsdException w:name="Subtle Reference" w:semiHidden="0" w:uiPriority="31" w:unhideWhenUsed="0" w:qFormat="1"/>
+    <w:lsdException w:name="Intense Reference" w:semiHidden="0" w:uiPriority="32" w:unhideWhenUsed="0" w:qFormat="1"/>
+    <w:lsdException w:name="Book Title" w:semiHidden="0" w:uiPriority="33" w:unhideWhenUsed="0" w:qFormat="1"/>
+    <w:lsdException w:name="Bibliography" w:uiPriority="37"/>
+    <w:lsdException w:name="TOC Heading" w:uiPriority="39" w:qFormat="1"/>
+  </w:latentStyles>
+  <w:style w:type="paragraph" w:default="1" w:styleId="Normal">
+    <w:name w:val="Normal"/>
+    <w:qFormat/>
+  </w:style>
+  <w:style w:type="character" w:default="1" w:styleId="DefaultParagraphFont">
+    <w:name w:val="Default Paragraph Font"/>
+    <w:uiPriority w:val="1"/>
+    <w:semiHidden/>
+    <w:unhideWhenUsed/>
+  </w:style>
+  <w:style w:type="table" w:default="1" w:styleId="TableNormal">
+    <w:name w:val="Normal Table"/>
+    <w:uiPriority w:val="99"/>
+    <w:semiHidden/>
+    <w:unhideWhenUsed/>
+    <w:tblPr>
+      <w:tblInd w:w="0" w:type="dxa"/>
+      <w:tblCellMar>
+        <w:top w:w="0" w:type="dxa"/>
+        <w:left w:w="108" w:type="dxa"/>
+        <w:bottom w:w="0" w:type="dxa"/>
+        <w:right w:w="108" w:type="dxa"/>
+      </w:tblCellMar>
+    </w:tblPr>
+  </w:style>
+  <w:style w:type="numbering" w:default="1" w:styleId="NoList">
+    <w:name w:val="No List"/>
+    <w:uiPriority w:val="99"/>
+    <w:semiHidden/>
+    <w:unhideWhenUsed/>
+  </w:style>
+  <w:style w:type="character" w:customStyle="1" w:styleId="lastname">
+    <w:name w:val="last_name"/>
+    <w:basedOn w:val="DefaultParagraphFont"/>
+    <w:rsid w:val="00112FA1"/>
+  </w:style>
+  <w:style w:type="character" w:customStyle="1" w:styleId="apple-converted-space">
+    <w:name w:val="apple-converted-space"/>
+    <w:basedOn w:val="DefaultParagraphFont"/>
+    <w:rsid w:val="00112FA1"/>
+  </w:style>
+  <w:style w:type="paragraph" w:styleId="ListParagraph">
+    <w:name w:val="List Paragraph"/>
+    <w:basedOn w:val="Normal"/>
+    <w:uiPriority w:val="34"/>
+    <w:qFormat/>
+    <w:rsid w:val="00112FA1"/>
+    <w:pPr>
+      <w:ind w:left="720"/>
+      <w:contextualSpacing/>
+    </w:pPr>
+  </w:style>
+  <w:style w:type="paragraph" w:styleId="BalloonText">
+    <w:name w:val="Balloon Text"/>
+    <w:basedOn w:val="Normal"/>
+    <w:link w:val="BalloonTextChar"/>
+    <w:uiPriority w:val="99"/>
+    <w:semiHidden/>
+    <w:unhideWhenUsed/>
+    <w:rsid w:val="00AE0E55"/>
+    <w:pPr>
+      <w:spacing w:after="0" w:line="240" w:lineRule="auto"/>
+    </w:pPr>
+    <w:rPr>
+      <w:rFonts w:ascii="Tahoma" w:hAnsi="Tahoma" w:cs="Tahoma"/>
+      <w:sz w:val="16"/>
+      <w:szCs w:val="16"/>
+    </w:rPr>
+  </w:style>
+  <w:style w:type="character" w:customStyle="1" w:styleId="BalloonTextChar">
+    <w:name w:val="Balloon Text Char"/>
+    <w:basedOn w:val="DefaultParagraphFont"/>
+    <w:link w:val="BalloonText"/>
+    <w:uiPriority w:val="99"/>
+    <w:semiHidden/>
+    <w:rsid w:val="00AE0E55"/>
+    <w:rPr>
+      <w:rFonts w:ascii="Tahoma" w:hAnsi="Tahoma" w:cs="Tahoma"/>
+      <w:sz w:val="16"/>
+      <w:szCs w:val="16"/>
+    </w:rPr>
   </w:style>
 </w:styles>
 </file>
@@ -2363,7 +2986,7 @@
   <a:extraClrSchemeLst/>
   <a:extLst>
     <a:ext uri="{05A4C25C-085E-4340-85A3-A5531E510DB2}">
-      <thm15:themeFamily xmlns:thm15="http://schemas.microsoft.com/office/thememl/2012/main" name="Office Theme" id="{62F939B6-93AF-4DB8-9C6B-D6C7DFDC589F}" vid="{4A3C46E8-61CC-4603-A589-7422A47A8E4A}"/>
+      <thm15:themeFamily xmlns:thm15="http://schemas.microsoft.com/office/thememl/2012/main" xmlns="" name="Office Theme" id="{62F939B6-93AF-4DB8-9C6B-D6C7DFDC589F}" vid="{4A3C46E8-61CC-4603-A589-7422A47A8E4A}"/>
     </a:ext>
   </a:extLst>
 </a:theme>

</xml_diff>

<commit_message>
Added Louis and Victor's pictures to the About page. Updated the project documentation.
</commit_message>
<xml_diff>
--- a/project.docx
+++ b/project.docx
@@ -1,6 +1,6 @@
 
 <file path=word/document.xml><?xml version="1.0" encoding="utf-8"?>
-<w:document xmlns:wpc="http://schemas.microsoft.com/office/word/2010/wordprocessingCanvas" xmlns:mo="http://schemas.microsoft.com/office/mac/office/2008/main" xmlns:mc="http://schemas.openxmlformats.org/markup-compatibility/2006" xmlns:mv="urn:schemas-microsoft-com:mac:vml" xmlns:o="urn:schemas-microsoft-com:office:office" xmlns:r="http://schemas.openxmlformats.org/officeDocument/2006/relationships" xmlns:m="http://schemas.openxmlformats.org/officeDocument/2006/math" xmlns:v="urn:schemas-microsoft-com:vml" xmlns:wp14="http://schemas.microsoft.com/office/word/2010/wordprocessingDrawing" xmlns:wp="http://schemas.openxmlformats.org/drawingml/2006/wordprocessingDrawing" xmlns:w10="urn:schemas-microsoft-com:office:word" xmlns:w="http://schemas.openxmlformats.org/wordprocessingml/2006/main" xmlns:w14="http://schemas.microsoft.com/office/word/2010/wordml" xmlns:wpg="http://schemas.microsoft.com/office/word/2010/wordprocessingGroup" xmlns:wpi="http://schemas.microsoft.com/office/word/2010/wordprocessingInk" xmlns:wne="http://schemas.microsoft.com/office/word/2006/wordml" xmlns:wps="http://schemas.microsoft.com/office/word/2010/wordprocessingShape" mc:Ignorable="w14 wp14">
+<w:document xmlns:wpc="http://schemas.microsoft.com/office/word/2010/wordprocessingCanvas" xmlns:mc="http://schemas.openxmlformats.org/markup-compatibility/2006" xmlns:o="urn:schemas-microsoft-com:office:office" xmlns:r="http://schemas.openxmlformats.org/officeDocument/2006/relationships" xmlns:m="http://schemas.openxmlformats.org/officeDocument/2006/math" xmlns:v="urn:schemas-microsoft-com:vml" xmlns:wp14="http://schemas.microsoft.com/office/word/2010/wordprocessingDrawing" xmlns:wp="http://schemas.openxmlformats.org/drawingml/2006/wordprocessingDrawing" xmlns:w10="urn:schemas-microsoft-com:office:word" xmlns:w="http://schemas.openxmlformats.org/wordprocessingml/2006/main" xmlns:w14="http://schemas.microsoft.com/office/word/2010/wordml" xmlns:wpg="http://schemas.microsoft.com/office/word/2010/wordprocessingGroup" xmlns:wpi="http://schemas.microsoft.com/office/word/2010/wordprocessingInk" xmlns:wne="http://schemas.microsoft.com/office/word/2006/wordml" xmlns:wps="http://schemas.microsoft.com/office/word/2010/wordprocessingShape" mc:Ignorable="w14 wp14">
   <w:body>
     <w:p>
       <w:pPr>
@@ -176,14 +176,45 @@
         </w:rPr>
         <w:tab/>
       </w:r>
-      <w:r>
-        <w:rPr>
-          <w:rFonts w:ascii="Verdana" w:eastAsia="Times New Roman" w:hAnsi="Verdana" w:cs="Times New Roman"/>
-          <w:color w:val="464646"/>
-          <w:sz w:val="19"/>
-          <w:szCs w:val="19"/>
-        </w:rPr>
-        <w:t>Seung Hoon Lee</w:t>
+      <w:proofErr w:type="spellStart"/>
+      <w:r>
+        <w:rPr>
+          <w:rFonts w:ascii="Verdana" w:eastAsia="Times New Roman" w:hAnsi="Verdana" w:cs="Times New Roman"/>
+          <w:color w:val="464646"/>
+          <w:sz w:val="19"/>
+          <w:szCs w:val="19"/>
+        </w:rPr>
+        <w:t>Seung</w:t>
+      </w:r>
+      <w:proofErr w:type="spellEnd"/>
+      <w:r>
+        <w:rPr>
+          <w:rFonts w:ascii="Verdana" w:eastAsia="Times New Roman" w:hAnsi="Verdana" w:cs="Times New Roman"/>
+          <w:color w:val="464646"/>
+          <w:sz w:val="19"/>
+          <w:szCs w:val="19"/>
+        </w:rPr>
+        <w:t xml:space="preserve"> </w:t>
+      </w:r>
+      <w:proofErr w:type="spellStart"/>
+      <w:r>
+        <w:rPr>
+          <w:rFonts w:ascii="Verdana" w:eastAsia="Times New Roman" w:hAnsi="Verdana" w:cs="Times New Roman"/>
+          <w:color w:val="464646"/>
+          <w:sz w:val="19"/>
+          <w:szCs w:val="19"/>
+        </w:rPr>
+        <w:t>Hoon</w:t>
+      </w:r>
+      <w:proofErr w:type="spellEnd"/>
+      <w:r>
+        <w:rPr>
+          <w:rFonts w:ascii="Verdana" w:eastAsia="Times New Roman" w:hAnsi="Verdana" w:cs="Times New Roman"/>
+          <w:color w:val="464646"/>
+          <w:sz w:val="19"/>
+          <w:szCs w:val="19"/>
+        </w:rPr>
+        <w:t> Lee</w:t>
       </w:r>
     </w:p>
     <w:p>
@@ -1117,18 +1148,17 @@
       <w:pPr>
         <w:shd w:val="clear" w:color="auto" w:fill="FFFFFF"/>
         <w:spacing w:before="100" w:beforeAutospacing="1" w:after="120" w:line="230" w:lineRule="atLeast"/>
-        <w:ind w:left="-240" w:firstLine="240"/>
-        <w:rPr>
-          <w:rFonts w:ascii="Verdana" w:eastAsia="Times New Roman" w:hAnsi="Verdana" w:cs="Times New Roman"/>
-          <w:color w:val="464646"/>
-          <w:sz w:val="19"/>
-          <w:szCs w:val="19"/>
-        </w:rPr>
-      </w:pPr>
-      <w:r>
-        <w:rPr>
-          <w:rFonts w:ascii="Verdana" w:eastAsia="Times New Roman" w:hAnsi="Verdana" w:cs="Times New Roman"/>
-          <w:b/>
+        <w:rPr>
+          <w:rFonts w:ascii="Verdana" w:hAnsi="Verdana" w:cs="Helvetica"/>
+          <w:color w:val="373E4D"/>
+          <w:sz w:val="19"/>
+          <w:szCs w:val="19"/>
+          <w:shd w:val="clear" w:color="auto" w:fill="F6F7F8"/>
+        </w:rPr>
+      </w:pPr>
+      <w:r>
+        <w:rPr>
+          <w:rFonts w:ascii="Verdana" w:eastAsia="Times New Roman" w:hAnsi="Verdana" w:cs="Times New Roman"/>
           <w:color w:val="464646"/>
           <w:sz w:val="19"/>
           <w:szCs w:val="19"/>
@@ -1137,15 +1167,280 @@
       </w:r>
       <w:r>
         <w:rPr>
-          <w:rFonts w:ascii="Verdana" w:eastAsia="Times New Roman" w:hAnsi="Verdana" w:cs="Times New Roman"/>
-          <w:color w:val="464646"/>
-          <w:sz w:val="19"/>
-          <w:szCs w:val="19"/>
-        </w:rPr>
-        <w:t xml:space="preserve">User passwords are passed through hash functions when stored in our database. </w:t>
+          <w:rFonts w:ascii="Verdana" w:hAnsi="Verdana" w:cs="Helvetica"/>
+          <w:color w:val="373E4D"/>
+          <w:sz w:val="19"/>
+          <w:szCs w:val="19"/>
+          <w:shd w:val="clear" w:color="auto" w:fill="F6F7F8"/>
+        </w:rPr>
+        <w:t>We used three measures to enhance the security of the app. First, password</w:t>
+      </w:r>
+      <w:r>
+        <w:rPr>
+          <w:rFonts w:ascii="Verdana" w:hAnsi="Verdana" w:cs="Helvetica"/>
+          <w:color w:val="373E4D"/>
+          <w:sz w:val="19"/>
+          <w:szCs w:val="19"/>
+          <w:shd w:val="clear" w:color="auto" w:fill="F6F7F8"/>
+        </w:rPr>
+        <w:t>s</w:t>
+      </w:r>
+      <w:r>
+        <w:rPr>
+          <w:rFonts w:ascii="Verdana" w:hAnsi="Verdana" w:cs="Helvetica"/>
+          <w:color w:val="373E4D"/>
+          <w:sz w:val="19"/>
+          <w:szCs w:val="19"/>
+          <w:shd w:val="clear" w:color="auto" w:fill="F6F7F8"/>
+        </w:rPr>
+        <w:t xml:space="preserve"> </w:t>
+      </w:r>
+      <w:r>
+        <w:rPr>
+          <w:rFonts w:ascii="Verdana" w:hAnsi="Verdana" w:cs="Helvetica"/>
+          <w:color w:val="373E4D"/>
+          <w:sz w:val="19"/>
+          <w:szCs w:val="19"/>
+          <w:shd w:val="clear" w:color="auto" w:fill="F6F7F8"/>
+        </w:rPr>
+        <w:t>are</w:t>
+      </w:r>
+      <w:r>
+        <w:rPr>
+          <w:rFonts w:ascii="Verdana" w:hAnsi="Verdana" w:cs="Helvetica"/>
+          <w:color w:val="373E4D"/>
+          <w:sz w:val="19"/>
+          <w:szCs w:val="19"/>
+          <w:shd w:val="clear" w:color="auto" w:fill="F6F7F8"/>
+        </w:rPr>
+        <w:t xml:space="preserve"> hashed</w:t>
+      </w:r>
+      <w:r>
+        <w:rPr>
+          <w:rFonts w:ascii="Verdana" w:hAnsi="Verdana" w:cs="Helvetica"/>
+          <w:color w:val="373E4D"/>
+          <w:sz w:val="19"/>
+          <w:szCs w:val="19"/>
+          <w:shd w:val="clear" w:color="auto" w:fill="F6F7F8"/>
+        </w:rPr>
+        <w:t xml:space="preserve"> and then saved in the database.</w:t>
+      </w:r>
+      <w:r>
+        <w:rPr>
+          <w:rFonts w:ascii="Verdana" w:hAnsi="Verdana" w:cs="Helvetica"/>
+          <w:color w:val="373E4D"/>
+          <w:sz w:val="19"/>
+          <w:szCs w:val="19"/>
+          <w:shd w:val="clear" w:color="auto" w:fill="F6F7F8"/>
+        </w:rPr>
+        <w:t xml:space="preserve"> </w:t>
+      </w:r>
+    </w:p>
+    <w:p>
+      <w:pPr>
+        <w:shd w:val="clear" w:color="auto" w:fill="FFFFFF"/>
+        <w:spacing w:before="100" w:beforeAutospacing="1" w:after="120" w:line="230" w:lineRule="atLeast"/>
+        <w:rPr>
+          <w:rFonts w:ascii="Verdana" w:hAnsi="Verdana" w:cs="Helvetica"/>
+          <w:color w:val="373E4D"/>
+          <w:sz w:val="19"/>
+          <w:szCs w:val="19"/>
+          <w:shd w:val="clear" w:color="auto" w:fill="F6F7F8"/>
+        </w:rPr>
+      </w:pPr>
+      <w:r>
+        <w:rPr>
+          <w:rFonts w:ascii="Verdana" w:hAnsi="Verdana" w:cs="Helvetica"/>
+          <w:color w:val="373E4D"/>
+          <w:sz w:val="19"/>
+          <w:szCs w:val="19"/>
+          <w:shd w:val="clear" w:color="auto" w:fill="F6F7F8"/>
+        </w:rPr>
+        <w:tab/>
+      </w:r>
+      <w:r>
+        <w:rPr>
+          <w:rFonts w:ascii="Verdana" w:hAnsi="Verdana" w:cs="Helvetica"/>
+          <w:color w:val="373E4D"/>
+          <w:sz w:val="19"/>
+          <w:szCs w:val="19"/>
+          <w:shd w:val="clear" w:color="auto" w:fill="F6F7F8"/>
+        </w:rPr>
+        <w:t xml:space="preserve">Second, we used express-validator to sanitize user input in forms for protection against XSS. </w:t>
+      </w:r>
+    </w:p>
+    <w:p>
+      <w:pPr>
+        <w:shd w:val="clear" w:color="auto" w:fill="FFFFFF"/>
+        <w:spacing w:before="100" w:beforeAutospacing="1" w:after="120" w:line="230" w:lineRule="atLeast"/>
+        <w:rPr>
+          <w:rFonts w:ascii="Verdana" w:eastAsia="Times New Roman" w:hAnsi="Verdana" w:cs="Times New Roman"/>
+          <w:color w:val="464646"/>
+          <w:sz w:val="19"/>
+          <w:szCs w:val="19"/>
+        </w:rPr>
+      </w:pPr>
+      <w:r>
+        <w:rPr>
+          <w:rFonts w:ascii="Verdana" w:hAnsi="Verdana" w:cs="Helvetica"/>
+          <w:color w:val="373E4D"/>
+          <w:sz w:val="19"/>
+          <w:szCs w:val="19"/>
+          <w:shd w:val="clear" w:color="auto" w:fill="F6F7F8"/>
+        </w:rPr>
+        <w:lastRenderedPageBreak/>
+        <w:tab/>
+      </w:r>
+      <w:r>
+        <w:rPr>
+          <w:rFonts w:ascii="Verdana" w:hAnsi="Verdana" w:cs="Helvetica"/>
+          <w:color w:val="373E4D"/>
+          <w:sz w:val="19"/>
+          <w:szCs w:val="19"/>
+          <w:shd w:val="clear" w:color="auto" w:fill="F6F7F8"/>
+        </w:rPr>
+        <w:t>Third, we used express-</w:t>
+      </w:r>
+      <w:proofErr w:type="spellStart"/>
+      <w:r>
+        <w:rPr>
+          <w:rFonts w:ascii="Verdana" w:hAnsi="Verdana" w:cs="Helvetica"/>
+          <w:color w:val="373E4D"/>
+          <w:sz w:val="19"/>
+          <w:szCs w:val="19"/>
+          <w:shd w:val="clear" w:color="auto" w:fill="F6F7F8"/>
+        </w:rPr>
+        <w:t>csurf</w:t>
+      </w:r>
+      <w:proofErr w:type="spellEnd"/>
+      <w:r>
+        <w:rPr>
+          <w:rFonts w:ascii="Verdana" w:hAnsi="Verdana" w:cs="Helvetica"/>
+          <w:color w:val="373E4D"/>
+          <w:sz w:val="19"/>
+          <w:szCs w:val="19"/>
+          <w:shd w:val="clear" w:color="auto" w:fill="F6F7F8"/>
+        </w:rPr>
+        <w:t xml:space="preserve"> to guard </w:t>
+      </w:r>
+      <w:r>
+        <w:rPr>
+          <w:rFonts w:ascii="Verdana" w:hAnsi="Verdana" w:cs="Helvetica"/>
+          <w:color w:val="373E4D"/>
+          <w:sz w:val="19"/>
+          <w:szCs w:val="19"/>
+          <w:shd w:val="clear" w:color="auto" w:fill="F6F7F8"/>
+        </w:rPr>
+        <w:t xml:space="preserve">against </w:t>
+      </w:r>
+      <w:r>
+        <w:rPr>
+          <w:rFonts w:ascii="Verdana" w:hAnsi="Verdana" w:cs="Helvetica"/>
+          <w:color w:val="373E4D"/>
+          <w:sz w:val="19"/>
+          <w:szCs w:val="19"/>
+          <w:shd w:val="clear" w:color="auto" w:fill="F6F7F8"/>
+        </w:rPr>
+        <w:t>XSRF attack</w:t>
+      </w:r>
+      <w:r>
+        <w:rPr>
+          <w:rFonts w:ascii="Verdana" w:hAnsi="Verdana" w:cs="Helvetica"/>
+          <w:color w:val="373E4D"/>
+          <w:sz w:val="19"/>
+          <w:szCs w:val="19"/>
+          <w:shd w:val="clear" w:color="auto" w:fill="F6F7F8"/>
+        </w:rPr>
+        <w:t>s</w:t>
+      </w:r>
+      <w:r>
+        <w:rPr>
+          <w:rFonts w:ascii="Verdana" w:hAnsi="Verdana" w:cs="Helvetica"/>
+          <w:color w:val="373E4D"/>
+          <w:sz w:val="19"/>
+          <w:szCs w:val="19"/>
+          <w:shd w:val="clear" w:color="auto" w:fill="F6F7F8"/>
+        </w:rPr>
+        <w:t xml:space="preserve">. </w:t>
+      </w:r>
+      <w:proofErr w:type="spellStart"/>
+      <w:r>
+        <w:rPr>
+          <w:rFonts w:ascii="Verdana" w:hAnsi="Verdana" w:cs="Helvetica"/>
+          <w:color w:val="373E4D"/>
+          <w:sz w:val="19"/>
+          <w:szCs w:val="19"/>
+          <w:shd w:val="clear" w:color="auto" w:fill="F6F7F8"/>
+        </w:rPr>
+        <w:t>Csurf</w:t>
+      </w:r>
+      <w:proofErr w:type="spellEnd"/>
+      <w:r>
+        <w:rPr>
+          <w:rFonts w:ascii="Verdana" w:hAnsi="Verdana" w:cs="Helvetica"/>
+          <w:color w:val="373E4D"/>
+          <w:sz w:val="19"/>
+          <w:szCs w:val="19"/>
+          <w:shd w:val="clear" w:color="auto" w:fill="F6F7F8"/>
+        </w:rPr>
+        <w:t xml:space="preserve"> puts a token in the response when we make a request. The server verifies the existence of this token in the next request and gives the permission to take actions such as submitting a form. In an attempt to test the security during the mocha testing, pages with the </w:t>
+      </w:r>
+      <w:proofErr w:type="spellStart"/>
+      <w:r>
+        <w:rPr>
+          <w:rFonts w:ascii="Verdana" w:hAnsi="Verdana" w:cs="Helvetica"/>
+          <w:color w:val="373E4D"/>
+          <w:sz w:val="19"/>
+          <w:szCs w:val="19"/>
+          <w:shd w:val="clear" w:color="auto" w:fill="F6F7F8"/>
+        </w:rPr>
+        <w:t>csruf</w:t>
+      </w:r>
+      <w:proofErr w:type="spellEnd"/>
+      <w:r>
+        <w:rPr>
+          <w:rFonts w:ascii="Verdana" w:hAnsi="Verdana" w:cs="Helvetica"/>
+          <w:color w:val="373E4D"/>
+          <w:sz w:val="19"/>
+          <w:szCs w:val="19"/>
+          <w:shd w:val="clear" w:color="auto" w:fill="F6F7F8"/>
+        </w:rPr>
+        <w:t xml:space="preserve"> protection could not be accessed without passing the </w:t>
+      </w:r>
+      <w:proofErr w:type="spellStart"/>
+      <w:r>
+        <w:rPr>
+          <w:rFonts w:ascii="Verdana" w:hAnsi="Verdana" w:cs="Helvetica"/>
+          <w:color w:val="373E4D"/>
+          <w:sz w:val="19"/>
+          <w:szCs w:val="19"/>
+          <w:shd w:val="clear" w:color="auto" w:fill="F6F7F8"/>
+        </w:rPr>
+        <w:t>csruf</w:t>
+      </w:r>
+      <w:proofErr w:type="spellEnd"/>
+      <w:r>
+        <w:rPr>
+          <w:rFonts w:ascii="Verdana" w:hAnsi="Verdana" w:cs="Helvetica"/>
+          <w:color w:val="373E4D"/>
+          <w:sz w:val="19"/>
+          <w:szCs w:val="19"/>
+          <w:shd w:val="clear" w:color="auto" w:fill="F6F7F8"/>
+        </w:rPr>
+        <w:t xml:space="preserve"> token. We had to manually get the token from ‘get’ and pass it to ‘post’ to</w:t>
       </w:r>
       <w:bookmarkStart w:id="0" w:name="_GoBack"/>
       <w:bookmarkEnd w:id="0"/>
+      <w:r>
+        <w:rPr>
+          <w:rFonts w:ascii="Verdana" w:hAnsi="Verdana" w:cs="Helvetica"/>
+          <w:color w:val="373E4D"/>
+          <w:sz w:val="19"/>
+          <w:szCs w:val="19"/>
+          <w:shd w:val="clear" w:color="auto" w:fill="F6F7F8"/>
+        </w:rPr>
+        <w:t xml:space="preserve"> get around the security protection.</w:t>
+      </w:r>
     </w:p>
     <w:p>
       <w:pPr>
@@ -1174,11 +1469,7 @@
           <w:shd w:val="clear" w:color="auto" w:fill="FFFFFF"/>
         </w:rPr>
       </w:pPr>
-    </w:p>
-    <w:p>
-      <w:pPr>
-        <w:shd w:val="clear" w:color="auto" w:fill="FFFFFF"/>
-        <w:spacing w:before="100" w:beforeAutospacing="1" w:after="120" w:line="230" w:lineRule="atLeast"/>
+      <w:r>
         <w:rPr>
           <w:rFonts w:ascii="Helvetica" w:hAnsi="Helvetica" w:cs="Helvetica"/>
           <w:b/>
@@ -1187,12 +1478,9 @@
           <w:szCs w:val="20"/>
           <w:shd w:val="clear" w:color="auto" w:fill="FFFFFF"/>
         </w:rPr>
-      </w:pPr>
-    </w:p>
-    <w:p>
-      <w:pPr>
-        <w:shd w:val="clear" w:color="auto" w:fill="FFFFFF"/>
-        <w:spacing w:before="100" w:beforeAutospacing="1" w:after="120" w:line="230" w:lineRule="atLeast"/>
+        <w:t>Perfor</w:t>
+      </w:r>
+      <w:r>
         <w:rPr>
           <w:rFonts w:ascii="Helvetica" w:hAnsi="Helvetica" w:cs="Helvetica"/>
           <w:b/>
@@ -1201,7 +1489,8 @@
           <w:szCs w:val="20"/>
           <w:shd w:val="clear" w:color="auto" w:fill="FFFFFF"/>
         </w:rPr>
-      </w:pPr>
+        <w:t>mance:</w:t>
+      </w:r>
       <w:r>
         <w:rPr>
           <w:rFonts w:ascii="Helvetica" w:hAnsi="Helvetica" w:cs="Helvetica"/>
@@ -1211,9 +1500,21 @@
           <w:szCs w:val="20"/>
           <w:shd w:val="clear" w:color="auto" w:fill="FFFFFF"/>
         </w:rPr>
-        <w:lastRenderedPageBreak/>
-        <w:t>Performance:</w:t>
-      </w:r>
+        <w:t xml:space="preserve"> </w:t>
+      </w:r>
+    </w:p>
+    <w:p>
+      <w:pPr>
+        <w:shd w:val="clear" w:color="auto" w:fill="FFFFFF"/>
+        <w:spacing w:before="100" w:beforeAutospacing="1" w:after="120" w:line="230" w:lineRule="atLeast"/>
+        <w:rPr>
+          <w:rFonts w:ascii="Helvetica" w:hAnsi="Helvetica" w:cs="Helvetica"/>
+          <w:color w:val="333333"/>
+          <w:sz w:val="20"/>
+          <w:szCs w:val="20"/>
+          <w:shd w:val="clear" w:color="auto" w:fill="FFFFFF"/>
+        </w:rPr>
+      </w:pPr>
       <w:r>
         <w:rPr>
           <w:rFonts w:ascii="Helvetica" w:hAnsi="Helvetica" w:cs="Helvetica"/>
@@ -1223,13 +1524,9 @@
           <w:szCs w:val="20"/>
           <w:shd w:val="clear" w:color="auto" w:fill="FFFFFF"/>
         </w:rPr>
-        <w:t xml:space="preserve"> </w:t>
-      </w:r>
-    </w:p>
-    <w:p>
-      <w:pPr>
-        <w:shd w:val="clear" w:color="auto" w:fill="FFFFFF"/>
-        <w:spacing w:before="100" w:beforeAutospacing="1" w:after="120" w:line="230" w:lineRule="atLeast"/>
+        <w:tab/>
+      </w:r>
+      <w:r>
         <w:rPr>
           <w:rFonts w:ascii="Helvetica" w:hAnsi="Helvetica" w:cs="Helvetica"/>
           <w:color w:val="333333"/>
@@ -1237,8 +1534,193 @@
           <w:szCs w:val="20"/>
           <w:shd w:val="clear" w:color="auto" w:fill="FFFFFF"/>
         </w:rPr>
-      </w:pPr>
-      <w:r>
+        <w:t>Locust.io</w:t>
+      </w:r>
+      <w:r>
+        <w:rPr>
+          <w:rFonts w:ascii="Helvetica" w:hAnsi="Helvetica" w:cs="Helvetica"/>
+          <w:color w:val="333333"/>
+          <w:sz w:val="20"/>
+          <w:szCs w:val="20"/>
+          <w:shd w:val="clear" w:color="auto" w:fill="FFFFFF"/>
+        </w:rPr>
+        <w:t xml:space="preserve"> was used</w:t>
+      </w:r>
+      <w:r>
+        <w:rPr>
+          <w:rFonts w:ascii="Helvetica" w:hAnsi="Helvetica" w:cs="Helvetica"/>
+          <w:color w:val="333333"/>
+          <w:sz w:val="20"/>
+          <w:szCs w:val="20"/>
+          <w:shd w:val="clear" w:color="auto" w:fill="FFFFFF"/>
+        </w:rPr>
+        <w:t xml:space="preserve"> to test our web performances with </w:t>
+      </w:r>
+      <w:r>
+        <w:rPr>
+          <w:rFonts w:ascii="Helvetica" w:hAnsi="Helvetica" w:cs="Helvetica"/>
+          <w:color w:val="333333"/>
+          <w:sz w:val="20"/>
+          <w:szCs w:val="20"/>
+          <w:shd w:val="clear" w:color="auto" w:fill="FFFFFF"/>
+        </w:rPr>
+        <w:t xml:space="preserve">a </w:t>
+      </w:r>
+      <w:r>
+        <w:rPr>
+          <w:rFonts w:ascii="Helvetica" w:hAnsi="Helvetica" w:cs="Helvetica"/>
+          <w:color w:val="333333"/>
+          <w:sz w:val="20"/>
+          <w:szCs w:val="20"/>
+          <w:shd w:val="clear" w:color="auto" w:fill="FFFFFF"/>
+        </w:rPr>
+        <w:t>standard</w:t>
+      </w:r>
+      <w:r>
+        <w:rPr>
+          <w:rFonts w:ascii="Helvetica" w:hAnsi="Helvetica" w:cs="Helvetica"/>
+          <w:color w:val="333333"/>
+          <w:sz w:val="20"/>
+          <w:szCs w:val="20"/>
+          <w:shd w:val="clear" w:color="auto" w:fill="FFFFFF"/>
+        </w:rPr>
+        <w:t xml:space="preserve"> of</w:t>
+      </w:r>
+      <w:r>
+        <w:rPr>
+          <w:rFonts w:ascii="Helvetica" w:hAnsi="Helvetica" w:cs="Helvetica"/>
+          <w:color w:val="333333"/>
+          <w:sz w:val="20"/>
+          <w:szCs w:val="20"/>
+          <w:shd w:val="clear" w:color="auto" w:fill="FFFFFF"/>
+        </w:rPr>
+        <w:t xml:space="preserve"> 300users with spawn rate at 10user/second.</w:t>
+      </w:r>
+      <w:r>
+        <w:rPr>
+          <w:rFonts w:ascii="Helvetica" w:hAnsi="Helvetica" w:cs="Helvetica"/>
+          <w:color w:val="333333"/>
+          <w:sz w:val="20"/>
+          <w:szCs w:val="20"/>
+          <w:shd w:val="clear" w:color="auto" w:fill="FFFFFF"/>
+        </w:rPr>
+        <w:t xml:space="preserve"> Ideally, we will implement indices in the</w:t>
+      </w:r>
+      <w:r>
+        <w:rPr>
+          <w:rFonts w:ascii="Helvetica" w:hAnsi="Helvetica" w:cs="Helvetica"/>
+          <w:color w:val="333333"/>
+          <w:sz w:val="20"/>
+          <w:szCs w:val="20"/>
+          <w:shd w:val="clear" w:color="auto" w:fill="FFFFFF"/>
+        </w:rPr>
+        <w:t xml:space="preserve"> mongoose database to increase performance. This will prevent mongoose </w:t>
+      </w:r>
+      <w:r>
+        <w:rPr>
+          <w:rFonts w:ascii="Helvetica" w:hAnsi="Helvetica" w:cs="Helvetica"/>
+          <w:color w:val="333333"/>
+          <w:sz w:val="20"/>
+          <w:szCs w:val="20"/>
+          <w:shd w:val="clear" w:color="auto" w:fill="FFFFFF"/>
+        </w:rPr>
+        <w:t xml:space="preserve">from </w:t>
+      </w:r>
+      <w:r>
+        <w:rPr>
+          <w:rFonts w:ascii="Helvetica" w:hAnsi="Helvetica" w:cs="Helvetica"/>
+          <w:color w:val="333333"/>
+          <w:sz w:val="20"/>
+          <w:szCs w:val="20"/>
+          <w:shd w:val="clear" w:color="auto" w:fill="FFFFFF"/>
+        </w:rPr>
+        <w:t>scan</w:t>
+      </w:r>
+      <w:r>
+        <w:rPr>
+          <w:rFonts w:ascii="Helvetica" w:hAnsi="Helvetica" w:cs="Helvetica"/>
+          <w:color w:val="333333"/>
+          <w:sz w:val="20"/>
+          <w:szCs w:val="20"/>
+          <w:shd w:val="clear" w:color="auto" w:fill="FFFFFF"/>
+        </w:rPr>
+        <w:t>ning</w:t>
+      </w:r>
+      <w:r>
+        <w:rPr>
+          <w:rFonts w:ascii="Helvetica" w:hAnsi="Helvetica" w:cs="Helvetica"/>
+          <w:color w:val="333333"/>
+          <w:sz w:val="20"/>
+          <w:szCs w:val="20"/>
+          <w:shd w:val="clear" w:color="auto" w:fill="FFFFFF"/>
+        </w:rPr>
+        <w:t xml:space="preserve"> every document in a collection on </w:t>
+      </w:r>
+      <w:r>
+        <w:rPr>
+          <w:rFonts w:ascii="Helvetica" w:hAnsi="Helvetica" w:cs="Helvetica"/>
+          <w:color w:val="333333"/>
+          <w:sz w:val="20"/>
+          <w:szCs w:val="20"/>
+          <w:shd w:val="clear" w:color="auto" w:fill="FFFFFF"/>
+        </w:rPr>
+        <w:t>user query requests, if indices</w:t>
+      </w:r>
+      <w:r>
+        <w:rPr>
+          <w:rFonts w:ascii="Helvetica" w:hAnsi="Helvetica" w:cs="Helvetica"/>
+          <w:color w:val="333333"/>
+          <w:sz w:val="20"/>
+          <w:szCs w:val="20"/>
+          <w:shd w:val="clear" w:color="auto" w:fill="FFFFFF"/>
+        </w:rPr>
+        <w:t xml:space="preserve"> </w:t>
+      </w:r>
+      <w:r>
+        <w:rPr>
+          <w:rFonts w:ascii="Helvetica" w:hAnsi="Helvetica" w:cs="Helvetica"/>
+          <w:color w:val="333333"/>
+          <w:sz w:val="20"/>
+          <w:szCs w:val="20"/>
+          <w:shd w:val="clear" w:color="auto" w:fill="FFFFFF"/>
+        </w:rPr>
+        <w:t>are</w:t>
+      </w:r>
+      <w:r>
+        <w:rPr>
+          <w:rFonts w:ascii="Helvetica" w:hAnsi="Helvetica" w:cs="Helvetica"/>
+          <w:color w:val="333333"/>
+          <w:sz w:val="20"/>
+          <w:szCs w:val="20"/>
+          <w:shd w:val="clear" w:color="auto" w:fill="FFFFFF"/>
+        </w:rPr>
+        <w:t xml:space="preserve"> implemented properly, it can limit the number of document it must inspect </w:t>
+      </w:r>
+      <w:r>
+        <w:rPr>
+          <w:rFonts w:ascii="Helvetica" w:hAnsi="Helvetica" w:cs="Helvetica"/>
+          <w:color w:val="333333"/>
+          <w:sz w:val="20"/>
+          <w:szCs w:val="20"/>
+          <w:shd w:val="clear" w:color="auto" w:fill="FFFFFF"/>
+        </w:rPr>
+        <w:t xml:space="preserve">and </w:t>
+      </w:r>
+      <w:r>
+        <w:rPr>
+          <w:rFonts w:ascii="Helvetica" w:hAnsi="Helvetica" w:cs="Helvetica"/>
+          <w:color w:val="333333"/>
+          <w:sz w:val="20"/>
+          <w:szCs w:val="20"/>
+          <w:shd w:val="clear" w:color="auto" w:fill="FFFFFF"/>
+        </w:rPr>
+        <w:t xml:space="preserve">thus increase efficiency. </w:t>
+      </w:r>
+    </w:p>
+    <w:p>
+      <w:pPr>
+        <w:shd w:val="clear" w:color="auto" w:fill="FFFFFF"/>
+        <w:spacing w:before="100" w:beforeAutospacing="1" w:after="120" w:line="230" w:lineRule="atLeast"/>
         <w:rPr>
           <w:rFonts w:ascii="Helvetica" w:hAnsi="Helvetica" w:cs="Helvetica"/>
           <w:b/>
@@ -1247,216 +1729,11 @@
           <w:szCs w:val="20"/>
           <w:shd w:val="clear" w:color="auto" w:fill="FFFFFF"/>
         </w:rPr>
-        <w:tab/>
-      </w:r>
-      <w:r>
-        <w:rPr>
-          <w:rFonts w:ascii="Helvetica" w:hAnsi="Helvetica" w:cs="Helvetica"/>
-          <w:color w:val="333333"/>
-          <w:sz w:val="20"/>
-          <w:szCs w:val="20"/>
-          <w:shd w:val="clear" w:color="auto" w:fill="FFFFFF"/>
-        </w:rPr>
-        <w:t>Locust.io</w:t>
-      </w:r>
-      <w:r>
-        <w:rPr>
-          <w:rFonts w:ascii="Helvetica" w:hAnsi="Helvetica" w:cs="Helvetica"/>
-          <w:color w:val="333333"/>
-          <w:sz w:val="20"/>
-          <w:szCs w:val="20"/>
-          <w:shd w:val="clear" w:color="auto" w:fill="FFFFFF"/>
-        </w:rPr>
-        <w:t xml:space="preserve"> was used</w:t>
-      </w:r>
-      <w:r>
-        <w:rPr>
-          <w:rFonts w:ascii="Helvetica" w:hAnsi="Helvetica" w:cs="Helvetica"/>
-          <w:color w:val="333333"/>
-          <w:sz w:val="20"/>
-          <w:szCs w:val="20"/>
-          <w:shd w:val="clear" w:color="auto" w:fill="FFFFFF"/>
-        </w:rPr>
-        <w:t xml:space="preserve"> to test our web performances with </w:t>
-      </w:r>
-      <w:r>
-        <w:rPr>
-          <w:rFonts w:ascii="Helvetica" w:hAnsi="Helvetica" w:cs="Helvetica"/>
-          <w:color w:val="333333"/>
-          <w:sz w:val="20"/>
-          <w:szCs w:val="20"/>
-          <w:shd w:val="clear" w:color="auto" w:fill="FFFFFF"/>
-        </w:rPr>
-        <w:t xml:space="preserve">a </w:t>
-      </w:r>
-      <w:r>
-        <w:rPr>
-          <w:rFonts w:ascii="Helvetica" w:hAnsi="Helvetica" w:cs="Helvetica"/>
-          <w:color w:val="333333"/>
-          <w:sz w:val="20"/>
-          <w:szCs w:val="20"/>
-          <w:shd w:val="clear" w:color="auto" w:fill="FFFFFF"/>
-        </w:rPr>
-        <w:t>standard</w:t>
-      </w:r>
-      <w:r>
-        <w:rPr>
-          <w:rFonts w:ascii="Helvetica" w:hAnsi="Helvetica" w:cs="Helvetica"/>
-          <w:color w:val="333333"/>
-          <w:sz w:val="20"/>
-          <w:szCs w:val="20"/>
-          <w:shd w:val="clear" w:color="auto" w:fill="FFFFFF"/>
-        </w:rPr>
-        <w:t xml:space="preserve"> of</w:t>
-      </w:r>
-      <w:r>
-        <w:rPr>
-          <w:rFonts w:ascii="Helvetica" w:hAnsi="Helvetica" w:cs="Helvetica"/>
-          <w:color w:val="333333"/>
-          <w:sz w:val="20"/>
-          <w:szCs w:val="20"/>
-          <w:shd w:val="clear" w:color="auto" w:fill="FFFFFF"/>
-        </w:rPr>
-        <w:t xml:space="preserve"> 300users with spawn rate at 10user/second.</w:t>
-      </w:r>
-      <w:r>
-        <w:rPr>
-          <w:rFonts w:ascii="Helvetica" w:hAnsi="Helvetica" w:cs="Helvetica"/>
-          <w:color w:val="333333"/>
-          <w:sz w:val="20"/>
-          <w:szCs w:val="20"/>
-          <w:shd w:val="clear" w:color="auto" w:fill="FFFFFF"/>
-        </w:rPr>
-        <w:t xml:space="preserve"> Ideally, we will implement indices in the</w:t>
-      </w:r>
-      <w:r>
-        <w:rPr>
-          <w:rFonts w:ascii="Helvetica" w:hAnsi="Helvetica" w:cs="Helvetica"/>
-          <w:color w:val="333333"/>
-          <w:sz w:val="20"/>
-          <w:szCs w:val="20"/>
-          <w:shd w:val="clear" w:color="auto" w:fill="FFFFFF"/>
-        </w:rPr>
-        <w:t xml:space="preserve"> mongoose database to increase performance. This will prevent mongoose </w:t>
-      </w:r>
-      <w:r>
-        <w:rPr>
-          <w:rFonts w:ascii="Helvetica" w:hAnsi="Helvetica" w:cs="Helvetica"/>
-          <w:color w:val="333333"/>
-          <w:sz w:val="20"/>
-          <w:szCs w:val="20"/>
-          <w:shd w:val="clear" w:color="auto" w:fill="FFFFFF"/>
-        </w:rPr>
-        <w:t xml:space="preserve">from </w:t>
-      </w:r>
-      <w:r>
-        <w:rPr>
-          <w:rFonts w:ascii="Helvetica" w:hAnsi="Helvetica" w:cs="Helvetica"/>
-          <w:color w:val="333333"/>
-          <w:sz w:val="20"/>
-          <w:szCs w:val="20"/>
-          <w:shd w:val="clear" w:color="auto" w:fill="FFFFFF"/>
-        </w:rPr>
-        <w:t>scan</w:t>
-      </w:r>
-      <w:r>
-        <w:rPr>
-          <w:rFonts w:ascii="Helvetica" w:hAnsi="Helvetica" w:cs="Helvetica"/>
-          <w:color w:val="333333"/>
-          <w:sz w:val="20"/>
-          <w:szCs w:val="20"/>
-          <w:shd w:val="clear" w:color="auto" w:fill="FFFFFF"/>
-        </w:rPr>
-        <w:t>ning</w:t>
-      </w:r>
-      <w:r>
-        <w:rPr>
-          <w:rFonts w:ascii="Helvetica" w:hAnsi="Helvetica" w:cs="Helvetica"/>
-          <w:color w:val="333333"/>
-          <w:sz w:val="20"/>
-          <w:szCs w:val="20"/>
-          <w:shd w:val="clear" w:color="auto" w:fill="FFFFFF"/>
-        </w:rPr>
-        <w:t xml:space="preserve"> every document in a collection on </w:t>
-      </w:r>
-      <w:r>
-        <w:rPr>
-          <w:rFonts w:ascii="Helvetica" w:hAnsi="Helvetica" w:cs="Helvetica"/>
-          <w:color w:val="333333"/>
-          <w:sz w:val="20"/>
-          <w:szCs w:val="20"/>
-          <w:shd w:val="clear" w:color="auto" w:fill="FFFFFF"/>
-        </w:rPr>
-        <w:t>user query requests, if indices</w:t>
-      </w:r>
-      <w:r>
-        <w:rPr>
-          <w:rFonts w:ascii="Helvetica" w:hAnsi="Helvetica" w:cs="Helvetica"/>
-          <w:color w:val="333333"/>
-          <w:sz w:val="20"/>
-          <w:szCs w:val="20"/>
-          <w:shd w:val="clear" w:color="auto" w:fill="FFFFFF"/>
-        </w:rPr>
-        <w:t xml:space="preserve"> </w:t>
-      </w:r>
-      <w:r>
-        <w:rPr>
-          <w:rFonts w:ascii="Helvetica" w:hAnsi="Helvetica" w:cs="Helvetica"/>
-          <w:color w:val="333333"/>
-          <w:sz w:val="20"/>
-          <w:szCs w:val="20"/>
-          <w:shd w:val="clear" w:color="auto" w:fill="FFFFFF"/>
-        </w:rPr>
-        <w:t>are</w:t>
-      </w:r>
-      <w:r>
-        <w:rPr>
-          <w:rFonts w:ascii="Helvetica" w:hAnsi="Helvetica" w:cs="Helvetica"/>
-          <w:color w:val="333333"/>
-          <w:sz w:val="20"/>
-          <w:szCs w:val="20"/>
-          <w:shd w:val="clear" w:color="auto" w:fill="FFFFFF"/>
-        </w:rPr>
-        <w:t xml:space="preserve"> implemented properly, it can limit the number of document it must inspect </w:t>
-      </w:r>
-      <w:r>
-        <w:rPr>
-          <w:rFonts w:ascii="Helvetica" w:hAnsi="Helvetica" w:cs="Helvetica"/>
-          <w:color w:val="333333"/>
-          <w:sz w:val="20"/>
-          <w:szCs w:val="20"/>
-          <w:shd w:val="clear" w:color="auto" w:fill="FFFFFF"/>
-        </w:rPr>
-        <w:t xml:space="preserve">and </w:t>
-      </w:r>
-      <w:r>
-        <w:rPr>
-          <w:rFonts w:ascii="Helvetica" w:hAnsi="Helvetica" w:cs="Helvetica"/>
-          <w:color w:val="333333"/>
-          <w:sz w:val="20"/>
-          <w:szCs w:val="20"/>
-          <w:shd w:val="clear" w:color="auto" w:fill="FFFFFF"/>
-        </w:rPr>
-        <w:t xml:space="preserve">thus increase efficiency. </w:t>
-      </w:r>
-    </w:p>
-    <w:p>
-      <w:pPr>
-        <w:shd w:val="clear" w:color="auto" w:fill="FFFFFF"/>
-        <w:spacing w:before="100" w:beforeAutospacing="1" w:after="120" w:line="230" w:lineRule="atLeast"/>
-        <w:rPr>
-          <w:rFonts w:ascii="Helvetica" w:hAnsi="Helvetica" w:cs="Helvetica"/>
-          <w:b/>
-          <w:color w:val="333333"/>
-          <w:sz w:val="20"/>
-          <w:szCs w:val="20"/>
-          <w:shd w:val="clear" w:color="auto" w:fill="FFFFFF"/>
-        </w:rPr>
       </w:pPr>
       <w:r>
         <w:rPr>
           <w:noProof/>
-          <w:lang w:eastAsia="en-US"/>
+          <w:lang w:val="en-CA"/>
         </w:rPr>
         <w:drawing>
           <wp:inline distT="0" distB="0" distL="0" distR="0" wp14:anchorId="0E549633" wp14:editId="5E12D15B">
@@ -1511,7 +1788,7 @@
       <w:r>
         <w:rPr>
           <w:noProof/>
-          <w:lang w:eastAsia="en-US"/>
+          <w:lang w:val="en-CA"/>
         </w:rPr>
         <w:drawing>
           <wp:inline distT="0" distB="0" distL="0" distR="0" wp14:anchorId="12F67E0E" wp14:editId="154EAB71">
@@ -1625,7 +1902,7 @@
 </file>
 
 <file path=word/numbering.xml><?xml version="1.0" encoding="utf-8"?>
-<w:numbering xmlns:wpc="http://schemas.microsoft.com/office/word/2010/wordprocessingCanvas" xmlns:mo="http://schemas.microsoft.com/office/mac/office/2008/main" xmlns:mc="http://schemas.openxmlformats.org/markup-compatibility/2006" xmlns:mv="urn:schemas-microsoft-com:mac:vml" xmlns:o="urn:schemas-microsoft-com:office:office" xmlns:r="http://schemas.openxmlformats.org/officeDocument/2006/relationships" xmlns:m="http://schemas.openxmlformats.org/officeDocument/2006/math" xmlns:v="urn:schemas-microsoft-com:vml" xmlns:wp14="http://schemas.microsoft.com/office/word/2010/wordprocessingDrawing" xmlns:wp="http://schemas.openxmlformats.org/drawingml/2006/wordprocessingDrawing" xmlns:w10="urn:schemas-microsoft-com:office:word" xmlns:w="http://schemas.openxmlformats.org/wordprocessingml/2006/main" xmlns:w14="http://schemas.microsoft.com/office/word/2010/wordml" xmlns:wpg="http://schemas.microsoft.com/office/word/2010/wordprocessingGroup" xmlns:wpi="http://schemas.microsoft.com/office/word/2010/wordprocessingInk" xmlns:wne="http://schemas.microsoft.com/office/word/2006/wordml" xmlns:wps="http://schemas.microsoft.com/office/word/2010/wordprocessingShape" mc:Ignorable="w14 wp14">
+<w:numbering xmlns:wpc="http://schemas.microsoft.com/office/word/2010/wordprocessingCanvas" xmlns:mc="http://schemas.openxmlformats.org/markup-compatibility/2006" xmlns:o="urn:schemas-microsoft-com:office:office" xmlns:r="http://schemas.openxmlformats.org/officeDocument/2006/relationships" xmlns:m="http://schemas.openxmlformats.org/officeDocument/2006/math" xmlns:v="urn:schemas-microsoft-com:vml" xmlns:wp14="http://schemas.microsoft.com/office/word/2010/wordprocessingDrawing" xmlns:wp="http://schemas.openxmlformats.org/drawingml/2006/wordprocessingDrawing" xmlns:w10="urn:schemas-microsoft-com:office:word" xmlns:w="http://schemas.openxmlformats.org/wordprocessingml/2006/main" xmlns:w14="http://schemas.microsoft.com/office/word/2010/wordml" xmlns:wpg="http://schemas.microsoft.com/office/word/2010/wordprocessingGroup" xmlns:wpi="http://schemas.microsoft.com/office/word/2010/wordprocessingInk" xmlns:wne="http://schemas.microsoft.com/office/word/2006/wordml" xmlns:wps="http://schemas.microsoft.com/office/word/2010/wordprocessingShape" mc:Ignorable="w14 wp14">
   <w:abstractNum w:abstractNumId="0">
     <w:nsid w:val="08C2208F"/>
     <w:multiLevelType w:val="multilevel"/>
@@ -2217,7 +2494,7 @@
       </w:pPr>
     </w:pPrDefault>
   </w:docDefaults>
-  <w:latentStyles w:defLockedState="0" w:defUIPriority="99" w:defSemiHidden="1" w:defUnhideWhenUsed="1" w:defQFormat="0" w:count="276">
+  <w:latentStyles w:defLockedState="0" w:defUIPriority="99" w:defSemiHidden="1" w:defUnhideWhenUsed="1" w:defQFormat="0" w:count="267">
     <w:lsdException w:name="Normal" w:semiHidden="0" w:uiPriority="0" w:unhideWhenUsed="0" w:qFormat="1"/>
     <w:lsdException w:name="heading 1" w:semiHidden="0" w:uiPriority="9" w:unhideWhenUsed="0" w:qFormat="1"/>
     <w:lsdException w:name="heading 2" w:uiPriority="9" w:qFormat="1"/>
@@ -2442,7 +2719,7 @@
 </file>
 
 <file path=word/stylesWithEffects.xml><?xml version="1.0" encoding="utf-8"?>
-<w:styles xmlns:wpc="http://schemas.microsoft.com/office/word/2010/wordprocessingCanvas" xmlns:mo="http://schemas.microsoft.com/office/mac/office/2008/main" xmlns:mc="http://schemas.openxmlformats.org/markup-compatibility/2006" xmlns:mv="urn:schemas-microsoft-com:mac:vml" xmlns:o="urn:schemas-microsoft-com:office:office" xmlns:r="http://schemas.openxmlformats.org/officeDocument/2006/relationships" xmlns:m="http://schemas.openxmlformats.org/officeDocument/2006/math" xmlns:v="urn:schemas-microsoft-com:vml" xmlns:wp14="http://schemas.microsoft.com/office/word/2010/wordprocessingDrawing" xmlns:wp="http://schemas.openxmlformats.org/drawingml/2006/wordprocessingDrawing" xmlns:w10="urn:schemas-microsoft-com:office:word" xmlns:w="http://schemas.openxmlformats.org/wordprocessingml/2006/main" xmlns:w14="http://schemas.microsoft.com/office/word/2010/wordml" xmlns:wpg="http://schemas.microsoft.com/office/word/2010/wordprocessingGroup" xmlns:wpi="http://schemas.microsoft.com/office/word/2010/wordprocessingInk" xmlns:wne="http://schemas.microsoft.com/office/word/2006/wordml" xmlns:wps="http://schemas.microsoft.com/office/word/2010/wordprocessingShape" mc:Ignorable="w14 wp14">
+<w:styles xmlns:wpc="http://schemas.microsoft.com/office/word/2010/wordprocessingCanvas" xmlns:mc="http://schemas.openxmlformats.org/markup-compatibility/2006" xmlns:o="urn:schemas-microsoft-com:office:office" xmlns:r="http://schemas.openxmlformats.org/officeDocument/2006/relationships" xmlns:m="http://schemas.openxmlformats.org/officeDocument/2006/math" xmlns:v="urn:schemas-microsoft-com:vml" xmlns:wp14="http://schemas.microsoft.com/office/word/2010/wordprocessingDrawing" xmlns:wp="http://schemas.openxmlformats.org/drawingml/2006/wordprocessingDrawing" xmlns:w10="urn:schemas-microsoft-com:office:word" xmlns:w="http://schemas.openxmlformats.org/wordprocessingml/2006/main" xmlns:w14="http://schemas.microsoft.com/office/word/2010/wordml" xmlns:wpg="http://schemas.microsoft.com/office/word/2010/wordprocessingGroup" xmlns:wpi="http://schemas.microsoft.com/office/word/2010/wordprocessingInk" xmlns:wne="http://schemas.microsoft.com/office/word/2006/wordml" xmlns:wps="http://schemas.microsoft.com/office/word/2010/wordprocessingShape" mc:Ignorable="w14 wp14">
   <w:docDefaults>
     <w:rPrDefault>
       <w:rPr>
@@ -2458,7 +2735,7 @@
       </w:pPr>
     </w:pPrDefault>
   </w:docDefaults>
-  <w:latentStyles w:defLockedState="0" w:defUIPriority="99" w:defSemiHidden="1" w:defUnhideWhenUsed="1" w:defQFormat="0" w:count="276">
+  <w:latentStyles w:defLockedState="0" w:defUIPriority="99" w:defSemiHidden="1" w:defUnhideWhenUsed="1" w:defQFormat="0" w:count="267">
     <w:lsdException w:name="Normal" w:semiHidden="0" w:uiPriority="0" w:unhideWhenUsed="0" w:qFormat="1"/>
     <w:lsdException w:name="heading 1" w:semiHidden="0" w:uiPriority="9" w:unhideWhenUsed="0" w:qFormat="1"/>
     <w:lsdException w:name="heading 2" w:uiPriority="9" w:qFormat="1"/>
@@ -2937,7 +3214,7 @@
   <a:extraClrSchemeLst/>
   <a:extLst>
     <a:ext uri="{05A4C25C-085E-4340-85A3-A5531E510DB2}">
-      <thm15:themeFamily xmlns="" xmlns:thm15="http://schemas.microsoft.com/office/thememl/2012/main" name="Office Theme" id="{62F939B6-93AF-4DB8-9C6B-D6C7DFDC589F}" vid="{4A3C46E8-61CC-4603-A589-7422A47A8E4A}"/>
+      <thm15:themeFamily xmlns:thm15="http://schemas.microsoft.com/office/thememl/2012/main" xmlns="" name="Office Theme" id="{62F939B6-93AF-4DB8-9C6B-D6C7DFDC589F}" vid="{4A3C46E8-61CC-4603-A589-7422A47A8E4A}"/>
     </a:ext>
   </a:extLst>
 </a:theme>

</xml_diff>

<commit_message>
Removed "Terms of Use" from register page and posting page. Completed project documentation with links to Github, video, and Heroku.
</commit_message>
<xml_diff>
--- a/project.docx
+++ b/project.docx
@@ -1235,6 +1235,8 @@
         </w:rPr>
         <w:t xml:space="preserve"> </w:t>
       </w:r>
+      <w:bookmarkStart w:id="0" w:name="_GoBack"/>
+      <w:bookmarkEnd w:id="0"/>
     </w:p>
     <w:p>
       <w:pPr>
@@ -1427,19 +1429,7 @@
           <w:szCs w:val="19"/>
           <w:shd w:val="clear" w:color="auto" w:fill="F6F7F8"/>
         </w:rPr>
-        <w:t xml:space="preserve"> token. We had to manually get the token from ‘get’ and pass it to ‘post’ to</w:t>
-      </w:r>
-      <w:bookmarkStart w:id="0" w:name="_GoBack"/>
-      <w:bookmarkEnd w:id="0"/>
-      <w:r>
-        <w:rPr>
-          <w:rFonts w:ascii="Verdana" w:hAnsi="Verdana" w:cs="Helvetica"/>
-          <w:color w:val="373E4D"/>
-          <w:sz w:val="19"/>
-          <w:szCs w:val="19"/>
-          <w:shd w:val="clear" w:color="auto" w:fill="F6F7F8"/>
-        </w:rPr>
-        <w:t xml:space="preserve"> get around the security protection.</w:t>
+        <w:t xml:space="preserve"> token. We had to manually get the token from ‘get’ and pass it to ‘post’ to get around the security protection.</w:t>
       </w:r>
     </w:p>
     <w:p>
@@ -1825,6 +1815,359 @@
             </a:graphic>
           </wp:inline>
         </w:drawing>
+      </w:r>
+    </w:p>
+    <w:p>
+      <w:pPr>
+        <w:shd w:val="clear" w:color="auto" w:fill="FFFFFF"/>
+        <w:spacing w:before="100" w:beforeAutospacing="1" w:after="120" w:line="230" w:lineRule="atLeast"/>
+        <w:rPr>
+          <w:rFonts w:ascii="Helvetica" w:hAnsi="Helvetica" w:cs="Helvetica"/>
+          <w:b/>
+          <w:color w:val="333333"/>
+          <w:sz w:val="20"/>
+          <w:szCs w:val="20"/>
+          <w:shd w:val="clear" w:color="auto" w:fill="FFFFFF"/>
+        </w:rPr>
+      </w:pPr>
+    </w:p>
+    <w:p>
+      <w:pPr>
+        <w:shd w:val="clear" w:color="auto" w:fill="FFFFFF"/>
+        <w:spacing w:before="100" w:beforeAutospacing="1" w:after="120" w:line="230" w:lineRule="atLeast"/>
+        <w:rPr>
+          <w:rFonts w:ascii="Helvetica" w:hAnsi="Helvetica" w:cs="Helvetica"/>
+          <w:b/>
+          <w:color w:val="333333"/>
+          <w:sz w:val="20"/>
+          <w:szCs w:val="20"/>
+          <w:shd w:val="clear" w:color="auto" w:fill="FFFFFF"/>
+        </w:rPr>
+      </w:pPr>
+      <w:r>
+        <w:rPr>
+          <w:rFonts w:ascii="Helvetica" w:hAnsi="Helvetica" w:cs="Helvetica"/>
+          <w:b/>
+          <w:color w:val="333333"/>
+          <w:sz w:val="20"/>
+          <w:szCs w:val="20"/>
+          <w:shd w:val="clear" w:color="auto" w:fill="FFFFFF"/>
+        </w:rPr>
+        <w:t>Testing:</w:t>
+      </w:r>
+    </w:p>
+    <w:p>
+      <w:pPr>
+        <w:shd w:val="clear" w:color="auto" w:fill="FFFFFF"/>
+        <w:spacing w:before="100" w:beforeAutospacing="1" w:after="120" w:line="230" w:lineRule="atLeast"/>
+        <w:rPr>
+          <w:rFonts w:ascii="Verdana" w:hAnsi="Verdana" w:cs="Helvetica"/>
+          <w:color w:val="333333"/>
+          <w:sz w:val="19"/>
+          <w:szCs w:val="19"/>
+          <w:shd w:val="clear" w:color="auto" w:fill="FFFFFF"/>
+        </w:rPr>
+      </w:pPr>
+      <w:r>
+        <w:rPr>
+          <w:rFonts w:ascii="Helvetica" w:hAnsi="Helvetica" w:cs="Helvetica"/>
+          <w:b/>
+          <w:color w:val="333333"/>
+          <w:sz w:val="20"/>
+          <w:szCs w:val="20"/>
+          <w:shd w:val="clear" w:color="auto" w:fill="FFFFFF"/>
+        </w:rPr>
+        <w:tab/>
+      </w:r>
+      <w:r>
+        <w:rPr>
+          <w:rFonts w:ascii="Verdana" w:hAnsi="Verdana" w:cs="Helvetica"/>
+          <w:color w:val="373E4D"/>
+          <w:sz w:val="19"/>
+          <w:szCs w:val="19"/>
+          <w:shd w:val="clear" w:color="auto" w:fill="F6F7F8"/>
+        </w:rPr>
+        <w:t xml:space="preserve">We used various testing frameworks such as mocha, </w:t>
+      </w:r>
+      <w:proofErr w:type="spellStart"/>
+      <w:r>
+        <w:rPr>
+          <w:rFonts w:ascii="Verdana" w:hAnsi="Verdana" w:cs="Helvetica"/>
+          <w:color w:val="373E4D"/>
+          <w:sz w:val="19"/>
+          <w:szCs w:val="19"/>
+          <w:shd w:val="clear" w:color="auto" w:fill="F6F7F8"/>
+        </w:rPr>
+        <w:t>supertest</w:t>
+      </w:r>
+      <w:proofErr w:type="spellEnd"/>
+      <w:r>
+        <w:rPr>
+          <w:rFonts w:ascii="Verdana" w:hAnsi="Verdana" w:cs="Helvetica"/>
+          <w:color w:val="373E4D"/>
+          <w:sz w:val="19"/>
+          <w:szCs w:val="19"/>
+          <w:shd w:val="clear" w:color="auto" w:fill="F6F7F8"/>
+        </w:rPr>
+        <w:t>, and chai. Tes</w:t>
+      </w:r>
+      <w:r>
+        <w:rPr>
+          <w:rFonts w:ascii="Verdana" w:hAnsi="Verdana" w:cs="Helvetica"/>
+          <w:color w:val="373E4D"/>
+          <w:sz w:val="19"/>
+          <w:szCs w:val="19"/>
+          <w:shd w:val="clear" w:color="auto" w:fill="F6F7F8"/>
+        </w:rPr>
+        <w:t xml:space="preserve">ting is divided into two groups, primarily differentiated by whether or not the module has </w:t>
+      </w:r>
+      <w:proofErr w:type="spellStart"/>
+      <w:r>
+        <w:rPr>
+          <w:rFonts w:ascii="Verdana" w:hAnsi="Verdana" w:cs="Helvetica"/>
+          <w:color w:val="373E4D"/>
+          <w:sz w:val="19"/>
+          <w:szCs w:val="19"/>
+          <w:shd w:val="clear" w:color="auto" w:fill="F6F7F8"/>
+        </w:rPr>
+        <w:t>csruf</w:t>
+      </w:r>
+      <w:proofErr w:type="spellEnd"/>
+      <w:r>
+        <w:rPr>
+          <w:rFonts w:ascii="Verdana" w:hAnsi="Verdana" w:cs="Helvetica"/>
+          <w:color w:val="373E4D"/>
+          <w:sz w:val="19"/>
+          <w:szCs w:val="19"/>
+          <w:shd w:val="clear" w:color="auto" w:fill="F6F7F8"/>
+        </w:rPr>
+        <w:t xml:space="preserve"> protection or not. For pages without it, we checked the status code of the response from the server. For pages with </w:t>
+      </w:r>
+      <w:proofErr w:type="spellStart"/>
+      <w:r>
+        <w:rPr>
+          <w:rFonts w:ascii="Verdana" w:hAnsi="Verdana" w:cs="Helvetica"/>
+          <w:color w:val="373E4D"/>
+          <w:sz w:val="19"/>
+          <w:szCs w:val="19"/>
+          <w:shd w:val="clear" w:color="auto" w:fill="F6F7F8"/>
+        </w:rPr>
+        <w:t>csruf</w:t>
+      </w:r>
+      <w:proofErr w:type="spellEnd"/>
+      <w:r>
+        <w:rPr>
+          <w:rFonts w:ascii="Verdana" w:hAnsi="Verdana" w:cs="Helvetica"/>
+          <w:color w:val="373E4D"/>
+          <w:sz w:val="19"/>
+          <w:szCs w:val="19"/>
+          <w:shd w:val="clear" w:color="auto" w:fill="F6F7F8"/>
+        </w:rPr>
+        <w:t xml:space="preserve"> protection, a post request was nested inside a get request. We extracted the </w:t>
+      </w:r>
+      <w:proofErr w:type="spellStart"/>
+      <w:r>
+        <w:rPr>
+          <w:rFonts w:ascii="Verdana" w:hAnsi="Verdana" w:cs="Helvetica"/>
+          <w:color w:val="373E4D"/>
+          <w:sz w:val="19"/>
+          <w:szCs w:val="19"/>
+          <w:shd w:val="clear" w:color="auto" w:fill="F6F7F8"/>
+        </w:rPr>
+        <w:t>csruf</w:t>
+      </w:r>
+      <w:proofErr w:type="spellEnd"/>
+      <w:r>
+        <w:rPr>
+          <w:rFonts w:ascii="Verdana" w:hAnsi="Verdana" w:cs="Helvetica"/>
+          <w:color w:val="373E4D"/>
+          <w:sz w:val="19"/>
+          <w:szCs w:val="19"/>
+          <w:shd w:val="clear" w:color="auto" w:fill="F6F7F8"/>
+        </w:rPr>
+        <w:t xml:space="preserve"> token in the cookie from the response for get request </w:t>
+      </w:r>
+      <w:r>
+        <w:rPr>
+          <w:rFonts w:ascii="Verdana" w:hAnsi="Verdana" w:cs="Helvetica"/>
+          <w:color w:val="373E4D"/>
+          <w:sz w:val="19"/>
+          <w:szCs w:val="19"/>
+          <w:shd w:val="clear" w:color="auto" w:fill="F6F7F8"/>
+        </w:rPr>
+        <w:lastRenderedPageBreak/>
+        <w:t>and put it in the post request and checked whether the redirection was performed after form submission.</w:t>
+      </w:r>
+      <w:r>
+        <w:rPr>
+          <w:rFonts w:ascii="Verdana" w:hAnsi="Verdana" w:cs="Helvetica"/>
+          <w:color w:val="373E4D"/>
+          <w:sz w:val="19"/>
+          <w:szCs w:val="19"/>
+          <w:shd w:val="clear" w:color="auto" w:fill="F6F7F8"/>
+        </w:rPr>
+        <w:t xml:space="preserve"> The testing is done under test/test.js.</w:t>
+      </w:r>
+    </w:p>
+    <w:p>
+      <w:pPr>
+        <w:shd w:val="clear" w:color="auto" w:fill="FFFFFF"/>
+        <w:spacing w:before="100" w:beforeAutospacing="1" w:after="120" w:line="230" w:lineRule="atLeast"/>
+        <w:rPr>
+          <w:rFonts w:ascii="Helvetica" w:hAnsi="Helvetica" w:cs="Helvetica"/>
+          <w:b/>
+          <w:color w:val="333333"/>
+          <w:sz w:val="20"/>
+          <w:szCs w:val="20"/>
+          <w:shd w:val="clear" w:color="auto" w:fill="FFFFFF"/>
+        </w:rPr>
+      </w:pPr>
+    </w:p>
+    <w:p>
+      <w:pPr>
+        <w:shd w:val="clear" w:color="auto" w:fill="FFFFFF"/>
+        <w:spacing w:before="100" w:beforeAutospacing="1" w:after="120" w:line="230" w:lineRule="atLeast"/>
+        <w:rPr>
+          <w:rFonts w:ascii="Helvetica" w:hAnsi="Helvetica" w:cs="Helvetica"/>
+          <w:color w:val="333333"/>
+          <w:sz w:val="20"/>
+          <w:szCs w:val="20"/>
+          <w:shd w:val="clear" w:color="auto" w:fill="FFFFFF"/>
+        </w:rPr>
+      </w:pPr>
+      <w:r>
+        <w:rPr>
+          <w:rFonts w:ascii="Helvetica" w:hAnsi="Helvetica" w:cs="Helvetica"/>
+          <w:color w:val="333333"/>
+          <w:sz w:val="20"/>
+          <w:szCs w:val="20"/>
+          <w:shd w:val="clear" w:color="auto" w:fill="FFFFFF"/>
+        </w:rPr>
+        <w:t xml:space="preserve">Video Link: </w:t>
+      </w:r>
+      <w:hyperlink r:id="rId8" w:history="1">
+        <w:r>
+          <w:rPr>
+            <w:rStyle w:val="Hyperlink"/>
+            <w:rFonts w:ascii="Helvetica" w:hAnsi="Helvetica" w:cs="Helvetica"/>
+            <w:sz w:val="20"/>
+            <w:szCs w:val="20"/>
+            <w:shd w:val="clear" w:color="auto" w:fill="FFFFFF"/>
+          </w:rPr>
+          <w:t>https://www.youtube.com/watch?v=td37zdEqifg</w:t>
+        </w:r>
+      </w:hyperlink>
+      <w:r>
+        <w:rPr>
+          <w:rFonts w:ascii="Helvetica" w:hAnsi="Helvetica" w:cs="Helvetica"/>
+          <w:color w:val="333333"/>
+          <w:sz w:val="20"/>
+          <w:szCs w:val="20"/>
+          <w:shd w:val="clear" w:color="auto" w:fill="FFFFFF"/>
+        </w:rPr>
+        <w:t xml:space="preserve"> (it’s unlisted)</w:t>
+      </w:r>
+    </w:p>
+    <w:p>
+      <w:pPr>
+        <w:shd w:val="clear" w:color="auto" w:fill="FFFFFF"/>
+        <w:spacing w:before="100" w:beforeAutospacing="1" w:after="120" w:line="230" w:lineRule="atLeast"/>
+        <w:rPr>
+          <w:rFonts w:ascii="Helvetica" w:hAnsi="Helvetica" w:cs="Helvetica"/>
+          <w:color w:val="333333"/>
+          <w:sz w:val="20"/>
+          <w:szCs w:val="20"/>
+          <w:shd w:val="clear" w:color="auto" w:fill="FFFFFF"/>
+        </w:rPr>
+      </w:pPr>
+      <w:proofErr w:type="spellStart"/>
+      <w:r>
+        <w:rPr>
+          <w:rFonts w:ascii="Helvetica" w:hAnsi="Helvetica" w:cs="Helvetica"/>
+          <w:color w:val="333333"/>
+          <w:sz w:val="20"/>
+          <w:szCs w:val="20"/>
+          <w:shd w:val="clear" w:color="auto" w:fill="FFFFFF"/>
+        </w:rPr>
+        <w:t>Github</w:t>
+      </w:r>
+      <w:proofErr w:type="spellEnd"/>
+      <w:r>
+        <w:rPr>
+          <w:rFonts w:ascii="Helvetica" w:hAnsi="Helvetica" w:cs="Helvetica"/>
+          <w:color w:val="333333"/>
+          <w:sz w:val="20"/>
+          <w:szCs w:val="20"/>
+          <w:shd w:val="clear" w:color="auto" w:fill="FFFFFF"/>
+        </w:rPr>
+        <w:t xml:space="preserve"> link: </w:t>
+      </w:r>
+      <w:hyperlink r:id="rId9" w:history="1">
+        <w:r>
+          <w:rPr>
+            <w:rStyle w:val="Hyperlink"/>
+            <w:rFonts w:ascii="Helvetica" w:hAnsi="Helvetica" w:cs="Helvetica"/>
+            <w:sz w:val="20"/>
+            <w:szCs w:val="20"/>
+            <w:shd w:val="clear" w:color="auto" w:fill="FFFFFF"/>
+          </w:rPr>
+          <w:t>https://github.com/g3hezhi/CSC309A3</w:t>
+        </w:r>
+      </w:hyperlink>
+    </w:p>
+    <w:p>
+      <w:pPr>
+        <w:shd w:val="clear" w:color="auto" w:fill="FFFFFF"/>
+        <w:spacing w:before="100" w:beforeAutospacing="1" w:after="120" w:line="230" w:lineRule="atLeast"/>
+        <w:rPr>
+          <w:rFonts w:ascii="Helvetica" w:hAnsi="Helvetica" w:cs="Helvetica"/>
+          <w:color w:val="333333"/>
+          <w:sz w:val="20"/>
+          <w:szCs w:val="20"/>
+          <w:shd w:val="clear" w:color="auto" w:fill="FFFFFF"/>
+        </w:rPr>
+      </w:pPr>
+      <w:proofErr w:type="spellStart"/>
+      <w:r>
+        <w:rPr>
+          <w:rFonts w:ascii="Helvetica" w:hAnsi="Helvetica" w:cs="Helvetica"/>
+          <w:color w:val="333333"/>
+          <w:sz w:val="20"/>
+          <w:szCs w:val="20"/>
+          <w:shd w:val="clear" w:color="auto" w:fill="FFFFFF"/>
+        </w:rPr>
+        <w:t>Heroku</w:t>
+      </w:r>
+      <w:proofErr w:type="spellEnd"/>
+      <w:r>
+        <w:rPr>
+          <w:rFonts w:ascii="Helvetica" w:hAnsi="Helvetica" w:cs="Helvetica"/>
+          <w:color w:val="333333"/>
+          <w:sz w:val="20"/>
+          <w:szCs w:val="20"/>
+          <w:shd w:val="clear" w:color="auto" w:fill="FFFFFF"/>
+        </w:rPr>
+        <w:t xml:space="preserve"> link:</w:t>
+      </w:r>
+      <w:r>
+        <w:rPr>
+          <w:rFonts w:ascii="Helvetica" w:hAnsi="Helvetica" w:cs="Helvetica"/>
+          <w:color w:val="333333"/>
+          <w:sz w:val="20"/>
+          <w:szCs w:val="20"/>
+          <w:shd w:val="clear" w:color="auto" w:fill="FFFFFF"/>
+        </w:rPr>
+        <w:t xml:space="preserve"> </w:t>
+      </w:r>
+      <w:r>
+        <w:rPr>
+          <w:rFonts w:ascii="Helvetica" w:hAnsi="Helvetica" w:cs="Helvetica"/>
+          <w:color w:val="333333"/>
+          <w:sz w:val="20"/>
+          <w:szCs w:val="20"/>
+          <w:shd w:val="clear" w:color="auto" w:fill="FFFFFF"/>
+        </w:rPr>
+        <w:t>https://csc309-a3.herokuapp.com/login</w:t>
       </w:r>
     </w:p>
     <w:p>
@@ -2715,6 +3058,17 @@
       <w:szCs w:val="16"/>
     </w:rPr>
   </w:style>
+  <w:style w:type="character" w:styleId="Hyperlink">
+    <w:name w:val="Hyperlink"/>
+    <w:basedOn w:val="DefaultParagraphFont"/>
+    <w:uiPriority w:val="99"/>
+    <w:unhideWhenUsed/>
+    <w:rsid w:val="00804EE7"/>
+    <w:rPr>
+      <w:color w:val="0563C1" w:themeColor="hyperlink"/>
+      <w:u w:val="single"/>
+    </w:rPr>
+  </w:style>
 </w:styles>
 </file>
 
@@ -2954,6 +3308,17 @@
       <w:rFonts w:ascii="Tahoma" w:hAnsi="Tahoma" w:cs="Tahoma"/>
       <w:sz w:val="16"/>
       <w:szCs w:val="16"/>
+    </w:rPr>
+  </w:style>
+  <w:style w:type="character" w:styleId="Hyperlink">
+    <w:name w:val="Hyperlink"/>
+    <w:basedOn w:val="DefaultParagraphFont"/>
+    <w:uiPriority w:val="99"/>
+    <w:unhideWhenUsed/>
+    <w:rsid w:val="00804EE7"/>
+    <w:rPr>
+      <w:color w:val="0563C1" w:themeColor="hyperlink"/>
+      <w:u w:val="single"/>
     </w:rPr>
   </w:style>
 </w:styles>

</xml_diff>